<commit_message>
add report and sample
</commit_message>
<xml_diff>
--- a/Material/Report of MapReduce Facility.docx
+++ b/Material/Report of MapReduce Facility.docx
@@ -15,12 +15,21 @@
         </w:rPr>
         <w:t xml:space="preserve">Report of </w:t>
       </w:r>
-      <w:r>
-        <w:rPr>
-          <w:rFonts w:ascii="Cambria" w:eastAsia="MS Mincho" w:hAnsi="Cambria" w:hint="eastAsia"/>
-          <w:lang w:eastAsia="ja-JP"/>
-        </w:rPr>
-        <w:t xml:space="preserve">MapReduce </w:t>
+      <w:proofErr w:type="spellStart"/>
+      <w:r>
+        <w:rPr>
+          <w:rFonts w:ascii="Cambria" w:eastAsia="MS Mincho" w:hAnsi="Cambria" w:hint="eastAsia"/>
+          <w:lang w:eastAsia="ja-JP"/>
+        </w:rPr>
+        <w:t>MapReduce</w:t>
+      </w:r>
+      <w:proofErr w:type="spellEnd"/>
+      <w:r>
+        <w:rPr>
+          <w:rFonts w:ascii="Cambria" w:eastAsia="MS Mincho" w:hAnsi="Cambria" w:hint="eastAsia"/>
+          <w:lang w:eastAsia="ja-JP"/>
+        </w:rPr>
+        <w:t xml:space="preserve"> </w:t>
       </w:r>
       <w:r>
         <w:rPr>
@@ -62,11 +71,55 @@
           <w:rFonts w:ascii="Cambria" w:hAnsi="Cambria"/>
         </w:rPr>
       </w:pPr>
+      <w:proofErr w:type="spellStart"/>
       <w:r>
         <w:rPr>
           <w:rFonts w:ascii="Cambria" w:hAnsi="Cambria"/>
         </w:rPr>
-        <w:t>Kailiang Chen(kailianc) &amp; Yang Pan(yangpan)</w:t>
+        <w:t>Kailiang</w:t>
+      </w:r>
+      <w:proofErr w:type="spellEnd"/>
+      <w:r>
+        <w:rPr>
+          <w:rFonts w:ascii="Cambria" w:hAnsi="Cambria"/>
+        </w:rPr>
+        <w:t xml:space="preserve"> </w:t>
+      </w:r>
+      <w:proofErr w:type="gramStart"/>
+      <w:r>
+        <w:rPr>
+          <w:rFonts w:ascii="Cambria" w:hAnsi="Cambria"/>
+        </w:rPr>
+        <w:t>Chen(</w:t>
+      </w:r>
+      <w:proofErr w:type="spellStart"/>
+      <w:proofErr w:type="gramEnd"/>
+      <w:r>
+        <w:rPr>
+          <w:rFonts w:ascii="Cambria" w:hAnsi="Cambria"/>
+        </w:rPr>
+        <w:t>kailianc</w:t>
+      </w:r>
+      <w:proofErr w:type="spellEnd"/>
+      <w:r>
+        <w:rPr>
+          <w:rFonts w:ascii="Cambria" w:hAnsi="Cambria"/>
+        </w:rPr>
+        <w:t>) &amp; Yang Pan(</w:t>
+      </w:r>
+      <w:proofErr w:type="spellStart"/>
+      <w:r>
+        <w:rPr>
+          <w:rFonts w:ascii="Cambria" w:hAnsi="Cambria"/>
+        </w:rPr>
+        <w:t>yangpan</w:t>
+      </w:r>
+      <w:proofErr w:type="spellEnd"/>
+      <w:r>
+        <w:rPr>
+          <w:rFonts w:ascii="Cambria" w:hAnsi="Cambria"/>
+        </w:rPr>
+        <w:t>)</w:t>
       </w:r>
     </w:p>
     <w:p>
@@ -112,6 +165,7 @@
         </w:rPr>
         <w:t xml:space="preserve">Hadoop </w:t>
       </w:r>
+      <w:proofErr w:type="spellStart"/>
       <w:r>
         <w:rPr>
           <w:rFonts w:ascii="Cambria" w:eastAsia="MS Mincho" w:hAnsi="Cambria" w:hint="eastAsia"/>
@@ -121,6 +175,7 @@
         </w:rPr>
         <w:t>Backgroud</w:t>
       </w:r>
+      <w:proofErr w:type="spellEnd"/>
     </w:p>
     <w:p>
       <w:pPr>
@@ -138,13 +193,23 @@
         </w:rPr>
         <w:t xml:space="preserve">In this project, our goal is to design and implement a </w:t>
       </w:r>
+      <w:proofErr w:type="spellStart"/>
       <w:r>
         <w:rPr>
           <w:rFonts w:ascii="Cambria" w:eastAsia="MS Mincho" w:hAnsi="Cambria" w:hint="eastAsia"/>
           <w:b/>
           <w:lang w:eastAsia="ja-JP"/>
         </w:rPr>
-        <w:t>MapReduce Facility</w:t>
+        <w:t>MapReduce</w:t>
+      </w:r>
+      <w:proofErr w:type="spellEnd"/>
+      <w:r>
+        <w:rPr>
+          <w:rFonts w:ascii="Cambria" w:eastAsia="MS Mincho" w:hAnsi="Cambria" w:hint="eastAsia"/>
+          <w:b/>
+          <w:lang w:eastAsia="ja-JP"/>
+        </w:rPr>
+        <w:t xml:space="preserve"> Facility</w:t>
       </w:r>
       <w:r>
         <w:rPr>
@@ -197,7 +262,23 @@
           <w:rFonts w:ascii="Cambria" w:eastAsia="MS Mincho" w:hAnsi="Cambria" w:hint="eastAsia"/>
           <w:lang w:eastAsia="ja-JP"/>
         </w:rPr>
-        <w:t xml:space="preserve">The whole MapReduce framework in Hadoop consists of four </w:t>
+        <w:t xml:space="preserve">The whole </w:t>
+      </w:r>
+      <w:proofErr w:type="spellStart"/>
+      <w:r>
+        <w:rPr>
+          <w:rFonts w:ascii="Cambria" w:eastAsia="MS Mincho" w:hAnsi="Cambria" w:hint="eastAsia"/>
+          <w:lang w:eastAsia="ja-JP"/>
+        </w:rPr>
+        <w:t>MapReduce</w:t>
+      </w:r>
+      <w:proofErr w:type="spellEnd"/>
+      <w:r>
+        <w:rPr>
+          <w:rFonts w:ascii="Cambria" w:eastAsia="MS Mincho" w:hAnsi="Cambria" w:hint="eastAsia"/>
+          <w:lang w:eastAsia="ja-JP"/>
+        </w:rPr>
+        <w:t xml:space="preserve"> framework in Hadoop consists of four </w:t>
       </w:r>
       <w:r>
         <w:rPr>
@@ -249,7 +330,23 @@
           <w:rFonts w:ascii="Cambria" w:eastAsia="MS Mincho" w:hAnsi="Cambria" w:hint="eastAsia"/>
           <w:lang w:eastAsia="ja-JP"/>
         </w:rPr>
-        <w:t>lient, which submits the MapReduce job.</w:t>
+        <w:t xml:space="preserve">lient, which submits the </w:t>
+      </w:r>
+      <w:proofErr w:type="spellStart"/>
+      <w:r>
+        <w:rPr>
+          <w:rFonts w:ascii="Cambria" w:eastAsia="MS Mincho" w:hAnsi="Cambria" w:hint="eastAsia"/>
+          <w:lang w:eastAsia="ja-JP"/>
+        </w:rPr>
+        <w:t>MapReduce</w:t>
+      </w:r>
+      <w:proofErr w:type="spellEnd"/>
+      <w:r>
+        <w:rPr>
+          <w:rFonts w:ascii="Cambria" w:eastAsia="MS Mincho" w:hAnsi="Cambria" w:hint="eastAsia"/>
+          <w:lang w:eastAsia="ja-JP"/>
+        </w:rPr>
+        <w:t xml:space="preserve"> job.</w:t>
       </w:r>
     </w:p>
     <w:p>
@@ -275,6 +372,7 @@
         </w:rPr>
         <w:t xml:space="preserve">The </w:t>
       </w:r>
+      <w:proofErr w:type="spellStart"/>
       <w:r>
         <w:rPr>
           <w:rFonts w:ascii="Cambria" w:eastAsia="MS Mincho" w:hAnsi="Cambria" w:hint="eastAsia"/>
@@ -287,7 +385,15 @@
           <w:rFonts w:ascii="Cambria" w:eastAsia="MS Mincho" w:hAnsi="Cambria" w:hint="eastAsia"/>
           <w:lang w:eastAsia="ja-JP"/>
         </w:rPr>
-        <w:t xml:space="preserve">obtracker, which coordinates the job run. </w:t>
+        <w:t>obtracker</w:t>
+      </w:r>
+      <w:proofErr w:type="spellEnd"/>
+      <w:r>
+        <w:rPr>
+          <w:rFonts w:ascii="Cambria" w:eastAsia="MS Mincho" w:hAnsi="Cambria" w:hint="eastAsia"/>
+          <w:lang w:eastAsia="ja-JP"/>
+        </w:rPr>
+        <w:t xml:space="preserve">, which coordinates the job run. </w:t>
       </w:r>
     </w:p>
     <w:p>
@@ -313,6 +419,7 @@
         </w:rPr>
         <w:t xml:space="preserve">The </w:t>
       </w:r>
+      <w:proofErr w:type="spellStart"/>
       <w:r>
         <w:rPr>
           <w:rFonts w:ascii="Cambria" w:eastAsia="MS Mincho" w:hAnsi="Cambria" w:hint="eastAsia"/>
@@ -325,7 +432,15 @@
           <w:rFonts w:ascii="Cambria" w:eastAsia="MS Mincho" w:hAnsi="Cambria" w:hint="eastAsia"/>
           <w:lang w:eastAsia="ja-JP"/>
         </w:rPr>
-        <w:t>asktrackers, which run the tasks that the job has been split into.</w:t>
+        <w:t>asktrackers</w:t>
+      </w:r>
+      <w:proofErr w:type="spellEnd"/>
+      <w:r>
+        <w:rPr>
+          <w:rFonts w:ascii="Cambria" w:eastAsia="MS Mincho" w:hAnsi="Cambria" w:hint="eastAsia"/>
+          <w:lang w:eastAsia="ja-JP"/>
+        </w:rPr>
+        <w:t>, which run the tasks that the job has been split into.</w:t>
       </w:r>
     </w:p>
     <w:p>
@@ -365,6 +480,8 @@
         </w:rPr>
         <w:t xml:space="preserve">istributed </w:t>
       </w:r>
+      <w:proofErr w:type="spellStart"/>
+      <w:proofErr w:type="gramStart"/>
       <w:r>
         <w:rPr>
           <w:rFonts w:ascii="Cambria" w:eastAsia="MS Mincho" w:hAnsi="Cambria" w:hint="eastAsia"/>
@@ -377,7 +494,23 @@
           <w:rFonts w:ascii="Cambria" w:eastAsia="MS Mincho" w:hAnsi="Cambria" w:hint="eastAsia"/>
           <w:lang w:eastAsia="ja-JP"/>
         </w:rPr>
-        <w:t>ilesystem(HDFS), which is used for sharing job files between the other entities.</w:t>
+        <w:t>ilesystem</w:t>
+      </w:r>
+      <w:proofErr w:type="spellEnd"/>
+      <w:r>
+        <w:rPr>
+          <w:rFonts w:ascii="Cambria" w:eastAsia="MS Mincho" w:hAnsi="Cambria" w:hint="eastAsia"/>
+          <w:lang w:eastAsia="ja-JP"/>
+        </w:rPr>
+        <w:t>(</w:t>
+      </w:r>
+      <w:proofErr w:type="gramEnd"/>
+      <w:r>
+        <w:rPr>
+          <w:rFonts w:ascii="Cambria" w:eastAsia="MS Mincho" w:hAnsi="Cambria" w:hint="eastAsia"/>
+          <w:lang w:eastAsia="ja-JP"/>
+        </w:rPr>
+        <w:t>HDFS), which is used for sharing job files between the other entities.</w:t>
       </w:r>
     </w:p>
     <w:p>
@@ -395,8 +528,17 @@
           <w:rFonts w:ascii="Cambria" w:eastAsia="MS Mincho" w:hAnsi="Cambria" w:hint="eastAsia"/>
           <w:lang w:eastAsia="ja-JP"/>
         </w:rPr>
-        <w:t>Hadoop MapReduce</w:t>
-      </w:r>
+        <w:t xml:space="preserve">Hadoop </w:t>
+      </w:r>
+      <w:proofErr w:type="spellStart"/>
+      <w:r>
+        <w:rPr>
+          <w:rFonts w:ascii="Cambria" w:eastAsia="MS Mincho" w:hAnsi="Cambria" w:hint="eastAsia"/>
+          <w:lang w:eastAsia="ja-JP"/>
+        </w:rPr>
+        <w:t>MapReduce</w:t>
+      </w:r>
+      <w:proofErr w:type="spellEnd"/>
       <w:r>
         <w:rPr>
           <w:rFonts w:ascii="Cambria" w:eastAsia="MS Mincho" w:hAnsi="Cambria" w:hint="eastAsia"/>
@@ -409,7 +551,23 @@
           <w:rFonts w:ascii="Cambria" w:eastAsia="MS Mincho" w:hAnsi="Cambria" w:hint="eastAsia"/>
           <w:lang w:eastAsia="ja-JP"/>
         </w:rPr>
-        <w:t xml:space="preserve">When the job is submitted from application to the framework , </w:t>
+        <w:t xml:space="preserve">When the job is submitted from application to the </w:t>
+      </w:r>
+      <w:proofErr w:type="gramStart"/>
+      <w:r>
+        <w:rPr>
+          <w:rFonts w:ascii="Cambria" w:eastAsia="MS Mincho" w:hAnsi="Cambria" w:hint="eastAsia"/>
+          <w:lang w:eastAsia="ja-JP"/>
+        </w:rPr>
+        <w:t>framework ,</w:t>
+      </w:r>
+      <w:proofErr w:type="gramEnd"/>
+      <w:r>
+        <w:rPr>
+          <w:rFonts w:ascii="Cambria" w:eastAsia="MS Mincho" w:hAnsi="Cambria" w:hint="eastAsia"/>
+          <w:lang w:eastAsia="ja-JP"/>
+        </w:rPr>
+        <w:t xml:space="preserve"> </w:t>
       </w:r>
       <w:r>
         <w:rPr>
@@ -418,27 +576,54 @@
         </w:rPr>
         <w:t xml:space="preserve">it is passed from </w:t>
       </w:r>
-      <w:r>
-        <w:rPr>
-          <w:rFonts w:ascii="Cambria" w:eastAsia="MS Mincho" w:hAnsi="Cambria" w:hint="eastAsia"/>
-          <w:lang w:eastAsia="ja-JP"/>
-        </w:rPr>
-        <w:t xml:space="preserve">JobClient </w:t>
-      </w:r>
-      <w:r>
-        <w:rPr>
-          <w:rFonts w:ascii="Cambria" w:eastAsia="MS Mincho" w:hAnsi="Cambria" w:hint="eastAsia"/>
-          <w:lang w:eastAsia="ja-JP"/>
-        </w:rPr>
-        <w:t>to the JobTracker</w:t>
-      </w:r>
-      <w:r>
-        <w:rPr>
-          <w:rFonts w:ascii="Cambria" w:eastAsia="MS Mincho" w:hAnsi="Cambria" w:hint="eastAsia"/>
-          <w:lang w:eastAsia="ja-JP"/>
-        </w:rPr>
-        <w:t>, and then divided into tasks to pass to the TaskTracker</w:t>
-      </w:r>
+      <w:proofErr w:type="spellStart"/>
+      <w:r>
+        <w:rPr>
+          <w:rFonts w:ascii="Cambria" w:eastAsia="MS Mincho" w:hAnsi="Cambria" w:hint="eastAsia"/>
+          <w:lang w:eastAsia="ja-JP"/>
+        </w:rPr>
+        <w:t>JobClient</w:t>
+      </w:r>
+      <w:proofErr w:type="spellEnd"/>
+      <w:r>
+        <w:rPr>
+          <w:rFonts w:ascii="Cambria" w:eastAsia="MS Mincho" w:hAnsi="Cambria" w:hint="eastAsia"/>
+          <w:lang w:eastAsia="ja-JP"/>
+        </w:rPr>
+        <w:t xml:space="preserve"> </w:t>
+      </w:r>
+      <w:r>
+        <w:rPr>
+          <w:rFonts w:ascii="Cambria" w:eastAsia="MS Mincho" w:hAnsi="Cambria" w:hint="eastAsia"/>
+          <w:lang w:eastAsia="ja-JP"/>
+        </w:rPr>
+        <w:t xml:space="preserve">to the </w:t>
+      </w:r>
+      <w:proofErr w:type="spellStart"/>
+      <w:r>
+        <w:rPr>
+          <w:rFonts w:ascii="Cambria" w:eastAsia="MS Mincho" w:hAnsi="Cambria" w:hint="eastAsia"/>
+          <w:lang w:eastAsia="ja-JP"/>
+        </w:rPr>
+        <w:t>JobTracker</w:t>
+      </w:r>
+      <w:proofErr w:type="spellEnd"/>
+      <w:r>
+        <w:rPr>
+          <w:rFonts w:ascii="Cambria" w:eastAsia="MS Mincho" w:hAnsi="Cambria" w:hint="eastAsia"/>
+          <w:lang w:eastAsia="ja-JP"/>
+        </w:rPr>
+        <w:t xml:space="preserve">, and then divided into tasks to pass to the </w:t>
+      </w:r>
+      <w:proofErr w:type="spellStart"/>
+      <w:r>
+        <w:rPr>
+          <w:rFonts w:ascii="Cambria" w:eastAsia="MS Mincho" w:hAnsi="Cambria" w:hint="eastAsia"/>
+          <w:lang w:eastAsia="ja-JP"/>
+        </w:rPr>
+        <w:t>TaskTracker</w:t>
+      </w:r>
+      <w:proofErr w:type="spellEnd"/>
       <w:r>
         <w:rPr>
           <w:rFonts w:ascii="Cambria" w:eastAsia="MS Mincho" w:hAnsi="Cambria" w:hint="eastAsia"/>
@@ -479,15 +664,40 @@
           <w:rFonts w:ascii="Cambria" w:eastAsia="MS Mincho" w:hAnsi="Cambria" w:hint="eastAsia"/>
           <w:lang w:eastAsia="ja-JP"/>
         </w:rPr>
-        <w:t>each TaskTracker sends heartbeat to inf</w:t>
-      </w:r>
-      <w:r>
-        <w:rPr>
-          <w:rFonts w:ascii="Cambria" w:eastAsia="MS Mincho" w:hAnsi="Cambria" w:hint="eastAsia"/>
-          <w:lang w:eastAsia="ja-JP"/>
-        </w:rPr>
-        <w:t>orm its status to the JobTracker</w:t>
-      </w:r>
+        <w:t xml:space="preserve">each </w:t>
+      </w:r>
+      <w:proofErr w:type="spellStart"/>
+      <w:r>
+        <w:rPr>
+          <w:rFonts w:ascii="Cambria" w:eastAsia="MS Mincho" w:hAnsi="Cambria" w:hint="eastAsia"/>
+          <w:lang w:eastAsia="ja-JP"/>
+        </w:rPr>
+        <w:t>TaskTracker</w:t>
+      </w:r>
+      <w:proofErr w:type="spellEnd"/>
+      <w:r>
+        <w:rPr>
+          <w:rFonts w:ascii="Cambria" w:eastAsia="MS Mincho" w:hAnsi="Cambria" w:hint="eastAsia"/>
+          <w:lang w:eastAsia="ja-JP"/>
+        </w:rPr>
+        <w:t xml:space="preserve"> sends heartbeat to inf</w:t>
+      </w:r>
+      <w:r>
+        <w:rPr>
+          <w:rFonts w:ascii="Cambria" w:eastAsia="MS Mincho" w:hAnsi="Cambria" w:hint="eastAsia"/>
+          <w:lang w:eastAsia="ja-JP"/>
+        </w:rPr>
+        <w:t xml:space="preserve">orm its status to the </w:t>
+      </w:r>
+      <w:proofErr w:type="spellStart"/>
+      <w:r>
+        <w:rPr>
+          <w:rFonts w:ascii="Cambria" w:eastAsia="MS Mincho" w:hAnsi="Cambria" w:hint="eastAsia"/>
+          <w:lang w:eastAsia="ja-JP"/>
+        </w:rPr>
+        <w:t>JobTracker</w:t>
+      </w:r>
+      <w:proofErr w:type="spellEnd"/>
       <w:r>
         <w:rPr>
           <w:rFonts w:ascii="Cambria" w:eastAsia="MS Mincho" w:hAnsi="Cambria" w:hint="eastAsia"/>
@@ -502,19 +712,60 @@
         </w:rPr>
         <w:t xml:space="preserve"> </w:t>
       </w:r>
-      <w:r>
-        <w:rPr>
-          <w:rFonts w:ascii="Cambria" w:eastAsia="MS Mincho" w:hAnsi="Cambria" w:hint="eastAsia"/>
-          <w:lang w:eastAsia="ja-JP"/>
-        </w:rPr>
-        <w:t xml:space="preserve">MapTask and ReduceTask are launched concurrently in a Child process </w:t>
-      </w:r>
-      <w:r>
-        <w:rPr>
-          <w:rFonts w:ascii="Cambria" w:eastAsia="MS Mincho" w:hAnsi="Cambria" w:hint="eastAsia"/>
-          <w:lang w:eastAsia="ja-JP"/>
-        </w:rPr>
-        <w:t xml:space="preserve">to accomplish each small tasks, which consists of </w:t>
+      <w:proofErr w:type="spellStart"/>
+      <w:r>
+        <w:rPr>
+          <w:rFonts w:ascii="Cambria" w:eastAsia="MS Mincho" w:hAnsi="Cambria" w:hint="eastAsia"/>
+          <w:lang w:eastAsia="ja-JP"/>
+        </w:rPr>
+        <w:t>MapTask</w:t>
+      </w:r>
+      <w:proofErr w:type="spellEnd"/>
+      <w:r>
+        <w:rPr>
+          <w:rFonts w:ascii="Cambria" w:eastAsia="MS Mincho" w:hAnsi="Cambria" w:hint="eastAsia"/>
+          <w:lang w:eastAsia="ja-JP"/>
+        </w:rPr>
+        <w:t xml:space="preserve"> and </w:t>
+      </w:r>
+      <w:proofErr w:type="spellStart"/>
+      <w:r>
+        <w:rPr>
+          <w:rFonts w:ascii="Cambria" w:eastAsia="MS Mincho" w:hAnsi="Cambria" w:hint="eastAsia"/>
+          <w:lang w:eastAsia="ja-JP"/>
+        </w:rPr>
+        <w:t>ReduceTask</w:t>
+      </w:r>
+      <w:proofErr w:type="spellEnd"/>
+      <w:r>
+        <w:rPr>
+          <w:rFonts w:ascii="Cambria" w:eastAsia="MS Mincho" w:hAnsi="Cambria" w:hint="eastAsia"/>
+          <w:lang w:eastAsia="ja-JP"/>
+        </w:rPr>
+        <w:t xml:space="preserve"> are launched concurrently in a Child process </w:t>
+      </w:r>
+      <w:r>
+        <w:rPr>
+          <w:rFonts w:ascii="Cambria" w:eastAsia="MS Mincho" w:hAnsi="Cambria" w:hint="eastAsia"/>
+          <w:lang w:eastAsia="ja-JP"/>
+        </w:rPr>
+        <w:t xml:space="preserve">to accomplish each small </w:t>
+      </w:r>
+      <w:proofErr w:type="gramStart"/>
+      <w:r>
+        <w:rPr>
+          <w:rFonts w:ascii="Cambria" w:eastAsia="MS Mincho" w:hAnsi="Cambria" w:hint="eastAsia"/>
+          <w:lang w:eastAsia="ja-JP"/>
+        </w:rPr>
+        <w:t>tasks</w:t>
+      </w:r>
+      <w:proofErr w:type="gramEnd"/>
+      <w:r>
+        <w:rPr>
+          <w:rFonts w:ascii="Cambria" w:eastAsia="MS Mincho" w:hAnsi="Cambria" w:hint="eastAsia"/>
+          <w:lang w:eastAsia="ja-JP"/>
+        </w:rPr>
+        <w:t xml:space="preserve">, which consists of </w:t>
       </w:r>
       <w:r>
         <w:rPr>
@@ -600,6 +851,7 @@
         </w:rPr>
         <w:t xml:space="preserve">Figure1 and Figure2 describe the </w:t>
       </w:r>
+      <w:proofErr w:type="spellStart"/>
       <w:r>
         <w:rPr>
           <w:rFonts w:ascii="Cambria" w:eastAsia="MS Mincho" w:hAnsi="Cambria" w:hint="eastAsia"/>
@@ -626,7 +878,15 @@
           <w:rFonts w:ascii="Cambria" w:eastAsia="MS Mincho" w:hAnsi="Cambria" w:hint="eastAsia"/>
           <w:lang w:eastAsia="ja-JP"/>
         </w:rPr>
-        <w:t>educe workflow</w:t>
+        <w:t>educe</w:t>
+      </w:r>
+      <w:proofErr w:type="spellEnd"/>
+      <w:r>
+        <w:rPr>
+          <w:rFonts w:ascii="Cambria" w:eastAsia="MS Mincho" w:hAnsi="Cambria" w:hint="eastAsia"/>
+          <w:lang w:eastAsia="ja-JP"/>
+        </w:rPr>
+        <w:t xml:space="preserve"> workflow</w:t>
       </w:r>
       <w:r>
         <w:rPr>
@@ -686,14 +946,78 @@
           <w:rFonts w:ascii="Cambria" w:eastAsia="MS Mincho" w:hAnsi="Cambria" w:hint="eastAsia"/>
           <w:lang w:eastAsia="ja-JP"/>
         </w:rPr>
-        <w:t xml:space="preserve"> a local/remote filesystem, which the latter one is called Hadoop Distributed File System(HDFS)</w:t>
-      </w:r>
-      <w:r>
-        <w:rPr>
-          <w:rFonts w:ascii="Cambria" w:eastAsia="MS Mincho" w:hAnsi="Cambria" w:hint="eastAsia"/>
-          <w:lang w:eastAsia="ja-JP"/>
-        </w:rPr>
-        <w:t>, which is made up of a NameNode and several DataNodes.</w:t>
+        <w:t xml:space="preserve"> a local/remote </w:t>
+      </w:r>
+      <w:proofErr w:type="spellStart"/>
+      <w:r>
+        <w:rPr>
+          <w:rFonts w:ascii="Cambria" w:eastAsia="MS Mincho" w:hAnsi="Cambria" w:hint="eastAsia"/>
+          <w:lang w:eastAsia="ja-JP"/>
+        </w:rPr>
+        <w:t>filesystem</w:t>
+      </w:r>
+      <w:proofErr w:type="spellEnd"/>
+      <w:r>
+        <w:rPr>
+          <w:rFonts w:ascii="Cambria" w:eastAsia="MS Mincho" w:hAnsi="Cambria" w:hint="eastAsia"/>
+          <w:lang w:eastAsia="ja-JP"/>
+        </w:rPr>
+        <w:t xml:space="preserve">, which the latter one is called Hadoop Distributed File </w:t>
+      </w:r>
+      <w:proofErr w:type="gramStart"/>
+      <w:r>
+        <w:rPr>
+          <w:rFonts w:ascii="Cambria" w:eastAsia="MS Mincho" w:hAnsi="Cambria" w:hint="eastAsia"/>
+          <w:lang w:eastAsia="ja-JP"/>
+        </w:rPr>
+        <w:t>System(</w:t>
+      </w:r>
+      <w:proofErr w:type="gramEnd"/>
+      <w:r>
+        <w:rPr>
+          <w:rFonts w:ascii="Cambria" w:eastAsia="MS Mincho" w:hAnsi="Cambria" w:hint="eastAsia"/>
+          <w:lang w:eastAsia="ja-JP"/>
+        </w:rPr>
+        <w:t>HDFS)</w:t>
+      </w:r>
+      <w:r>
+        <w:rPr>
+          <w:rFonts w:ascii="Cambria" w:eastAsia="MS Mincho" w:hAnsi="Cambria" w:hint="eastAsia"/>
+          <w:lang w:eastAsia="ja-JP"/>
+        </w:rPr>
+        <w:t xml:space="preserve">, which is made up of a </w:t>
+      </w:r>
+      <w:proofErr w:type="spellStart"/>
+      <w:r>
+        <w:rPr>
+          <w:rFonts w:ascii="Cambria" w:eastAsia="MS Mincho" w:hAnsi="Cambria" w:hint="eastAsia"/>
+          <w:lang w:eastAsia="ja-JP"/>
+        </w:rPr>
+        <w:t>NameNode</w:t>
+      </w:r>
+      <w:proofErr w:type="spellEnd"/>
+      <w:r>
+        <w:rPr>
+          <w:rFonts w:ascii="Cambria" w:eastAsia="MS Mincho" w:hAnsi="Cambria" w:hint="eastAsia"/>
+          <w:lang w:eastAsia="ja-JP"/>
+        </w:rPr>
+        <w:t xml:space="preserve"> and several </w:t>
+      </w:r>
+      <w:proofErr w:type="spellStart"/>
+      <w:r>
+        <w:rPr>
+          <w:rFonts w:ascii="Cambria" w:eastAsia="MS Mincho" w:hAnsi="Cambria" w:hint="eastAsia"/>
+          <w:lang w:eastAsia="ja-JP"/>
+        </w:rPr>
+        <w:t>DataNodes</w:t>
+      </w:r>
+      <w:proofErr w:type="spellEnd"/>
+      <w:r>
+        <w:rPr>
+          <w:rFonts w:ascii="Cambria" w:eastAsia="MS Mincho" w:hAnsi="Cambria" w:hint="eastAsia"/>
+          <w:lang w:eastAsia="ja-JP"/>
+        </w:rPr>
+        <w:t>.</w:t>
       </w:r>
       <w:r>
         <w:rPr>
@@ -849,13 +1173,23 @@
         </w:rPr>
         <w:t xml:space="preserve">Figure 1 </w:t>
       </w:r>
-      <w:r>
-        <w:rPr>
-          <w:rFonts w:ascii="Cambria" w:eastAsia="MS Mincho" w:hAnsi="Cambria" w:cs="Arial" w:hint="eastAsia"/>
-          <w:color w:val="000000"/>
-          <w:lang w:eastAsia="ja-JP"/>
-        </w:rPr>
-        <w:t xml:space="preserve">MapReduce </w:t>
+      <w:proofErr w:type="spellStart"/>
+      <w:r>
+        <w:rPr>
+          <w:rFonts w:ascii="Cambria" w:eastAsia="MS Mincho" w:hAnsi="Cambria" w:cs="Arial" w:hint="eastAsia"/>
+          <w:color w:val="000000"/>
+          <w:lang w:eastAsia="ja-JP"/>
+        </w:rPr>
+        <w:t>MapReduce</w:t>
+      </w:r>
+      <w:proofErr w:type="spellEnd"/>
+      <w:r>
+        <w:rPr>
+          <w:rFonts w:ascii="Cambria" w:eastAsia="MS Mincho" w:hAnsi="Cambria" w:cs="Arial" w:hint="eastAsia"/>
+          <w:color w:val="000000"/>
+          <w:lang w:eastAsia="ja-JP"/>
+        </w:rPr>
+        <w:t xml:space="preserve"> </w:t>
       </w:r>
       <w:r>
         <w:rPr>
@@ -897,13 +1231,23 @@
         </w:rPr>
         <w:t xml:space="preserve">Figure 2 </w:t>
       </w:r>
-      <w:r>
-        <w:rPr>
-          <w:rFonts w:ascii="Cambria" w:eastAsia="MS Mincho" w:hAnsi="Cambria" w:cs="Arial" w:hint="eastAsia"/>
-          <w:color w:val="000000"/>
-          <w:lang w:eastAsia="ja-JP"/>
-        </w:rPr>
-        <w:t xml:space="preserve">MapReduce </w:t>
+      <w:proofErr w:type="spellStart"/>
+      <w:r>
+        <w:rPr>
+          <w:rFonts w:ascii="Cambria" w:eastAsia="MS Mincho" w:hAnsi="Cambria" w:cs="Arial" w:hint="eastAsia"/>
+          <w:color w:val="000000"/>
+          <w:lang w:eastAsia="ja-JP"/>
+        </w:rPr>
+        <w:t>MapReduce</w:t>
+      </w:r>
+      <w:proofErr w:type="spellEnd"/>
+      <w:r>
+        <w:rPr>
+          <w:rFonts w:ascii="Cambria" w:eastAsia="MS Mincho" w:hAnsi="Cambria" w:cs="Arial" w:hint="eastAsia"/>
+          <w:color w:val="000000"/>
+          <w:lang w:eastAsia="ja-JP"/>
+        </w:rPr>
+        <w:t xml:space="preserve"> </w:t>
       </w:r>
       <w:r>
         <w:rPr>
@@ -1156,7 +1500,25 @@
           <w:color w:val="000000"/>
           <w:lang w:eastAsia="ja-JP"/>
         </w:rPr>
-        <w:t>distributed file system and MapReduce system.</w:t>
+        <w:t xml:space="preserve">distributed file system and </w:t>
+      </w:r>
+      <w:proofErr w:type="spellStart"/>
+      <w:r>
+        <w:rPr>
+          <w:rFonts w:ascii="Cambria" w:eastAsia="MS Mincho" w:hAnsi="Cambria" w:cs="Arial" w:hint="eastAsia"/>
+          <w:color w:val="000000"/>
+          <w:lang w:eastAsia="ja-JP"/>
+        </w:rPr>
+        <w:t>MapReduce</w:t>
+      </w:r>
+      <w:proofErr w:type="spellEnd"/>
+      <w:r>
+        <w:rPr>
+          <w:rFonts w:ascii="Cambria" w:eastAsia="MS Mincho" w:hAnsi="Cambria" w:cs="Arial" w:hint="eastAsia"/>
+          <w:color w:val="000000"/>
+          <w:lang w:eastAsia="ja-JP"/>
+        </w:rPr>
+        <w:t xml:space="preserve"> system.</w:t>
       </w:r>
       <w:r>
         <w:rPr>
@@ -1254,6 +1616,7 @@
         </w:rPr>
         <w:t xml:space="preserve">a </w:t>
       </w:r>
+      <w:proofErr w:type="spellStart"/>
       <w:r>
         <w:rPr>
           <w:rFonts w:ascii="Cambria" w:eastAsia="MS Mincho" w:hAnsi="Cambria" w:cs="Arial" w:hint="eastAsia"/>
@@ -1284,8 +1647,18 @@
           <w:color w:val="000000"/>
           <w:lang w:eastAsia="ja-JP"/>
         </w:rPr>
-        <w:t xml:space="preserve">aster and several </w:t>
-      </w:r>
+        <w:t>aster</w:t>
+      </w:r>
+      <w:proofErr w:type="spellEnd"/>
+      <w:r>
+        <w:rPr>
+          <w:rFonts w:ascii="Cambria" w:eastAsia="MS Mincho" w:hAnsi="Cambria" w:cs="Arial" w:hint="eastAsia"/>
+          <w:color w:val="000000"/>
+          <w:lang w:eastAsia="ja-JP"/>
+        </w:rPr>
+        <w:t xml:space="preserve"> and several </w:t>
+      </w:r>
+      <w:proofErr w:type="spellStart"/>
       <w:r>
         <w:rPr>
           <w:rFonts w:ascii="Cambria" w:eastAsia="MS Mincho" w:hAnsi="Cambria" w:cs="Arial" w:hint="eastAsia"/>
@@ -1316,7 +1689,16 @@
           <w:color w:val="000000"/>
           <w:lang w:eastAsia="ja-JP"/>
         </w:rPr>
-        <w:t xml:space="preserve">odes, which </w:t>
+        <w:t>odes</w:t>
+      </w:r>
+      <w:proofErr w:type="spellEnd"/>
+      <w:r>
+        <w:rPr>
+          <w:rFonts w:ascii="Cambria" w:eastAsia="MS Mincho" w:hAnsi="Cambria" w:cs="Arial" w:hint="eastAsia"/>
+          <w:color w:val="000000"/>
+          <w:lang w:eastAsia="ja-JP"/>
+        </w:rPr>
+        <w:t xml:space="preserve">, which </w:t>
       </w:r>
       <w:r>
         <w:rPr>
@@ -1332,7 +1714,43 @@
           <w:color w:val="000000"/>
           <w:lang w:eastAsia="ja-JP"/>
         </w:rPr>
-        <w:t xml:space="preserve"> similar to Hadoop NameNode and DataNode. </w:t>
+        <w:t xml:space="preserve"> similar to Hadoop </w:t>
+      </w:r>
+      <w:proofErr w:type="spellStart"/>
+      <w:r>
+        <w:rPr>
+          <w:rFonts w:ascii="Cambria" w:eastAsia="MS Mincho" w:hAnsi="Cambria" w:cs="Arial" w:hint="eastAsia"/>
+          <w:color w:val="000000"/>
+          <w:lang w:eastAsia="ja-JP"/>
+        </w:rPr>
+        <w:t>NameNode</w:t>
+      </w:r>
+      <w:proofErr w:type="spellEnd"/>
+      <w:r>
+        <w:rPr>
+          <w:rFonts w:ascii="Cambria" w:eastAsia="MS Mincho" w:hAnsi="Cambria" w:cs="Arial" w:hint="eastAsia"/>
+          <w:color w:val="000000"/>
+          <w:lang w:eastAsia="ja-JP"/>
+        </w:rPr>
+        <w:t xml:space="preserve"> and </w:t>
+      </w:r>
+      <w:proofErr w:type="spellStart"/>
+      <w:r>
+        <w:rPr>
+          <w:rFonts w:ascii="Cambria" w:eastAsia="MS Mincho" w:hAnsi="Cambria" w:cs="Arial" w:hint="eastAsia"/>
+          <w:color w:val="000000"/>
+          <w:lang w:eastAsia="ja-JP"/>
+        </w:rPr>
+        <w:t>DataNode</w:t>
+      </w:r>
+      <w:proofErr w:type="spellEnd"/>
+      <w:r>
+        <w:rPr>
+          <w:rFonts w:ascii="Cambria" w:eastAsia="MS Mincho" w:hAnsi="Cambria" w:cs="Arial" w:hint="eastAsia"/>
+          <w:color w:val="000000"/>
+          <w:lang w:eastAsia="ja-JP"/>
+        </w:rPr>
+        <w:t xml:space="preserve">. </w:t>
       </w:r>
       <w:r>
         <w:rPr>
@@ -1444,8 +1862,18 @@
           <w:color w:val="000000"/>
           <w:lang w:eastAsia="ja-JP"/>
         </w:rPr>
-        <w:t>based on KPFile</w:t>
-      </w:r>
+        <w:t xml:space="preserve">based on </w:t>
+      </w:r>
+      <w:proofErr w:type="spellStart"/>
+      <w:r>
+        <w:rPr>
+          <w:rFonts w:ascii="Cambria" w:eastAsia="MS Mincho" w:hAnsi="Cambria" w:cs="Arial" w:hint="eastAsia"/>
+          <w:color w:val="000000"/>
+          <w:lang w:eastAsia="ja-JP"/>
+        </w:rPr>
+        <w:t>KPFile</w:t>
+      </w:r>
+      <w:proofErr w:type="spellEnd"/>
       <w:r>
         <w:rPr>
           <w:rFonts w:ascii="Cambria" w:eastAsia="MS Mincho" w:hAnsi="Cambria" w:cs="Arial" w:hint="eastAsia"/>
@@ -1501,13 +1929,23 @@
           <w:lang w:eastAsia="ja-JP"/>
         </w:rPr>
       </w:pPr>
-      <w:r>
-        <w:rPr>
-          <w:rFonts w:ascii="Cambria" w:eastAsia="MS Mincho" w:hAnsi="Cambria" w:cs="Arial" w:hint="eastAsia"/>
-          <w:color w:val="000000"/>
-          <w:lang w:eastAsia="ja-JP"/>
-        </w:rPr>
-        <w:t xml:space="preserve">splitFile : </w:t>
+      <w:proofErr w:type="spellStart"/>
+      <w:r>
+        <w:rPr>
+          <w:rFonts w:ascii="Cambria" w:eastAsia="MS Mincho" w:hAnsi="Cambria" w:cs="Arial" w:hint="eastAsia"/>
+          <w:color w:val="000000"/>
+          <w:lang w:eastAsia="ja-JP"/>
+        </w:rPr>
+        <w:t>splitFile</w:t>
+      </w:r>
+      <w:proofErr w:type="spellEnd"/>
+      <w:r>
+        <w:rPr>
+          <w:rFonts w:ascii="Cambria" w:eastAsia="MS Mincho" w:hAnsi="Cambria" w:cs="Arial" w:hint="eastAsia"/>
+          <w:color w:val="000000"/>
+          <w:lang w:eastAsia="ja-JP"/>
+        </w:rPr>
+        <w:t xml:space="preserve"> : </w:t>
       </w:r>
       <w:r>
         <w:rPr>
@@ -1548,6 +1986,8 @@
           <w:lang w:eastAsia="ja-JP"/>
         </w:rPr>
       </w:pPr>
+      <w:proofErr w:type="spellStart"/>
+      <w:proofErr w:type="gramStart"/>
       <w:r>
         <w:rPr>
           <w:rFonts w:ascii="Cambria" w:eastAsia="MS Mincho" w:hAnsi="Cambria" w:cs="Arial"/>
@@ -1562,16 +2002,44 @@
           <w:color w:val="000000"/>
           <w:lang w:eastAsia="ja-JP"/>
         </w:rPr>
-        <w:t>Files : make replicas of</w:t>
-      </w:r>
-      <w:r>
-        <w:rPr>
-          <w:rFonts w:ascii="Cambria" w:eastAsia="MS Mincho" w:hAnsi="Cambria" w:cs="Arial" w:hint="eastAsia"/>
-          <w:color w:val="000000"/>
-          <w:lang w:eastAsia="ja-JP"/>
-        </w:rPr>
-        <w:t xml:space="preserve"> the split files on DataNodes</w:t>
-      </w:r>
+        <w:t>Files</w:t>
+      </w:r>
+      <w:proofErr w:type="spellEnd"/>
+      <w:r>
+        <w:rPr>
+          <w:rFonts w:ascii="Cambria" w:eastAsia="MS Mincho" w:hAnsi="Cambria" w:cs="Arial" w:hint="eastAsia"/>
+          <w:color w:val="000000"/>
+          <w:lang w:eastAsia="ja-JP"/>
+        </w:rPr>
+        <w:t xml:space="preserve"> :</w:t>
+      </w:r>
+      <w:proofErr w:type="gramEnd"/>
+      <w:r>
+        <w:rPr>
+          <w:rFonts w:ascii="Cambria" w:eastAsia="MS Mincho" w:hAnsi="Cambria" w:cs="Arial" w:hint="eastAsia"/>
+          <w:color w:val="000000"/>
+          <w:lang w:eastAsia="ja-JP"/>
+        </w:rPr>
+        <w:t xml:space="preserve"> make replicas of</w:t>
+      </w:r>
+      <w:r>
+        <w:rPr>
+          <w:rFonts w:ascii="Cambria" w:eastAsia="MS Mincho" w:hAnsi="Cambria" w:cs="Arial" w:hint="eastAsia"/>
+          <w:color w:val="000000"/>
+          <w:lang w:eastAsia="ja-JP"/>
+        </w:rPr>
+        <w:t xml:space="preserve"> the split files on </w:t>
+      </w:r>
+      <w:proofErr w:type="spellStart"/>
+      <w:r>
+        <w:rPr>
+          <w:rFonts w:ascii="Cambria" w:eastAsia="MS Mincho" w:hAnsi="Cambria" w:cs="Arial" w:hint="eastAsia"/>
+          <w:color w:val="000000"/>
+          <w:lang w:eastAsia="ja-JP"/>
+        </w:rPr>
+        <w:t>DataNodes</w:t>
+      </w:r>
+      <w:proofErr w:type="spellEnd"/>
       <w:r>
         <w:rPr>
           <w:rFonts w:ascii="Cambria" w:eastAsia="MS Mincho" w:hAnsi="Cambria" w:cs="Arial" w:hint="eastAsia"/>
@@ -1595,14 +2063,34 @@
           <w:lang w:eastAsia="ja-JP"/>
         </w:rPr>
       </w:pPr>
-      <w:r>
-        <w:rPr>
-          <w:rFonts w:ascii="Cambria" w:eastAsia="MS Mincho" w:hAnsi="Cambria" w:cs="Arial" w:hint="eastAsia"/>
-          <w:color w:val="000000"/>
-          <w:lang w:eastAsia="ja-JP"/>
-        </w:rPr>
-        <w:t>removeFileInSlave : remove files on DataNodes</w:t>
-      </w:r>
+      <w:proofErr w:type="spellStart"/>
+      <w:r>
+        <w:rPr>
+          <w:rFonts w:ascii="Cambria" w:eastAsia="MS Mincho" w:hAnsi="Cambria" w:cs="Arial" w:hint="eastAsia"/>
+          <w:color w:val="000000"/>
+          <w:lang w:eastAsia="ja-JP"/>
+        </w:rPr>
+        <w:t>removeFileInSlave</w:t>
+      </w:r>
+      <w:proofErr w:type="spellEnd"/>
+      <w:r>
+        <w:rPr>
+          <w:rFonts w:ascii="Cambria" w:eastAsia="MS Mincho" w:hAnsi="Cambria" w:cs="Arial" w:hint="eastAsia"/>
+          <w:color w:val="000000"/>
+          <w:lang w:eastAsia="ja-JP"/>
+        </w:rPr>
+        <w:t xml:space="preserve"> : remove files on </w:t>
+      </w:r>
+      <w:proofErr w:type="spellStart"/>
+      <w:r>
+        <w:rPr>
+          <w:rFonts w:ascii="Cambria" w:eastAsia="MS Mincho" w:hAnsi="Cambria" w:cs="Arial" w:hint="eastAsia"/>
+          <w:color w:val="000000"/>
+          <w:lang w:eastAsia="ja-JP"/>
+        </w:rPr>
+        <w:t>DataNodes</w:t>
+      </w:r>
+      <w:proofErr w:type="spellEnd"/>
     </w:p>
     <w:p>
       <w:pPr>
@@ -1618,6 +2106,7 @@
           <w:lang w:eastAsia="ja-JP"/>
         </w:rPr>
       </w:pPr>
+      <w:proofErr w:type="spellStart"/>
       <w:r>
         <w:rPr>
           <w:rFonts w:ascii="Cambria" w:eastAsia="MS Mincho" w:hAnsi="Cambria" w:cs="Arial" w:hint="eastAsia"/>
@@ -1626,29 +2115,86 @@
         </w:rPr>
         <w:t>getFileLocation</w:t>
       </w:r>
-      <w:r>
-        <w:rPr>
-          <w:rFonts w:ascii="Cambria" w:eastAsia="MS Mincho" w:hAnsi="Cambria" w:cs="Arial" w:hint="eastAsia"/>
-          <w:color w:val="000000"/>
-          <w:lang w:eastAsia="ja-JP"/>
-        </w:rPr>
-        <w:t>/addFileLocation/removeFileLocation</w:t>
-      </w:r>
-      <w:r>
-        <w:rPr>
-          <w:rFonts w:ascii="Cambria" w:eastAsia="MS Mincho" w:hAnsi="Cambria" w:cs="Arial" w:hint="eastAsia"/>
-          <w:color w:val="000000"/>
-          <w:lang w:eastAsia="ja-JP"/>
-        </w:rPr>
-        <w:t xml:space="preserve"> : </w:t>
-      </w:r>
-      <w:r>
-        <w:rPr>
-          <w:rFonts w:ascii="Cambria" w:eastAsia="MS Mincho" w:hAnsi="Cambria" w:cs="Arial" w:hint="eastAsia"/>
-          <w:color w:val="000000"/>
-          <w:lang w:eastAsia="ja-JP"/>
-        </w:rPr>
-        <w:t>get/register/unregister location of file on DataMaster for distributed file operation.</w:t>
+      <w:proofErr w:type="spellEnd"/>
+      <w:r>
+        <w:rPr>
+          <w:rFonts w:ascii="Cambria" w:eastAsia="MS Mincho" w:hAnsi="Cambria" w:cs="Arial" w:hint="eastAsia"/>
+          <w:color w:val="000000"/>
+          <w:lang w:eastAsia="ja-JP"/>
+        </w:rPr>
+        <w:t>/</w:t>
+      </w:r>
+      <w:proofErr w:type="spellStart"/>
+      <w:r>
+        <w:rPr>
+          <w:rFonts w:ascii="Cambria" w:eastAsia="MS Mincho" w:hAnsi="Cambria" w:cs="Arial" w:hint="eastAsia"/>
+          <w:color w:val="000000"/>
+          <w:lang w:eastAsia="ja-JP"/>
+        </w:rPr>
+        <w:t>addFileLocation</w:t>
+      </w:r>
+      <w:proofErr w:type="spellEnd"/>
+      <w:r>
+        <w:rPr>
+          <w:rFonts w:ascii="Cambria" w:eastAsia="MS Mincho" w:hAnsi="Cambria" w:cs="Arial" w:hint="eastAsia"/>
+          <w:color w:val="000000"/>
+          <w:lang w:eastAsia="ja-JP"/>
+        </w:rPr>
+        <w:t>/</w:t>
+      </w:r>
+      <w:proofErr w:type="spellStart"/>
+      <w:proofErr w:type="gramStart"/>
+      <w:r>
+        <w:rPr>
+          <w:rFonts w:ascii="Cambria" w:eastAsia="MS Mincho" w:hAnsi="Cambria" w:cs="Arial" w:hint="eastAsia"/>
+          <w:color w:val="000000"/>
+          <w:lang w:eastAsia="ja-JP"/>
+        </w:rPr>
+        <w:t>removeFileLocation</w:t>
+      </w:r>
+      <w:proofErr w:type="spellEnd"/>
+      <w:r>
+        <w:rPr>
+          <w:rFonts w:ascii="Cambria" w:eastAsia="MS Mincho" w:hAnsi="Cambria" w:cs="Arial" w:hint="eastAsia"/>
+          <w:color w:val="000000"/>
+          <w:lang w:eastAsia="ja-JP"/>
+        </w:rPr>
+        <w:t xml:space="preserve"> :</w:t>
+      </w:r>
+      <w:proofErr w:type="gramEnd"/>
+      <w:r>
+        <w:rPr>
+          <w:rFonts w:ascii="Cambria" w:eastAsia="MS Mincho" w:hAnsi="Cambria" w:cs="Arial" w:hint="eastAsia"/>
+          <w:color w:val="000000"/>
+          <w:lang w:eastAsia="ja-JP"/>
+        </w:rPr>
+        <w:t xml:space="preserve"> </w:t>
+      </w:r>
+      <w:r>
+        <w:rPr>
+          <w:rFonts w:ascii="Cambria" w:eastAsia="MS Mincho" w:hAnsi="Cambria" w:cs="Arial" w:hint="eastAsia"/>
+          <w:color w:val="000000"/>
+          <w:lang w:eastAsia="ja-JP"/>
+        </w:rPr>
+        <w:t xml:space="preserve">get/register/unregister location of file on </w:t>
+      </w:r>
+      <w:proofErr w:type="spellStart"/>
+      <w:r>
+        <w:rPr>
+          <w:rFonts w:ascii="Cambria" w:eastAsia="MS Mincho" w:hAnsi="Cambria" w:cs="Arial" w:hint="eastAsia"/>
+          <w:color w:val="000000"/>
+          <w:lang w:eastAsia="ja-JP"/>
+        </w:rPr>
+        <w:t>DataMaster</w:t>
+      </w:r>
+      <w:proofErr w:type="spellEnd"/>
+      <w:r>
+        <w:rPr>
+          <w:rFonts w:ascii="Cambria" w:eastAsia="MS Mincho" w:hAnsi="Cambria" w:cs="Arial" w:hint="eastAsia"/>
+          <w:color w:val="000000"/>
+          <w:lang w:eastAsia="ja-JP"/>
+        </w:rPr>
+        <w:t xml:space="preserve"> for distributed file operation.</w:t>
       </w:r>
     </w:p>
     <w:p>
@@ -1673,7 +2219,25 @@
           <w:color w:val="000000"/>
           <w:lang w:eastAsia="ja-JP"/>
         </w:rPr>
-        <w:t>, class KPFile provides file operation interfa</w:t>
+        <w:t xml:space="preserve">, class </w:t>
+      </w:r>
+      <w:proofErr w:type="spellStart"/>
+      <w:r>
+        <w:rPr>
+          <w:rFonts w:ascii="Cambria" w:eastAsia="MS Mincho" w:hAnsi="Cambria" w:cs="Arial" w:hint="eastAsia"/>
+          <w:color w:val="000000"/>
+          <w:lang w:eastAsia="ja-JP"/>
+        </w:rPr>
+        <w:t>KPFile</w:t>
+      </w:r>
+      <w:proofErr w:type="spellEnd"/>
+      <w:r>
+        <w:rPr>
+          <w:rFonts w:ascii="Cambria" w:eastAsia="MS Mincho" w:hAnsi="Cambria" w:cs="Arial" w:hint="eastAsia"/>
+          <w:color w:val="000000"/>
+          <w:lang w:eastAsia="ja-JP"/>
+        </w:rPr>
+        <w:t xml:space="preserve"> provides file operation interfa</w:t>
       </w:r>
       <w:r>
         <w:rPr>
@@ -1714,13 +2278,23 @@
           <w:lang w:eastAsia="ja-JP"/>
         </w:rPr>
       </w:pPr>
-      <w:r>
-        <w:rPr>
-          <w:rFonts w:ascii="Cambria" w:eastAsia="MS Mincho" w:hAnsi="Cambria" w:cs="Arial" w:hint="eastAsia"/>
-          <w:color w:val="000000"/>
-          <w:lang w:eastAsia="ja-JP"/>
-        </w:rPr>
-        <w:t xml:space="preserve">getFileString : </w:t>
+      <w:proofErr w:type="spellStart"/>
+      <w:r>
+        <w:rPr>
+          <w:rFonts w:ascii="Cambria" w:eastAsia="MS Mincho" w:hAnsi="Cambria" w:cs="Arial" w:hint="eastAsia"/>
+          <w:color w:val="000000"/>
+          <w:lang w:eastAsia="ja-JP"/>
+        </w:rPr>
+        <w:t>getFileString</w:t>
+      </w:r>
+      <w:proofErr w:type="spellEnd"/>
+      <w:r>
+        <w:rPr>
+          <w:rFonts w:ascii="Cambria" w:eastAsia="MS Mincho" w:hAnsi="Cambria" w:cs="Arial" w:hint="eastAsia"/>
+          <w:color w:val="000000"/>
+          <w:lang w:eastAsia="ja-JP"/>
+        </w:rPr>
+        <w:t xml:space="preserve"> : </w:t>
       </w:r>
       <w:r>
         <w:rPr>
@@ -1753,6 +2327,7 @@
           <w:lang w:eastAsia="ja-JP"/>
         </w:rPr>
       </w:pPr>
+      <w:proofErr w:type="spellStart"/>
       <w:r>
         <w:rPr>
           <w:rFonts w:ascii="Cambria" w:eastAsia="MS Mincho" w:hAnsi="Cambria" w:cs="Arial" w:hint="eastAsia"/>
@@ -1760,7 +2335,16 @@
           <w:lang w:eastAsia="ja-JP"/>
         </w:rPr>
         <w:lastRenderedPageBreak/>
-        <w:t>getFileBytes : get the content of file by bytes</w:t>
+        <w:t>getFileBytes</w:t>
+      </w:r>
+      <w:proofErr w:type="spellEnd"/>
+      <w:r>
+        <w:rPr>
+          <w:rFonts w:ascii="Cambria" w:eastAsia="MS Mincho" w:hAnsi="Cambria" w:cs="Arial" w:hint="eastAsia"/>
+          <w:color w:val="000000"/>
+          <w:lang w:eastAsia="ja-JP"/>
+        </w:rPr>
+        <w:t xml:space="preserve"> : get the content of file by bytes</w:t>
       </w:r>
     </w:p>
     <w:p>
@@ -1777,13 +2361,23 @@
           <w:lang w:eastAsia="ja-JP"/>
         </w:rPr>
       </w:pPr>
-      <w:r>
-        <w:rPr>
-          <w:rFonts w:ascii="Cambria" w:eastAsia="MS Mincho" w:hAnsi="Cambria" w:cs="Arial" w:hint="eastAsia"/>
-          <w:color w:val="000000"/>
-          <w:lang w:eastAsia="ja-JP"/>
-        </w:rPr>
-        <w:t xml:space="preserve">saveFileLocally : </w:t>
+      <w:proofErr w:type="spellStart"/>
+      <w:r>
+        <w:rPr>
+          <w:rFonts w:ascii="Cambria" w:eastAsia="MS Mincho" w:hAnsi="Cambria" w:cs="Arial" w:hint="eastAsia"/>
+          <w:color w:val="000000"/>
+          <w:lang w:eastAsia="ja-JP"/>
+        </w:rPr>
+        <w:t>saveFileLocally</w:t>
+      </w:r>
+      <w:proofErr w:type="spellEnd"/>
+      <w:r>
+        <w:rPr>
+          <w:rFonts w:ascii="Cambria" w:eastAsia="MS Mincho" w:hAnsi="Cambria" w:cs="Arial" w:hint="eastAsia"/>
+          <w:color w:val="000000"/>
+          <w:lang w:eastAsia="ja-JP"/>
+        </w:rPr>
+        <w:t xml:space="preserve"> : </w:t>
       </w:r>
       <w:r>
         <w:rPr>
@@ -1799,8 +2393,36 @@
           <w:color w:val="000000"/>
           <w:lang w:eastAsia="ja-JP"/>
         </w:rPr>
-        <w:t>e the file in the local DataNode and notify the DataMaster</w:t>
-      </w:r>
+        <w:t xml:space="preserve">e the file in the local </w:t>
+      </w:r>
+      <w:proofErr w:type="spellStart"/>
+      <w:r>
+        <w:rPr>
+          <w:rFonts w:ascii="Cambria" w:eastAsia="MS Mincho" w:hAnsi="Cambria" w:cs="Arial" w:hint="eastAsia"/>
+          <w:color w:val="000000"/>
+          <w:lang w:eastAsia="ja-JP"/>
+        </w:rPr>
+        <w:t>DataNode</w:t>
+      </w:r>
+      <w:proofErr w:type="spellEnd"/>
+      <w:r>
+        <w:rPr>
+          <w:rFonts w:ascii="Cambria" w:eastAsia="MS Mincho" w:hAnsi="Cambria" w:cs="Arial" w:hint="eastAsia"/>
+          <w:color w:val="000000"/>
+          <w:lang w:eastAsia="ja-JP"/>
+        </w:rPr>
+        <w:t xml:space="preserve"> and notify the </w:t>
+      </w:r>
+      <w:proofErr w:type="spellStart"/>
+      <w:r>
+        <w:rPr>
+          <w:rFonts w:ascii="Cambria" w:eastAsia="MS Mincho" w:hAnsi="Cambria" w:cs="Arial" w:hint="eastAsia"/>
+          <w:color w:val="000000"/>
+          <w:lang w:eastAsia="ja-JP"/>
+        </w:rPr>
+        <w:t>DataMaster</w:t>
+      </w:r>
+      <w:proofErr w:type="spellEnd"/>
     </w:p>
     <w:p>
       <w:pPr>
@@ -1816,6 +2438,7 @@
           <w:lang w:eastAsia="ja-JP"/>
         </w:rPr>
       </w:pPr>
+      <w:proofErr w:type="spellStart"/>
       <w:r>
         <w:rPr>
           <w:rFonts w:ascii="Cambria" w:eastAsia="MS Mincho" w:hAnsi="Cambria" w:cs="Arial" w:hint="eastAsia"/>
@@ -1824,14 +2447,25 @@
         </w:rPr>
         <w:t>getRelPath</w:t>
       </w:r>
-      <w:r>
-        <w:rPr>
-          <w:rFonts w:ascii="Cambria" w:eastAsia="MS Mincho" w:hAnsi="Cambria" w:cs="Arial" w:hint="eastAsia"/>
-          <w:color w:val="000000"/>
-          <w:lang w:eastAsia="ja-JP"/>
-        </w:rPr>
-        <w:t>/getLocalAbsPath</w:t>
-      </w:r>
+      <w:proofErr w:type="spellEnd"/>
+      <w:r>
+        <w:rPr>
+          <w:rFonts w:ascii="Cambria" w:eastAsia="MS Mincho" w:hAnsi="Cambria" w:cs="Arial" w:hint="eastAsia"/>
+          <w:color w:val="000000"/>
+          <w:lang w:eastAsia="ja-JP"/>
+        </w:rPr>
+        <w:t>/</w:t>
+      </w:r>
+      <w:proofErr w:type="spellStart"/>
+      <w:r>
+        <w:rPr>
+          <w:rFonts w:ascii="Cambria" w:eastAsia="MS Mincho" w:hAnsi="Cambria" w:cs="Arial" w:hint="eastAsia"/>
+          <w:color w:val="000000"/>
+          <w:lang w:eastAsia="ja-JP"/>
+        </w:rPr>
+        <w:t>getLocalAbsPath</w:t>
+      </w:r>
+      <w:proofErr w:type="spellEnd"/>
       <w:r>
         <w:rPr>
           <w:rFonts w:ascii="Cambria" w:eastAsia="MS Mincho" w:hAnsi="Cambria" w:cs="Arial" w:hint="eastAsia"/>
@@ -1895,7 +2529,43 @@
           <w:color w:val="000000"/>
           <w:lang w:eastAsia="ja-JP"/>
         </w:rPr>
-        <w:t>on KPFS is based on a procedure that firstly the location of the file is obtained from the DataMaster and then the content of the file is obtained from the DataNodes.</w:t>
+        <w:t xml:space="preserve">on KPFS is based on a procedure that firstly the location of the file is obtained from the </w:t>
+      </w:r>
+      <w:proofErr w:type="spellStart"/>
+      <w:r>
+        <w:rPr>
+          <w:rFonts w:ascii="Cambria" w:eastAsia="MS Mincho" w:hAnsi="Cambria" w:cs="Arial" w:hint="eastAsia"/>
+          <w:color w:val="000000"/>
+          <w:lang w:eastAsia="ja-JP"/>
+        </w:rPr>
+        <w:t>DataMaster</w:t>
+      </w:r>
+      <w:proofErr w:type="spellEnd"/>
+      <w:r>
+        <w:rPr>
+          <w:rFonts w:ascii="Cambria" w:eastAsia="MS Mincho" w:hAnsi="Cambria" w:cs="Arial" w:hint="eastAsia"/>
+          <w:color w:val="000000"/>
+          <w:lang w:eastAsia="ja-JP"/>
+        </w:rPr>
+        <w:t xml:space="preserve"> and then the content of the file is obtained from the </w:t>
+      </w:r>
+      <w:proofErr w:type="spellStart"/>
+      <w:r>
+        <w:rPr>
+          <w:rFonts w:ascii="Cambria" w:eastAsia="MS Mincho" w:hAnsi="Cambria" w:cs="Arial" w:hint="eastAsia"/>
+          <w:color w:val="000000"/>
+          <w:lang w:eastAsia="ja-JP"/>
+        </w:rPr>
+        <w:t>DataNodes</w:t>
+      </w:r>
+      <w:proofErr w:type="spellEnd"/>
+      <w:r>
+        <w:rPr>
+          <w:rFonts w:ascii="Cambria" w:eastAsia="MS Mincho" w:hAnsi="Cambria" w:cs="Arial" w:hint="eastAsia"/>
+          <w:color w:val="000000"/>
+          <w:lang w:eastAsia="ja-JP"/>
+        </w:rPr>
+        <w:t>.</w:t>
       </w:r>
       <w:r>
         <w:rPr>
@@ -1911,7 +2581,25 @@
           <w:color w:val="000000"/>
           <w:lang w:eastAsia="ja-JP"/>
         </w:rPr>
-        <w:t>So every time the file is written onto the KPFS system, the location should be registered on the DataMaster.</w:t>
+        <w:t xml:space="preserve">So every time the file is written onto the KPFS system, the location should be registered on the </w:t>
+      </w:r>
+      <w:proofErr w:type="spellStart"/>
+      <w:r>
+        <w:rPr>
+          <w:rFonts w:ascii="Cambria" w:eastAsia="MS Mincho" w:hAnsi="Cambria" w:cs="Arial" w:hint="eastAsia"/>
+          <w:color w:val="000000"/>
+          <w:lang w:eastAsia="ja-JP"/>
+        </w:rPr>
+        <w:t>DataMaster</w:t>
+      </w:r>
+      <w:proofErr w:type="spellEnd"/>
+      <w:r>
+        <w:rPr>
+          <w:rFonts w:ascii="Cambria" w:eastAsia="MS Mincho" w:hAnsi="Cambria" w:cs="Arial" w:hint="eastAsia"/>
+          <w:color w:val="000000"/>
+          <w:lang w:eastAsia="ja-JP"/>
+        </w:rPr>
+        <w:t>.</w:t>
       </w:r>
       <w:r>
         <w:rPr>
@@ -1976,7 +2664,16 @@
           <w:color w:val="000000"/>
           <w:lang w:eastAsia="ja-JP"/>
         </w:rPr>
-        <w:t>of the facility is mainly based on replications of the KPFS system. When some D</w:t>
+        <w:t xml:space="preserve">of the facility is mainly based on replications of the KPFS system. When some </w:t>
+      </w:r>
+      <w:proofErr w:type="spellStart"/>
+      <w:r>
+        <w:rPr>
+          <w:rFonts w:ascii="Cambria" w:eastAsia="MS Mincho" w:hAnsi="Cambria" w:cs="Arial" w:hint="eastAsia"/>
+          <w:color w:val="000000"/>
+          <w:lang w:eastAsia="ja-JP"/>
+        </w:rPr>
+        <w:t>D</w:t>
       </w:r>
       <w:r>
         <w:rPr>
@@ -2000,15 +2697,60 @@
           <w:color w:val="000000"/>
           <w:lang w:eastAsia="ja-JP"/>
         </w:rPr>
-        <w:t>ode fail</w:t>
-      </w:r>
-      <w:r>
-        <w:rPr>
-          <w:rFonts w:ascii="Cambria" w:eastAsia="MS Mincho" w:hAnsi="Cambria" w:cs="Arial" w:hint="eastAsia"/>
-          <w:color w:val="000000"/>
-          <w:lang w:eastAsia="ja-JP"/>
-        </w:rPr>
-        <w:t>ed, the files on this DataNode will be copied onto another DataNode for failure recovery.</w:t>
+        <w:t>ode</w:t>
+      </w:r>
+      <w:proofErr w:type="spellEnd"/>
+      <w:r>
+        <w:rPr>
+          <w:rFonts w:ascii="Cambria" w:eastAsia="MS Mincho" w:hAnsi="Cambria" w:cs="Arial" w:hint="eastAsia"/>
+          <w:color w:val="000000"/>
+          <w:lang w:eastAsia="ja-JP"/>
+        </w:rPr>
+        <w:t xml:space="preserve"> fail</w:t>
+      </w:r>
+      <w:r>
+        <w:rPr>
+          <w:rFonts w:ascii="Cambria" w:eastAsia="MS Mincho" w:hAnsi="Cambria" w:cs="Arial" w:hint="eastAsia"/>
+          <w:color w:val="000000"/>
+          <w:lang w:eastAsia="ja-JP"/>
+        </w:rPr>
+        <w:t xml:space="preserve">ed, the files on this </w:t>
+      </w:r>
+      <w:proofErr w:type="spellStart"/>
+      <w:r>
+        <w:rPr>
+          <w:rFonts w:ascii="Cambria" w:eastAsia="MS Mincho" w:hAnsi="Cambria" w:cs="Arial" w:hint="eastAsia"/>
+          <w:color w:val="000000"/>
+          <w:lang w:eastAsia="ja-JP"/>
+        </w:rPr>
+        <w:t>DataNode</w:t>
+      </w:r>
+      <w:proofErr w:type="spellEnd"/>
+      <w:r>
+        <w:rPr>
+          <w:rFonts w:ascii="Cambria" w:eastAsia="MS Mincho" w:hAnsi="Cambria" w:cs="Arial" w:hint="eastAsia"/>
+          <w:color w:val="000000"/>
+          <w:lang w:eastAsia="ja-JP"/>
+        </w:rPr>
+        <w:t xml:space="preserve"> will be copied onto another </w:t>
+      </w:r>
+      <w:proofErr w:type="spellStart"/>
+      <w:r>
+        <w:rPr>
+          <w:rFonts w:ascii="Cambria" w:eastAsia="MS Mincho" w:hAnsi="Cambria" w:cs="Arial" w:hint="eastAsia"/>
+          <w:color w:val="000000"/>
+          <w:lang w:eastAsia="ja-JP"/>
+        </w:rPr>
+        <w:t>DataNode</w:t>
+      </w:r>
+      <w:proofErr w:type="spellEnd"/>
+      <w:r>
+        <w:rPr>
+          <w:rFonts w:ascii="Cambria" w:eastAsia="MS Mincho" w:hAnsi="Cambria" w:cs="Arial" w:hint="eastAsia"/>
+          <w:color w:val="000000"/>
+          <w:lang w:eastAsia="ja-JP"/>
+        </w:rPr>
+        <w:t xml:space="preserve"> for failure recovery.</w:t>
       </w:r>
     </w:p>
     <w:p>
@@ -2034,6 +2776,7 @@
           <w:lang w:eastAsia="ja-JP"/>
         </w:rPr>
       </w:pPr>
+      <w:proofErr w:type="spellStart"/>
       <w:r>
         <w:rPr>
           <w:rFonts w:ascii="Cambria" w:eastAsia="MS Mincho" w:hAnsi="Cambria" w:cs="Arial"/>
@@ -2056,7 +2799,16 @@
           <w:color w:val="000000"/>
           <w:lang w:eastAsia="ja-JP"/>
         </w:rPr>
-        <w:t>educe system</w:t>
+        <w:t>educe</w:t>
+      </w:r>
+      <w:proofErr w:type="spellEnd"/>
+      <w:r>
+        <w:rPr>
+          <w:rFonts w:ascii="Cambria" w:eastAsia="MS Mincho" w:hAnsi="Cambria" w:cs="Arial"/>
+          <w:color w:val="000000"/>
+          <w:lang w:eastAsia="ja-JP"/>
+        </w:rPr>
+        <w:t xml:space="preserve"> system</w:t>
       </w:r>
     </w:p>
     <w:p>
@@ -2089,7 +2841,25 @@
           <w:color w:val="000000"/>
           <w:lang w:eastAsia="ja-JP"/>
         </w:rPr>
-        <w:t>of MapReduce system is made up of a M</w:t>
+        <w:t xml:space="preserve">of </w:t>
+      </w:r>
+      <w:proofErr w:type="spellStart"/>
+      <w:r>
+        <w:rPr>
+          <w:rFonts w:ascii="Cambria" w:eastAsia="MS Mincho" w:hAnsi="Cambria" w:cs="Arial" w:hint="eastAsia"/>
+          <w:color w:val="000000"/>
+          <w:lang w:eastAsia="ja-JP"/>
+        </w:rPr>
+        <w:t>MapReduce</w:t>
+      </w:r>
+      <w:proofErr w:type="spellEnd"/>
+      <w:r>
+        <w:rPr>
+          <w:rFonts w:ascii="Cambria" w:eastAsia="MS Mincho" w:hAnsi="Cambria" w:cs="Arial" w:hint="eastAsia"/>
+          <w:color w:val="000000"/>
+          <w:lang w:eastAsia="ja-JP"/>
+        </w:rPr>
+        <w:t xml:space="preserve"> system is made up of a M</w:t>
       </w:r>
       <w:r>
         <w:rPr>
@@ -2137,7 +2907,25 @@
           <w:color w:val="000000"/>
           <w:lang w:eastAsia="ja-JP"/>
         </w:rPr>
-        <w:t xml:space="preserve">The MapReduce procedure can be divided into </w:t>
+        <w:t xml:space="preserve">The </w:t>
+      </w:r>
+      <w:proofErr w:type="spellStart"/>
+      <w:r>
+        <w:rPr>
+          <w:rFonts w:ascii="Cambria" w:eastAsia="MS Mincho" w:hAnsi="Cambria" w:cs="Arial" w:hint="eastAsia"/>
+          <w:color w:val="000000"/>
+          <w:lang w:eastAsia="ja-JP"/>
+        </w:rPr>
+        <w:t>MapReduce</w:t>
+      </w:r>
+      <w:proofErr w:type="spellEnd"/>
+      <w:r>
+        <w:rPr>
+          <w:rFonts w:ascii="Cambria" w:eastAsia="MS Mincho" w:hAnsi="Cambria" w:cs="Arial" w:hint="eastAsia"/>
+          <w:color w:val="000000"/>
+          <w:lang w:eastAsia="ja-JP"/>
+        </w:rPr>
+        <w:t xml:space="preserve"> procedure can be divided into </w:t>
       </w:r>
       <w:r>
         <w:rPr>
@@ -2161,7 +2949,25 @@
           <w:color w:val="000000"/>
           <w:lang w:eastAsia="ja-JP"/>
         </w:rPr>
-        <w:t xml:space="preserve">After the input file is split, the map and reduce tasks are dispatched to the participant nodes, which can be executed concurrently. We define a linkedlist data </w:t>
+        <w:t xml:space="preserve">After the input file is split, the map and reduce tasks are dispatched to the participant nodes, which can be executed concurrently. We define a </w:t>
+      </w:r>
+      <w:proofErr w:type="spellStart"/>
+      <w:r>
+        <w:rPr>
+          <w:rFonts w:ascii="Cambria" w:eastAsia="MS Mincho" w:hAnsi="Cambria" w:cs="Arial" w:hint="eastAsia"/>
+          <w:color w:val="000000"/>
+          <w:lang w:eastAsia="ja-JP"/>
+        </w:rPr>
+        <w:t>linkedlist</w:t>
+      </w:r>
+      <w:proofErr w:type="spellEnd"/>
+      <w:r>
+        <w:rPr>
+          <w:rFonts w:ascii="Cambria" w:eastAsia="MS Mincho" w:hAnsi="Cambria" w:cs="Arial" w:hint="eastAsia"/>
+          <w:color w:val="000000"/>
+          <w:lang w:eastAsia="ja-JP"/>
+        </w:rPr>
+        <w:t xml:space="preserve"> data </w:t>
       </w:r>
       <w:r>
         <w:rPr>
@@ -2194,7 +3000,43 @@
           <w:color w:val="000000"/>
           <w:lang w:eastAsia="ja-JP"/>
         </w:rPr>
-        <w:t xml:space="preserve">The JobManager and JobDispater schedule and dispatch maps and reduces tasks to maximize the </w:t>
+        <w:t xml:space="preserve">The </w:t>
+      </w:r>
+      <w:proofErr w:type="spellStart"/>
+      <w:r>
+        <w:rPr>
+          <w:rFonts w:ascii="Cambria" w:eastAsia="MS Mincho" w:hAnsi="Cambria" w:cs="Arial" w:hint="eastAsia"/>
+          <w:color w:val="000000"/>
+          <w:lang w:eastAsia="ja-JP"/>
+        </w:rPr>
+        <w:t>JobManager</w:t>
+      </w:r>
+      <w:proofErr w:type="spellEnd"/>
+      <w:r>
+        <w:rPr>
+          <w:rFonts w:ascii="Cambria" w:eastAsia="MS Mincho" w:hAnsi="Cambria" w:cs="Arial" w:hint="eastAsia"/>
+          <w:color w:val="000000"/>
+          <w:lang w:eastAsia="ja-JP"/>
+        </w:rPr>
+        <w:t xml:space="preserve"> and </w:t>
+      </w:r>
+      <w:proofErr w:type="spellStart"/>
+      <w:r>
+        <w:rPr>
+          <w:rFonts w:ascii="Cambria" w:eastAsia="MS Mincho" w:hAnsi="Cambria" w:cs="Arial" w:hint="eastAsia"/>
+          <w:color w:val="000000"/>
+          <w:lang w:eastAsia="ja-JP"/>
+        </w:rPr>
+        <w:t>JobDispater</w:t>
+      </w:r>
+      <w:proofErr w:type="spellEnd"/>
+      <w:r>
+        <w:rPr>
+          <w:rFonts w:ascii="Cambria" w:eastAsia="MS Mincho" w:hAnsi="Cambria" w:cs="Arial" w:hint="eastAsia"/>
+          <w:color w:val="000000"/>
+          <w:lang w:eastAsia="ja-JP"/>
+        </w:rPr>
+        <w:t xml:space="preserve"> schedule and dispatch maps and reduces tasks to maximize the </w:t>
       </w:r>
       <w:r>
         <w:rPr>
@@ -2226,7 +3068,43 @@
           <w:color w:val="000000"/>
           <w:lang w:eastAsia="ja-JP"/>
         </w:rPr>
-        <w:t>s design, we prepare a JobQueue in JobManager. If there is a job request submitted, it will be dispatched to a participant node.</w:t>
+        <w:t xml:space="preserve">s design, we prepare a </w:t>
+      </w:r>
+      <w:proofErr w:type="spellStart"/>
+      <w:r>
+        <w:rPr>
+          <w:rFonts w:ascii="Cambria" w:eastAsia="MS Mincho" w:hAnsi="Cambria" w:cs="Arial" w:hint="eastAsia"/>
+          <w:color w:val="000000"/>
+          <w:lang w:eastAsia="ja-JP"/>
+        </w:rPr>
+        <w:t>JobQueue</w:t>
+      </w:r>
+      <w:proofErr w:type="spellEnd"/>
+      <w:r>
+        <w:rPr>
+          <w:rFonts w:ascii="Cambria" w:eastAsia="MS Mincho" w:hAnsi="Cambria" w:cs="Arial" w:hint="eastAsia"/>
+          <w:color w:val="000000"/>
+          <w:lang w:eastAsia="ja-JP"/>
+        </w:rPr>
+        <w:t xml:space="preserve"> in </w:t>
+      </w:r>
+      <w:proofErr w:type="spellStart"/>
+      <w:r>
+        <w:rPr>
+          <w:rFonts w:ascii="Cambria" w:eastAsia="MS Mincho" w:hAnsi="Cambria" w:cs="Arial" w:hint="eastAsia"/>
+          <w:color w:val="000000"/>
+          <w:lang w:eastAsia="ja-JP"/>
+        </w:rPr>
+        <w:t>JobManager</w:t>
+      </w:r>
+      <w:proofErr w:type="spellEnd"/>
+      <w:r>
+        <w:rPr>
+          <w:rFonts w:ascii="Cambria" w:eastAsia="MS Mincho" w:hAnsi="Cambria" w:cs="Arial" w:hint="eastAsia"/>
+          <w:color w:val="000000"/>
+          <w:lang w:eastAsia="ja-JP"/>
+        </w:rPr>
+        <w:t>. If there is a job request submitted, it will be dispatched to a participant node.</w:t>
       </w:r>
     </w:p>
     <w:p>
@@ -2291,7 +3169,25 @@
           <w:color w:val="000000"/>
           <w:lang w:eastAsia="ja-JP"/>
         </w:rPr>
-        <w:t xml:space="preserve"> node is considered unhealthy and all of its tasks will be restarted. Similarly, when reduce task failure is detected, all of its tasks will also be restarted. </w:t>
+        <w:t xml:space="preserve"> node is considered unhealthy and all of its tasks will be restarted. Similarly, when reduce task failure is </w:t>
+      </w:r>
+      <w:proofErr w:type="gramStart"/>
+      <w:r>
+        <w:rPr>
+          <w:rFonts w:ascii="Cambria" w:eastAsia="MS Mincho" w:hAnsi="Cambria" w:cs="Arial" w:hint="eastAsia"/>
+          <w:color w:val="000000"/>
+          <w:lang w:eastAsia="ja-JP"/>
+        </w:rPr>
+        <w:t>detected,</w:t>
+      </w:r>
+      <w:proofErr w:type="gramEnd"/>
+      <w:r>
+        <w:rPr>
+          <w:rFonts w:ascii="Cambria" w:eastAsia="MS Mincho" w:hAnsi="Cambria" w:cs="Arial" w:hint="eastAsia"/>
+          <w:color w:val="000000"/>
+          <w:lang w:eastAsia="ja-JP"/>
+        </w:rPr>
+        <w:t xml:space="preserve"> all of its tasks will also be restarted. </w:t>
       </w:r>
     </w:p>
     <w:p>
@@ -2324,8 +3220,46 @@
           <w:color w:val="000000"/>
           <w:lang w:eastAsia="ja-JP"/>
         </w:rPr>
-        <w:t xml:space="preserve"> the implementation of Mapper and Reducer for application programmer, we define a Pair (Key-Value) Class and PairContainer (a list of Pairs) Class for input/output. The Mapper input is a file name, output is a PairContainer..</w:t>
-      </w:r>
+        <w:t xml:space="preserve"> the implementation of Mapper and Reducer for application programmer, we define a Pair (Key-Value) Class and </w:t>
+      </w:r>
+      <w:proofErr w:type="spellStart"/>
+      <w:r>
+        <w:rPr>
+          <w:rFonts w:ascii="Cambria" w:eastAsia="MS Mincho" w:hAnsi="Cambria" w:cs="Arial" w:hint="eastAsia"/>
+          <w:color w:val="000000"/>
+          <w:lang w:eastAsia="ja-JP"/>
+        </w:rPr>
+        <w:t>PairContainer</w:t>
+      </w:r>
+      <w:proofErr w:type="spellEnd"/>
+      <w:r>
+        <w:rPr>
+          <w:rFonts w:ascii="Cambria" w:eastAsia="MS Mincho" w:hAnsi="Cambria" w:cs="Arial" w:hint="eastAsia"/>
+          <w:color w:val="000000"/>
+          <w:lang w:eastAsia="ja-JP"/>
+        </w:rPr>
+        <w:t xml:space="preserve"> (a list of Pairs) Class for input/output. The Mapper input is a file name, output is a </w:t>
+      </w:r>
+      <w:proofErr w:type="spellStart"/>
+      <w:r>
+        <w:rPr>
+          <w:rFonts w:ascii="Cambria" w:eastAsia="MS Mincho" w:hAnsi="Cambria" w:cs="Arial" w:hint="eastAsia"/>
+          <w:color w:val="000000"/>
+          <w:lang w:eastAsia="ja-JP"/>
+        </w:rPr>
+        <w:t>PairContainer</w:t>
+      </w:r>
+      <w:proofErr w:type="spellEnd"/>
+      <w:proofErr w:type="gramStart"/>
+      <w:r>
+        <w:rPr>
+          <w:rFonts w:ascii="Cambria" w:eastAsia="MS Mincho" w:hAnsi="Cambria" w:cs="Arial" w:hint="eastAsia"/>
+          <w:color w:val="000000"/>
+          <w:lang w:eastAsia="ja-JP"/>
+        </w:rPr>
+        <w:t>..</w:t>
+      </w:r>
+      <w:proofErr w:type="gramEnd"/>
     </w:p>
     <w:p>
       <w:pPr>
@@ -2446,7 +3380,25 @@
           <w:color w:val="000000"/>
           <w:lang w:eastAsia="ja-JP"/>
         </w:rPr>
-        <w:t>According to the Writeup, the fol</w:t>
+        <w:t xml:space="preserve">According to the </w:t>
+      </w:r>
+      <w:proofErr w:type="spellStart"/>
+      <w:r>
+        <w:rPr>
+          <w:rFonts w:ascii="Cambria" w:eastAsia="MS Mincho" w:hAnsi="Cambria" w:cs="Arial" w:hint="eastAsia"/>
+          <w:color w:val="000000"/>
+          <w:lang w:eastAsia="ja-JP"/>
+        </w:rPr>
+        <w:t>Writeup</w:t>
+      </w:r>
+      <w:proofErr w:type="spellEnd"/>
+      <w:r>
+        <w:rPr>
+          <w:rFonts w:ascii="Cambria" w:eastAsia="MS Mincho" w:hAnsi="Cambria" w:cs="Arial" w:hint="eastAsia"/>
+          <w:color w:val="000000"/>
+          <w:lang w:eastAsia="ja-JP"/>
+        </w:rPr>
+        <w:t>, the fol</w:t>
       </w:r>
       <w:r>
         <w:rPr>
@@ -2573,7 +3525,23 @@
           <w:rFonts w:ascii="Cambria" w:eastAsia="MS Mincho" w:hAnsi="Cambria" w:hint="eastAsia"/>
           <w:lang w:eastAsia="ja-JP"/>
         </w:rPr>
-        <w:t>Master/Participant nodes HostName, Port Number</w:t>
+        <w:t xml:space="preserve">Master/Participant nodes </w:t>
+      </w:r>
+      <w:proofErr w:type="spellStart"/>
+      <w:r>
+        <w:rPr>
+          <w:rFonts w:ascii="Cambria" w:eastAsia="MS Mincho" w:hAnsi="Cambria" w:hint="eastAsia"/>
+          <w:lang w:eastAsia="ja-JP"/>
+        </w:rPr>
+        <w:t>HostName</w:t>
+      </w:r>
+      <w:proofErr w:type="spellEnd"/>
+      <w:r>
+        <w:rPr>
+          <w:rFonts w:ascii="Cambria" w:eastAsia="MS Mincho" w:hAnsi="Cambria" w:hint="eastAsia"/>
+          <w:lang w:eastAsia="ja-JP"/>
+        </w:rPr>
+        <w:t>, Port Number</w:t>
       </w:r>
     </w:p>
     <w:p>
@@ -2590,19 +3558,53 @@
           <w:lang w:eastAsia="ja-JP"/>
         </w:rPr>
       </w:pPr>
-      <w:r>
-        <w:rPr>
-          <w:rFonts w:ascii="Cambria" w:eastAsia="MS Mincho" w:hAnsi="Cambria" w:hint="eastAsia"/>
-          <w:lang w:eastAsia="ja-JP"/>
-        </w:rPr>
-        <w:t xml:space="preserve">NameNode/DataNode </w:t>
-      </w:r>
-      <w:r>
-        <w:rPr>
-          <w:rFonts w:ascii="Cambria" w:eastAsia="MS Mincho" w:hAnsi="Cambria" w:hint="eastAsia"/>
-          <w:lang w:eastAsia="ja-JP"/>
-        </w:rPr>
-        <w:t xml:space="preserve">HostName, </w:t>
+      <w:proofErr w:type="spellStart"/>
+      <w:r>
+        <w:rPr>
+          <w:rFonts w:ascii="Cambria" w:eastAsia="MS Mincho" w:hAnsi="Cambria" w:hint="eastAsia"/>
+          <w:lang w:eastAsia="ja-JP"/>
+        </w:rPr>
+        <w:t>NameNode</w:t>
+      </w:r>
+      <w:proofErr w:type="spellEnd"/>
+      <w:r>
+        <w:rPr>
+          <w:rFonts w:ascii="Cambria" w:eastAsia="MS Mincho" w:hAnsi="Cambria" w:hint="eastAsia"/>
+          <w:lang w:eastAsia="ja-JP"/>
+        </w:rPr>
+        <w:t>/</w:t>
+      </w:r>
+      <w:proofErr w:type="spellStart"/>
+      <w:r>
+        <w:rPr>
+          <w:rFonts w:ascii="Cambria" w:eastAsia="MS Mincho" w:hAnsi="Cambria" w:hint="eastAsia"/>
+          <w:lang w:eastAsia="ja-JP"/>
+        </w:rPr>
+        <w:t>DataNode</w:t>
+      </w:r>
+      <w:proofErr w:type="spellEnd"/>
+      <w:r>
+        <w:rPr>
+          <w:rFonts w:ascii="Cambria" w:eastAsia="MS Mincho" w:hAnsi="Cambria" w:hint="eastAsia"/>
+          <w:lang w:eastAsia="ja-JP"/>
+        </w:rPr>
+        <w:t xml:space="preserve"> </w:t>
+      </w:r>
+      <w:proofErr w:type="spellStart"/>
+      <w:r>
+        <w:rPr>
+          <w:rFonts w:ascii="Cambria" w:eastAsia="MS Mincho" w:hAnsi="Cambria" w:hint="eastAsia"/>
+          <w:lang w:eastAsia="ja-JP"/>
+        </w:rPr>
+        <w:t>HostName</w:t>
+      </w:r>
+      <w:proofErr w:type="spellEnd"/>
+      <w:r>
+        <w:rPr>
+          <w:rFonts w:ascii="Cambria" w:eastAsia="MS Mincho" w:hAnsi="Cambria" w:hint="eastAsia"/>
+          <w:lang w:eastAsia="ja-JP"/>
+        </w:rPr>
+        <w:t xml:space="preserve">, </w:t>
       </w:r>
       <w:r>
         <w:rPr>
@@ -2626,6 +3628,7 @@
           <w:lang w:eastAsia="ja-JP"/>
         </w:rPr>
       </w:pPr>
+      <w:proofErr w:type="spellStart"/>
       <w:r>
         <w:rPr>
           <w:rFonts w:ascii="Cambria" w:eastAsia="MS Mincho" w:hAnsi="Cambria" w:hint="eastAsia"/>
@@ -2633,6 +3636,7 @@
         </w:rPr>
         <w:t>FileChunkSize</w:t>
       </w:r>
+      <w:proofErr w:type="spellEnd"/>
     </w:p>
     <w:p>
       <w:pPr>
@@ -2648,6 +3652,7 @@
           <w:lang w:eastAsia="ja-JP"/>
         </w:rPr>
       </w:pPr>
+      <w:proofErr w:type="spellStart"/>
       <w:r>
         <w:rPr>
           <w:rFonts w:ascii="Cambria" w:eastAsia="MS Mincho" w:hAnsi="Cambria" w:hint="eastAsia"/>
@@ -2655,6 +3660,7 @@
         </w:rPr>
         <w:t>NumOfReducer</w:t>
       </w:r>
+      <w:proofErr w:type="spellEnd"/>
     </w:p>
     <w:p>
       <w:pPr>
@@ -2692,12 +3698,53 @@
           <w:lang w:eastAsia="ja-JP"/>
         </w:rPr>
       </w:pPr>
-      <w:r>
-        <w:rPr>
-          <w:rFonts w:ascii="Cambria" w:eastAsia="MS Mincho" w:hAnsi="Cambria" w:hint="eastAsia"/>
-          <w:lang w:eastAsia="ja-JP"/>
-        </w:rPr>
-        <w:t>SplitFile, MapperResultFile, ReducerResultFile Directory Name</w:t>
+      <w:proofErr w:type="spellStart"/>
+      <w:r>
+        <w:rPr>
+          <w:rFonts w:ascii="Cambria" w:eastAsia="MS Mincho" w:hAnsi="Cambria" w:hint="eastAsia"/>
+          <w:lang w:eastAsia="ja-JP"/>
+        </w:rPr>
+        <w:t>SplitFile</w:t>
+      </w:r>
+      <w:proofErr w:type="spellEnd"/>
+      <w:r>
+        <w:rPr>
+          <w:rFonts w:ascii="Cambria" w:eastAsia="MS Mincho" w:hAnsi="Cambria" w:hint="eastAsia"/>
+          <w:lang w:eastAsia="ja-JP"/>
+        </w:rPr>
+        <w:t xml:space="preserve">, </w:t>
+      </w:r>
+      <w:proofErr w:type="spellStart"/>
+      <w:r>
+        <w:rPr>
+          <w:rFonts w:ascii="Cambria" w:eastAsia="MS Mincho" w:hAnsi="Cambria" w:hint="eastAsia"/>
+          <w:lang w:eastAsia="ja-JP"/>
+        </w:rPr>
+        <w:t>MapperResultFile</w:t>
+      </w:r>
+      <w:proofErr w:type="spellEnd"/>
+      <w:r>
+        <w:rPr>
+          <w:rFonts w:ascii="Cambria" w:eastAsia="MS Mincho" w:hAnsi="Cambria" w:hint="eastAsia"/>
+          <w:lang w:eastAsia="ja-JP"/>
+        </w:rPr>
+        <w:t xml:space="preserve">, </w:t>
+      </w:r>
+      <w:proofErr w:type="spellStart"/>
+      <w:r>
+        <w:rPr>
+          <w:rFonts w:ascii="Cambria" w:eastAsia="MS Mincho" w:hAnsi="Cambria" w:hint="eastAsia"/>
+          <w:lang w:eastAsia="ja-JP"/>
+        </w:rPr>
+        <w:t>ReducerResultFile</w:t>
+      </w:r>
+      <w:proofErr w:type="spellEnd"/>
+      <w:r>
+        <w:rPr>
+          <w:rFonts w:ascii="Cambria" w:eastAsia="MS Mincho" w:hAnsi="Cambria" w:hint="eastAsia"/>
+          <w:lang w:eastAsia="ja-JP"/>
+        </w:rPr>
+        <w:t xml:space="preserve"> Directory Name</w:t>
       </w:r>
     </w:p>
     <w:p>
@@ -2775,7 +3822,43 @@
           <w:color w:val="000000"/>
           <w:lang w:eastAsia="ja-JP"/>
         </w:rPr>
-        <w:t>We initiate the execution of the program from the MapReduce main function, which can be started on any participating node, only if configuring the Master HostName.</w:t>
+        <w:t xml:space="preserve">We initiate the execution of the program from the </w:t>
+      </w:r>
+      <w:proofErr w:type="spellStart"/>
+      <w:r>
+        <w:rPr>
+          <w:rFonts w:ascii="Cambria" w:eastAsia="MS Mincho" w:hAnsi="Cambria" w:cs="Arial" w:hint="eastAsia"/>
+          <w:color w:val="000000"/>
+          <w:lang w:eastAsia="ja-JP"/>
+        </w:rPr>
+        <w:t>MapReduce</w:t>
+      </w:r>
+      <w:proofErr w:type="spellEnd"/>
+      <w:r>
+        <w:rPr>
+          <w:rFonts w:ascii="Cambria" w:eastAsia="MS Mincho" w:hAnsi="Cambria" w:cs="Arial" w:hint="eastAsia"/>
+          <w:color w:val="000000"/>
+          <w:lang w:eastAsia="ja-JP"/>
+        </w:rPr>
+        <w:t xml:space="preserve"> main function, which can be started on any participating node, only if configuring the Master </w:t>
+      </w:r>
+      <w:proofErr w:type="spellStart"/>
+      <w:r>
+        <w:rPr>
+          <w:rFonts w:ascii="Cambria" w:eastAsia="MS Mincho" w:hAnsi="Cambria" w:cs="Arial" w:hint="eastAsia"/>
+          <w:color w:val="000000"/>
+          <w:lang w:eastAsia="ja-JP"/>
+        </w:rPr>
+        <w:t>HostName</w:t>
+      </w:r>
+      <w:proofErr w:type="spellEnd"/>
+      <w:r>
+        <w:rPr>
+          <w:rFonts w:ascii="Cambria" w:eastAsia="MS Mincho" w:hAnsi="Cambria" w:cs="Arial" w:hint="eastAsia"/>
+          <w:color w:val="000000"/>
+          <w:lang w:eastAsia="ja-JP"/>
+        </w:rPr>
+        <w:t>.</w:t>
       </w:r>
     </w:p>
     <w:p>
@@ -2860,7 +3943,25 @@
           <w:color w:val="000000"/>
           <w:lang w:eastAsia="ja-JP"/>
         </w:rPr>
-        <w:t>We can start our MapReduce facility from any participating node</w:t>
+        <w:t xml:space="preserve">We can start our </w:t>
+      </w:r>
+      <w:proofErr w:type="spellStart"/>
+      <w:r>
+        <w:rPr>
+          <w:rFonts w:ascii="Cambria" w:eastAsia="MS Mincho" w:hAnsi="Cambria" w:cs="Arial" w:hint="eastAsia"/>
+          <w:color w:val="000000"/>
+          <w:lang w:eastAsia="ja-JP"/>
+        </w:rPr>
+        <w:t>MapReduce</w:t>
+      </w:r>
+      <w:proofErr w:type="spellEnd"/>
+      <w:r>
+        <w:rPr>
+          <w:rFonts w:ascii="Cambria" w:eastAsia="MS Mincho" w:hAnsi="Cambria" w:cs="Arial" w:hint="eastAsia"/>
+          <w:color w:val="000000"/>
+          <w:lang w:eastAsia="ja-JP"/>
+        </w:rPr>
+        <w:t xml:space="preserve"> facility from any participating node</w:t>
       </w:r>
       <w:r>
         <w:rPr>
@@ -2972,7 +4073,25 @@
           <w:color w:val="000000"/>
           <w:lang w:eastAsia="ja-JP"/>
         </w:rPr>
-        <w:t>and mitigatable sharing</w:t>
+        <w:t xml:space="preserve">and </w:t>
+      </w:r>
+      <w:proofErr w:type="spellStart"/>
+      <w:r>
+        <w:rPr>
+          <w:rFonts w:ascii="Cambria" w:eastAsia="MS Mincho" w:hAnsi="Cambria" w:cs="Arial" w:hint="eastAsia"/>
+          <w:color w:val="000000"/>
+          <w:lang w:eastAsia="ja-JP"/>
+        </w:rPr>
+        <w:t>mitigatable</w:t>
+      </w:r>
+      <w:proofErr w:type="spellEnd"/>
+      <w:r>
+        <w:rPr>
+          <w:rFonts w:ascii="Cambria" w:eastAsia="MS Mincho" w:hAnsi="Cambria" w:cs="Arial" w:hint="eastAsia"/>
+          <w:color w:val="000000"/>
+          <w:lang w:eastAsia="ja-JP"/>
+        </w:rPr>
+        <w:t xml:space="preserve"> sharing</w:t>
       </w:r>
     </w:p>
     <w:p>
@@ -3379,6 +4498,7 @@
         </w:rPr>
         <w:t xml:space="preserve"> </w:t>
       </w:r>
+      <w:proofErr w:type="spellStart"/>
       <w:r>
         <w:rPr>
           <w:rFonts w:ascii="Cambria" w:eastAsia="MS Mincho" w:hAnsi="Cambria" w:cs="Arial" w:hint="eastAsia"/>
@@ -3387,31 +4507,50 @@
         </w:rPr>
         <w:t>System_Administrator_Manual</w:t>
       </w:r>
-    </w:p>
-    <w:p>
-      <w:pPr>
-        <w:rPr>
-          <w:rFonts w:ascii="Cambria" w:eastAsia="MS Mincho" w:hAnsi="Cambria" w:cs="Arial"/>
-          <w:color w:val="000000"/>
-          <w:lang w:eastAsia="ja-JP"/>
-        </w:rPr>
-      </w:pPr>
-    </w:p>
-    <w:p>
-      <w:pPr>
-        <w:rPr>
-          <w:rFonts w:ascii="Cambria" w:eastAsia="MS Mincho" w:hAnsi="Cambria" w:cs="Arial"/>
-          <w:color w:val="000000"/>
-          <w:lang w:eastAsia="ja-JP"/>
-        </w:rPr>
-      </w:pPr>
-      <w:r>
-        <w:rPr>
-          <w:rFonts w:ascii="Cambria" w:eastAsia="MS Mincho" w:hAnsi="Cambria" w:cs="Arial" w:hint="eastAsia"/>
-          <w:color w:val="000000"/>
-          <w:lang w:eastAsia="ja-JP"/>
-        </w:rPr>
-        <w:t>11. Provide documentation for programmers, describing each of your map-reduce library and your I/O library, and how they are used together. This should include programmer references, as well as a tutorial with at least two described examples.</w:t>
+      <w:proofErr w:type="spellEnd"/>
+    </w:p>
+    <w:p>
+      <w:pPr>
+        <w:rPr>
+          <w:rFonts w:ascii="Cambria" w:eastAsia="MS Mincho" w:hAnsi="Cambria" w:cs="Arial"/>
+          <w:color w:val="000000"/>
+          <w:lang w:eastAsia="ja-JP"/>
+        </w:rPr>
+      </w:pPr>
+    </w:p>
+    <w:p>
+      <w:pPr>
+        <w:rPr>
+          <w:rFonts w:ascii="Cambria" w:eastAsia="MS Mincho" w:hAnsi="Cambria" w:cs="Arial"/>
+          <w:color w:val="000000"/>
+          <w:lang w:eastAsia="ja-JP"/>
+        </w:rPr>
+      </w:pPr>
+      <w:r>
+        <w:rPr>
+          <w:rFonts w:ascii="Cambria" w:eastAsia="MS Mincho" w:hAnsi="Cambria" w:cs="Arial" w:hint="eastAsia"/>
+          <w:color w:val="000000"/>
+          <w:lang w:eastAsia="ja-JP"/>
+        </w:rPr>
+        <w:t xml:space="preserve">11. Provide documentation for programmers, describing each of your </w:t>
+      </w:r>
+      <w:proofErr w:type="gramStart"/>
+      <w:r>
+        <w:rPr>
+          <w:rFonts w:ascii="Cambria" w:eastAsia="MS Mincho" w:hAnsi="Cambria" w:cs="Arial" w:hint="eastAsia"/>
+          <w:color w:val="000000"/>
+          <w:lang w:eastAsia="ja-JP"/>
+        </w:rPr>
+        <w:t>map-</w:t>
+      </w:r>
+      <w:proofErr w:type="gramEnd"/>
+      <w:r>
+        <w:rPr>
+          <w:rFonts w:ascii="Cambria" w:eastAsia="MS Mincho" w:hAnsi="Cambria" w:cs="Arial" w:hint="eastAsia"/>
+          <w:color w:val="000000"/>
+          <w:lang w:eastAsia="ja-JP"/>
+        </w:rPr>
+        <w:t>reduce library and your I/O library, and how they are used together. This should include programmer references, as well as a tutorial with at least two described examples.</w:t>
       </w:r>
     </w:p>
     <w:p>
@@ -3454,7 +4593,25 @@
           <w:color w:val="000000"/>
           <w:lang w:eastAsia="ja-JP"/>
         </w:rPr>
-        <w:t>We provide documentation for application programmer. Please refer to Application_Programmer_Manual.</w:t>
+        <w:t xml:space="preserve">We provide documentation for application programmer. Please refer to </w:t>
+      </w:r>
+      <w:proofErr w:type="spellStart"/>
+      <w:r>
+        <w:rPr>
+          <w:rFonts w:ascii="Cambria" w:eastAsia="MS Mincho" w:hAnsi="Cambria" w:cs="Arial" w:hint="eastAsia"/>
+          <w:color w:val="000000"/>
+          <w:lang w:eastAsia="ja-JP"/>
+        </w:rPr>
+        <w:t>Application_Programmer_Manual</w:t>
+      </w:r>
+      <w:proofErr w:type="spellEnd"/>
+      <w:r>
+        <w:rPr>
+          <w:rFonts w:ascii="Cambria" w:eastAsia="MS Mincho" w:hAnsi="Cambria" w:cs="Arial" w:hint="eastAsia"/>
+          <w:color w:val="000000"/>
+          <w:lang w:eastAsia="ja-JP"/>
+        </w:rPr>
+        <w:t>.</w:t>
       </w:r>
     </w:p>
     <w:p>
@@ -3531,7 +4688,25 @@
           <w:color w:val="000000"/>
           <w:lang w:eastAsia="ja-JP"/>
         </w:rPr>
-        <w:t xml:space="preserve">We have two examples. One is the classic WordCounter </w:t>
+        <w:t xml:space="preserve">We have two examples. One is the classic </w:t>
+      </w:r>
+      <w:proofErr w:type="spellStart"/>
+      <w:r>
+        <w:rPr>
+          <w:rFonts w:ascii="Cambria" w:eastAsia="MS Mincho" w:hAnsi="Cambria" w:cs="Arial" w:hint="eastAsia"/>
+          <w:color w:val="000000"/>
+          <w:lang w:eastAsia="ja-JP"/>
+        </w:rPr>
+        <w:t>WordCounter</w:t>
+      </w:r>
+      <w:proofErr w:type="spellEnd"/>
+      <w:r>
+        <w:rPr>
+          <w:rFonts w:ascii="Cambria" w:eastAsia="MS Mincho" w:hAnsi="Cambria" w:cs="Arial" w:hint="eastAsia"/>
+          <w:color w:val="000000"/>
+          <w:lang w:eastAsia="ja-JP"/>
+        </w:rPr>
+        <w:t xml:space="preserve"> </w:t>
       </w:r>
       <w:r>
         <w:rPr>
@@ -3563,17 +4738,62 @@
           <w:color w:val="000000"/>
           <w:lang w:eastAsia="ja-JP"/>
         </w:rPr>
-        <w:t xml:space="preserve"> to extract userId and photoNum in map phase, and compute sum of photoNum in reduce phase.</w:t>
-      </w:r>
-    </w:p>
-    <w:p>
-      <w:pPr>
-        <w:rPr>
-          <w:rFonts w:ascii="Cambria" w:eastAsia="MS Mincho" w:hAnsi="Cambria" w:cs="Arial"/>
-          <w:color w:val="000000"/>
-          <w:lang w:eastAsia="ja-JP"/>
-        </w:rPr>
-      </w:pPr>
+        <w:t xml:space="preserve"> to extract </w:t>
+      </w:r>
+      <w:proofErr w:type="spellStart"/>
+      <w:r>
+        <w:rPr>
+          <w:rFonts w:ascii="Cambria" w:eastAsia="MS Mincho" w:hAnsi="Cambria" w:cs="Arial" w:hint="eastAsia"/>
+          <w:color w:val="000000"/>
+          <w:lang w:eastAsia="ja-JP"/>
+        </w:rPr>
+        <w:t>userId</w:t>
+      </w:r>
+      <w:proofErr w:type="spellEnd"/>
+      <w:r>
+        <w:rPr>
+          <w:rFonts w:ascii="Cambria" w:eastAsia="MS Mincho" w:hAnsi="Cambria" w:cs="Arial" w:hint="eastAsia"/>
+          <w:color w:val="000000"/>
+          <w:lang w:eastAsia="ja-JP"/>
+        </w:rPr>
+        <w:t xml:space="preserve"> and </w:t>
+      </w:r>
+      <w:proofErr w:type="spellStart"/>
+      <w:r>
+        <w:rPr>
+          <w:rFonts w:ascii="Cambria" w:eastAsia="MS Mincho" w:hAnsi="Cambria" w:cs="Arial" w:hint="eastAsia"/>
+          <w:color w:val="000000"/>
+          <w:lang w:eastAsia="ja-JP"/>
+        </w:rPr>
+        <w:t>photoNum</w:t>
+      </w:r>
+      <w:proofErr w:type="spellEnd"/>
+      <w:r>
+        <w:rPr>
+          <w:rFonts w:ascii="Cambria" w:eastAsia="MS Mincho" w:hAnsi="Cambria" w:cs="Arial" w:hint="eastAsia"/>
+          <w:color w:val="000000"/>
+          <w:lang w:eastAsia="ja-JP"/>
+        </w:rPr>
+        <w:t xml:space="preserve"> in map phase, and compute sum of </w:t>
+      </w:r>
+      <w:proofErr w:type="spellStart"/>
+      <w:r>
+        <w:rPr>
+          <w:rFonts w:ascii="Cambria" w:eastAsia="MS Mincho" w:hAnsi="Cambria" w:cs="Arial" w:hint="eastAsia"/>
+          <w:color w:val="000000"/>
+          <w:lang w:eastAsia="ja-JP"/>
+        </w:rPr>
+        <w:t>photoNum</w:t>
+      </w:r>
+      <w:proofErr w:type="spellEnd"/>
+      <w:r>
+        <w:rPr>
+          <w:rFonts w:ascii="Cambria" w:eastAsia="MS Mincho" w:hAnsi="Cambria" w:cs="Arial" w:hint="eastAsia"/>
+          <w:color w:val="000000"/>
+          <w:lang w:eastAsia="ja-JP"/>
+        </w:rPr>
+        <w:t xml:space="preserve"> in reduce phase.</w:t>
+      </w:r>
     </w:p>
     <w:p>
       <w:pPr>
@@ -3594,6 +4814,7 @@
           <w:sz w:val="32"/>
           <w:lang w:eastAsia="ja-JP"/>
         </w:rPr>
+        <w:lastRenderedPageBreak/>
         <w:t xml:space="preserve">Future </w:t>
       </w:r>
       <w:r>
@@ -3745,7 +4966,25 @@
           <w:color w:val="000000"/>
           <w:lang w:eastAsia="ja-JP"/>
         </w:rPr>
-        <w:t>one config file for one task</w:t>
+        <w:t xml:space="preserve">one </w:t>
+      </w:r>
+      <w:proofErr w:type="spellStart"/>
+      <w:r>
+        <w:rPr>
+          <w:rFonts w:ascii="Cambria" w:eastAsia="MS Mincho" w:hAnsi="Cambria" w:cs="Arial"/>
+          <w:color w:val="000000"/>
+          <w:lang w:eastAsia="ja-JP"/>
+        </w:rPr>
+        <w:t>config</w:t>
+      </w:r>
+      <w:proofErr w:type="spellEnd"/>
+      <w:r>
+        <w:rPr>
+          <w:rFonts w:ascii="Cambria" w:eastAsia="MS Mincho" w:hAnsi="Cambria" w:cs="Arial"/>
+          <w:color w:val="000000"/>
+          <w:lang w:eastAsia="ja-JP"/>
+        </w:rPr>
+        <w:t xml:space="preserve"> file for one task</w:t>
       </w:r>
     </w:p>
     <w:p>
@@ -3864,8 +5103,17 @@
           <w:rFonts w:ascii="Cambria" w:eastAsia="MS Mincho" w:hAnsi="Cambria" w:hint="eastAsia"/>
           <w:lang w:eastAsia="ja-JP"/>
         </w:rPr>
-        <w:t>Hadoop MapReduce</w:t>
-      </w:r>
+        <w:t xml:space="preserve">Hadoop </w:t>
+      </w:r>
+      <w:proofErr w:type="spellStart"/>
+      <w:r>
+        <w:rPr>
+          <w:rFonts w:ascii="Cambria" w:eastAsia="MS Mincho" w:hAnsi="Cambria" w:hint="eastAsia"/>
+          <w:lang w:eastAsia="ja-JP"/>
+        </w:rPr>
+        <w:t>MapReduce</w:t>
+      </w:r>
+      <w:proofErr w:type="spellEnd"/>
       <w:r>
         <w:rPr>
           <w:rFonts w:ascii="Cambria" w:eastAsia="MS Mincho" w:hAnsi="Cambria"/>
@@ -3993,6 +5241,7 @@
         </w:rPr>
         <w:t xml:space="preserve"> Our </w:t>
       </w:r>
+      <w:proofErr w:type="spellStart"/>
       <w:r>
         <w:rPr>
           <w:rFonts w:ascii="Cambria" w:eastAsia="MS Mincho" w:hAnsi="Cambria" w:hint="eastAsia"/>
@@ -4000,6 +5249,7 @@
         </w:rPr>
         <w:t>MapReduce</w:t>
       </w:r>
+      <w:proofErr w:type="spellEnd"/>
       <w:r>
         <w:rPr>
           <w:rFonts w:ascii="Cambria" w:eastAsia="MS Mincho" w:hAnsi="Cambria"/>
@@ -4214,12 +5464,21 @@
         </w:rPr>
         <w:t xml:space="preserve"> </w:t>
       </w:r>
-      <w:r>
-        <w:rPr>
-          <w:rFonts w:ascii="Cambria" w:eastAsia="MS Mincho" w:hAnsi="Cambria" w:hint="eastAsia"/>
-          <w:lang w:eastAsia="ja-JP"/>
-        </w:rPr>
-        <w:t xml:space="preserve">MapReduce </w:t>
+      <w:proofErr w:type="spellStart"/>
+      <w:r>
+        <w:rPr>
+          <w:rFonts w:ascii="Cambria" w:eastAsia="MS Mincho" w:hAnsi="Cambria" w:hint="eastAsia"/>
+          <w:lang w:eastAsia="ja-JP"/>
+        </w:rPr>
+        <w:t>MapReduce</w:t>
+      </w:r>
+      <w:proofErr w:type="spellEnd"/>
+      <w:r>
+        <w:rPr>
+          <w:rFonts w:ascii="Cambria" w:eastAsia="MS Mincho" w:hAnsi="Cambria" w:hint="eastAsia"/>
+          <w:lang w:eastAsia="ja-JP"/>
+        </w:rPr>
+        <w:t xml:space="preserve"> </w:t>
       </w:r>
       <w:r>
         <w:rPr>
@@ -4274,12 +5533,21 @@
         </w:rPr>
         <w:t xml:space="preserve">Support </w:t>
       </w:r>
-      <w:r>
-        <w:rPr>
-          <w:rFonts w:ascii="Cambria" w:eastAsia="MS Mincho" w:hAnsi="Cambria" w:hint="eastAsia"/>
-          <w:lang w:eastAsia="ja-JP"/>
-        </w:rPr>
-        <w:t xml:space="preserve">MapReduce </w:t>
+      <w:proofErr w:type="spellStart"/>
+      <w:r>
+        <w:rPr>
+          <w:rFonts w:ascii="Cambria" w:eastAsia="MS Mincho" w:hAnsi="Cambria" w:hint="eastAsia"/>
+          <w:lang w:eastAsia="ja-JP"/>
+        </w:rPr>
+        <w:t>MapReduce</w:t>
+      </w:r>
+      <w:proofErr w:type="spellEnd"/>
+      <w:r>
+        <w:rPr>
+          <w:rFonts w:ascii="Cambria" w:eastAsia="MS Mincho" w:hAnsi="Cambria" w:hint="eastAsia"/>
+          <w:lang w:eastAsia="ja-JP"/>
+        </w:rPr>
+        <w:t xml:space="preserve"> </w:t>
       </w:r>
       <w:r>
         <w:rPr>
@@ -4293,8 +5561,33 @@
           <w:rFonts w:ascii="Cambria" w:eastAsia="MS Mincho" w:hAnsi="Cambria" w:hint="eastAsia"/>
           <w:lang w:eastAsia="ja-JP"/>
         </w:rPr>
-        <w:t>node, DFS Namenode/Datanode</w:t>
-      </w:r>
+        <w:t xml:space="preserve">node, DFS </w:t>
+      </w:r>
+      <w:proofErr w:type="spellStart"/>
+      <w:r>
+        <w:rPr>
+          <w:rFonts w:ascii="Cambria" w:eastAsia="MS Mincho" w:hAnsi="Cambria" w:hint="eastAsia"/>
+          <w:lang w:eastAsia="ja-JP"/>
+        </w:rPr>
+        <w:t>Namenode</w:t>
+      </w:r>
+      <w:proofErr w:type="spellEnd"/>
+      <w:r>
+        <w:rPr>
+          <w:rFonts w:ascii="Cambria" w:eastAsia="MS Mincho" w:hAnsi="Cambria" w:hint="eastAsia"/>
+          <w:lang w:eastAsia="ja-JP"/>
+        </w:rPr>
+        <w:t>/</w:t>
+      </w:r>
+      <w:proofErr w:type="spellStart"/>
+      <w:r>
+        <w:rPr>
+          <w:rFonts w:ascii="Cambria" w:eastAsia="MS Mincho" w:hAnsi="Cambria" w:hint="eastAsia"/>
+          <w:lang w:eastAsia="ja-JP"/>
+        </w:rPr>
+        <w:t>Datanode</w:t>
+      </w:r>
+      <w:proofErr w:type="spellEnd"/>
       <w:r>
         <w:rPr>
           <w:rFonts w:ascii="Cambria" w:eastAsia="MS Mincho" w:hAnsi="Cambria" w:hint="eastAsia"/>
@@ -4344,12 +5637,21 @@
         </w:rPr>
         <w:t xml:space="preserve"> between </w:t>
       </w:r>
-      <w:r>
-        <w:rPr>
-          <w:rFonts w:ascii="Cambria" w:eastAsia="MS Mincho" w:hAnsi="Cambria" w:hint="eastAsia"/>
-          <w:lang w:eastAsia="ja-JP"/>
-        </w:rPr>
-        <w:t xml:space="preserve">MapReduce and </w:t>
+      <w:proofErr w:type="spellStart"/>
+      <w:r>
+        <w:rPr>
+          <w:rFonts w:ascii="Cambria" w:eastAsia="MS Mincho" w:hAnsi="Cambria" w:hint="eastAsia"/>
+          <w:lang w:eastAsia="ja-JP"/>
+        </w:rPr>
+        <w:t>MapReduce</w:t>
+      </w:r>
+      <w:proofErr w:type="spellEnd"/>
+      <w:r>
+        <w:rPr>
+          <w:rFonts w:ascii="Cambria" w:eastAsia="MS Mincho" w:hAnsi="Cambria" w:hint="eastAsia"/>
+          <w:lang w:eastAsia="ja-JP"/>
+        </w:rPr>
+        <w:t xml:space="preserve"> and </w:t>
       </w:r>
       <w:r>
         <w:rPr>
@@ -4625,6 +5927,8 @@
           <w:lang w:eastAsia="ja-JP"/>
         </w:rPr>
       </w:pPr>
+      <w:proofErr w:type="spellStart"/>
+      <w:proofErr w:type="gramStart"/>
       <w:r>
         <w:rPr>
           <w:rFonts w:ascii="Cambria" w:eastAsia="MS Mincho" w:hAnsi="Cambria" w:hint="eastAsia"/>
@@ -4632,12 +5936,21 @@
         </w:rPr>
         <w:t>KPFile</w:t>
       </w:r>
-      <w:r>
-        <w:rPr>
-          <w:rFonts w:ascii="Cambria" w:eastAsia="MS Mincho" w:hAnsi="Cambria" w:hint="eastAsia"/>
-          <w:lang w:eastAsia="ja-JP"/>
-        </w:rPr>
-        <w:t xml:space="preserve"> : </w:t>
+      <w:proofErr w:type="spellEnd"/>
+      <w:r>
+        <w:rPr>
+          <w:rFonts w:ascii="Cambria" w:eastAsia="MS Mincho" w:hAnsi="Cambria" w:hint="eastAsia"/>
+          <w:lang w:eastAsia="ja-JP"/>
+        </w:rPr>
+        <w:t xml:space="preserve"> :</w:t>
+      </w:r>
+      <w:proofErr w:type="gramEnd"/>
+      <w:r>
+        <w:rPr>
+          <w:rFonts w:ascii="Cambria" w:eastAsia="MS Mincho" w:hAnsi="Cambria" w:hint="eastAsia"/>
+          <w:lang w:eastAsia="ja-JP"/>
+        </w:rPr>
+        <w:t xml:space="preserve"> </w:t>
       </w:r>
       <w:r>
         <w:rPr>
@@ -4667,6 +5980,8 @@
           <w:lang w:eastAsia="ja-JP"/>
         </w:rPr>
       </w:pPr>
+      <w:proofErr w:type="spellStart"/>
+      <w:proofErr w:type="gramStart"/>
       <w:r>
         <w:rPr>
           <w:rFonts w:ascii="Cambria" w:eastAsia="MS Mincho" w:hAnsi="Cambria" w:hint="eastAsia"/>
@@ -4674,12 +5989,21 @@
         </w:rPr>
         <w:t>KPFSException</w:t>
       </w:r>
-      <w:r>
-        <w:rPr>
-          <w:rFonts w:ascii="Cambria" w:eastAsia="MS Mincho" w:hAnsi="Cambria" w:hint="eastAsia"/>
-          <w:lang w:eastAsia="ja-JP"/>
-        </w:rPr>
-        <w:t xml:space="preserve"> : </w:t>
+      <w:proofErr w:type="spellEnd"/>
+      <w:r>
+        <w:rPr>
+          <w:rFonts w:ascii="Cambria" w:eastAsia="MS Mincho" w:hAnsi="Cambria" w:hint="eastAsia"/>
+          <w:lang w:eastAsia="ja-JP"/>
+        </w:rPr>
+        <w:t xml:space="preserve"> :</w:t>
+      </w:r>
+      <w:proofErr w:type="gramEnd"/>
+      <w:r>
+        <w:rPr>
+          <w:rFonts w:ascii="Cambria" w:eastAsia="MS Mincho" w:hAnsi="Cambria" w:hint="eastAsia"/>
+          <w:lang w:eastAsia="ja-JP"/>
+        </w:rPr>
+        <w:t xml:space="preserve"> </w:t>
       </w:r>
       <w:r>
         <w:rPr>
@@ -4709,6 +6033,8 @@
           <w:lang w:eastAsia="ja-JP"/>
         </w:rPr>
       </w:pPr>
+      <w:proofErr w:type="spellStart"/>
+      <w:proofErr w:type="gramStart"/>
       <w:r>
         <w:rPr>
           <w:rFonts w:ascii="Cambria" w:eastAsia="MS Mincho" w:hAnsi="Cambria" w:hint="eastAsia"/>
@@ -4716,12 +6042,21 @@
         </w:rPr>
         <w:t>KPFSFileInfo</w:t>
       </w:r>
-      <w:r>
-        <w:rPr>
-          <w:rFonts w:ascii="Cambria" w:eastAsia="MS Mincho" w:hAnsi="Cambria" w:hint="eastAsia"/>
-          <w:lang w:eastAsia="ja-JP"/>
-        </w:rPr>
-        <w:t xml:space="preserve"> : </w:t>
+      <w:proofErr w:type="spellEnd"/>
+      <w:r>
+        <w:rPr>
+          <w:rFonts w:ascii="Cambria" w:eastAsia="MS Mincho" w:hAnsi="Cambria" w:hint="eastAsia"/>
+          <w:lang w:eastAsia="ja-JP"/>
+        </w:rPr>
+        <w:t xml:space="preserve"> :</w:t>
+      </w:r>
+      <w:proofErr w:type="gramEnd"/>
+      <w:r>
+        <w:rPr>
+          <w:rFonts w:ascii="Cambria" w:eastAsia="MS Mincho" w:hAnsi="Cambria" w:hint="eastAsia"/>
+          <w:lang w:eastAsia="ja-JP"/>
+        </w:rPr>
+        <w:t xml:space="preserve"> </w:t>
       </w:r>
       <w:r>
         <w:rPr>
@@ -4742,7 +6077,23 @@
           <w:rFonts w:ascii="Cambria" w:eastAsia="MS Mincho" w:hAnsi="Cambria"/>
           <w:lang w:eastAsia="ja-JP"/>
         </w:rPr>
-        <w:t>sed in data master to store the location and size of a KPFile.</w:t>
+        <w:t xml:space="preserve">sed in data master to store the location and size of a </w:t>
+      </w:r>
+      <w:proofErr w:type="spellStart"/>
+      <w:r>
+        <w:rPr>
+          <w:rFonts w:ascii="Cambria" w:eastAsia="MS Mincho" w:hAnsi="Cambria"/>
+          <w:lang w:eastAsia="ja-JP"/>
+        </w:rPr>
+        <w:t>KPFile</w:t>
+      </w:r>
+      <w:proofErr w:type="spellEnd"/>
+      <w:r>
+        <w:rPr>
+          <w:rFonts w:ascii="Cambria" w:eastAsia="MS Mincho" w:hAnsi="Cambria"/>
+          <w:lang w:eastAsia="ja-JP"/>
+        </w:rPr>
+        <w:t>.</w:t>
       </w:r>
     </w:p>
     <w:p>
@@ -4758,6 +6109,8 @@
           <w:lang w:eastAsia="ja-JP"/>
         </w:rPr>
       </w:pPr>
+      <w:proofErr w:type="spellStart"/>
+      <w:proofErr w:type="gramStart"/>
       <w:r>
         <w:rPr>
           <w:rFonts w:ascii="Cambria" w:eastAsia="MS Mincho" w:hAnsi="Cambria" w:hint="eastAsia"/>
@@ -4765,12 +6118,21 @@
         </w:rPr>
         <w:t>KPFSMaster</w:t>
       </w:r>
-      <w:r>
-        <w:rPr>
-          <w:rFonts w:ascii="Cambria" w:eastAsia="MS Mincho" w:hAnsi="Cambria" w:hint="eastAsia"/>
-          <w:lang w:eastAsia="ja-JP"/>
-        </w:rPr>
-        <w:t xml:space="preserve"> : </w:t>
+      <w:proofErr w:type="spellEnd"/>
+      <w:r>
+        <w:rPr>
+          <w:rFonts w:ascii="Cambria" w:eastAsia="MS Mincho" w:hAnsi="Cambria" w:hint="eastAsia"/>
+          <w:lang w:eastAsia="ja-JP"/>
+        </w:rPr>
+        <w:t xml:space="preserve"> :</w:t>
+      </w:r>
+      <w:proofErr w:type="gramEnd"/>
+      <w:r>
+        <w:rPr>
+          <w:rFonts w:ascii="Cambria" w:eastAsia="MS Mincho" w:hAnsi="Cambria" w:hint="eastAsia"/>
+          <w:lang w:eastAsia="ja-JP"/>
+        </w:rPr>
+        <w:t xml:space="preserve"> </w:t>
       </w:r>
       <w:r>
         <w:rPr>
@@ -4798,7 +6160,23 @@
           <w:rFonts w:ascii="Cambria" w:eastAsia="MS Mincho" w:hAnsi="Cambria"/>
           <w:lang w:eastAsia="ja-JP"/>
         </w:rPr>
-        <w:t>ainly used to provide the location information of every KPFile.</w:t>
+        <w:t xml:space="preserve">ainly used to provide the location information of every </w:t>
+      </w:r>
+      <w:proofErr w:type="spellStart"/>
+      <w:r>
+        <w:rPr>
+          <w:rFonts w:ascii="Cambria" w:eastAsia="MS Mincho" w:hAnsi="Cambria"/>
+          <w:lang w:eastAsia="ja-JP"/>
+        </w:rPr>
+        <w:t>KPFile</w:t>
+      </w:r>
+      <w:proofErr w:type="spellEnd"/>
+      <w:r>
+        <w:rPr>
+          <w:rFonts w:ascii="Cambria" w:eastAsia="MS Mincho" w:hAnsi="Cambria"/>
+          <w:lang w:eastAsia="ja-JP"/>
+        </w:rPr>
+        <w:t>.</w:t>
       </w:r>
     </w:p>
     <w:p>
@@ -4814,6 +6192,7 @@
           <w:lang w:eastAsia="ja-JP"/>
         </w:rPr>
       </w:pPr>
+      <w:proofErr w:type="spellStart"/>
       <w:r>
         <w:rPr>
           <w:rFonts w:ascii="Cambria" w:eastAsia="MS Mincho" w:hAnsi="Cambria" w:hint="eastAsia"/>
@@ -4821,13 +6200,23 @@
         </w:rPr>
         <w:t>KPFSMasterInterface</w:t>
       </w:r>
-      <w:r>
-        <w:rPr>
-          <w:rFonts w:ascii="Cambria" w:eastAsia="MS Mincho" w:hAnsi="Cambria" w:hint="eastAsia"/>
-          <w:lang w:eastAsia="ja-JP"/>
-        </w:rPr>
-        <w:t xml:space="preserve"> : interface for KPFSMaster</w:t>
-      </w:r>
+      <w:proofErr w:type="spellEnd"/>
+      <w:r>
+        <w:rPr>
+          <w:rFonts w:ascii="Cambria" w:eastAsia="MS Mincho" w:hAnsi="Cambria" w:hint="eastAsia"/>
+          <w:lang w:eastAsia="ja-JP"/>
+        </w:rPr>
+        <w:t xml:space="preserve"> : interface for </w:t>
+      </w:r>
+      <w:proofErr w:type="spellStart"/>
+      <w:r>
+        <w:rPr>
+          <w:rFonts w:ascii="Cambria" w:eastAsia="MS Mincho" w:hAnsi="Cambria" w:hint="eastAsia"/>
+          <w:lang w:eastAsia="ja-JP"/>
+        </w:rPr>
+        <w:t>KPFSMaster</w:t>
+      </w:r>
+      <w:proofErr w:type="spellEnd"/>
     </w:p>
     <w:p>
       <w:pPr>
@@ -4842,6 +6231,8 @@
           <w:lang w:eastAsia="ja-JP"/>
         </w:rPr>
       </w:pPr>
+      <w:proofErr w:type="spellStart"/>
+      <w:proofErr w:type="gramStart"/>
       <w:r>
         <w:rPr>
           <w:rFonts w:ascii="Cambria" w:eastAsia="MS Mincho" w:hAnsi="Cambria" w:hint="eastAsia"/>
@@ -4849,12 +6240,21 @@
         </w:rPr>
         <w:t>KPFSSlave</w:t>
       </w:r>
-      <w:r>
-        <w:rPr>
-          <w:rFonts w:ascii="Cambria" w:eastAsia="MS Mincho" w:hAnsi="Cambria" w:hint="eastAsia"/>
-          <w:lang w:eastAsia="ja-JP"/>
-        </w:rPr>
-        <w:t xml:space="preserve"> : </w:t>
+      <w:proofErr w:type="spellEnd"/>
+      <w:r>
+        <w:rPr>
+          <w:rFonts w:ascii="Cambria" w:eastAsia="MS Mincho" w:hAnsi="Cambria" w:hint="eastAsia"/>
+          <w:lang w:eastAsia="ja-JP"/>
+        </w:rPr>
+        <w:t xml:space="preserve"> :</w:t>
+      </w:r>
+      <w:proofErr w:type="gramEnd"/>
+      <w:r>
+        <w:rPr>
+          <w:rFonts w:ascii="Cambria" w:eastAsia="MS Mincho" w:hAnsi="Cambria" w:hint="eastAsia"/>
+          <w:lang w:eastAsia="ja-JP"/>
+        </w:rPr>
+        <w:t xml:space="preserve"> </w:t>
       </w:r>
       <w:r>
         <w:rPr>
@@ -4898,6 +6298,7 @@
           <w:lang w:eastAsia="ja-JP"/>
         </w:rPr>
       </w:pPr>
+      <w:proofErr w:type="spellStart"/>
       <w:r>
         <w:rPr>
           <w:rFonts w:ascii="Cambria" w:eastAsia="MS Mincho" w:hAnsi="Cambria" w:hint="eastAsia"/>
@@ -4905,13 +6306,23 @@
         </w:rPr>
         <w:t>KPFSSlaveInterface</w:t>
       </w:r>
-      <w:r>
-        <w:rPr>
-          <w:rFonts w:ascii="Cambria" w:eastAsia="MS Mincho" w:hAnsi="Cambria" w:hint="eastAsia"/>
-          <w:lang w:eastAsia="ja-JP"/>
-        </w:rPr>
-        <w:t xml:space="preserve"> : interface for KPFSSlave</w:t>
-      </w:r>
+      <w:proofErr w:type="spellEnd"/>
+      <w:r>
+        <w:rPr>
+          <w:rFonts w:ascii="Cambria" w:eastAsia="MS Mincho" w:hAnsi="Cambria" w:hint="eastAsia"/>
+          <w:lang w:eastAsia="ja-JP"/>
+        </w:rPr>
+        <w:t xml:space="preserve"> : interface for </w:t>
+      </w:r>
+      <w:proofErr w:type="spellStart"/>
+      <w:r>
+        <w:rPr>
+          <w:rFonts w:ascii="Cambria" w:eastAsia="MS Mincho" w:hAnsi="Cambria" w:hint="eastAsia"/>
+          <w:lang w:eastAsia="ja-JP"/>
+        </w:rPr>
+        <w:t>KPFSSlave</w:t>
+      </w:r>
+      <w:proofErr w:type="spellEnd"/>
     </w:p>
     <w:p>
       <w:pPr>
@@ -4936,6 +6347,8 @@
           <w:lang w:eastAsia="ja-JP"/>
         </w:rPr>
       </w:pPr>
+      <w:proofErr w:type="spellStart"/>
+      <w:proofErr w:type="gramStart"/>
       <w:r>
         <w:rPr>
           <w:rFonts w:ascii="Cambria" w:eastAsia="MS Mincho" w:hAnsi="Cambria" w:hint="eastAsia"/>
@@ -4943,12 +6356,21 @@
         </w:rPr>
         <w:t>JobDispatcher</w:t>
       </w:r>
-      <w:r>
-        <w:rPr>
-          <w:rFonts w:ascii="Cambria" w:eastAsia="MS Mincho" w:hAnsi="Cambria" w:hint="eastAsia"/>
-          <w:lang w:eastAsia="ja-JP"/>
-        </w:rPr>
-        <w:t xml:space="preserve"> : </w:t>
+      <w:proofErr w:type="spellEnd"/>
+      <w:r>
+        <w:rPr>
+          <w:rFonts w:ascii="Cambria" w:eastAsia="MS Mincho" w:hAnsi="Cambria" w:hint="eastAsia"/>
+          <w:lang w:eastAsia="ja-JP"/>
+        </w:rPr>
+        <w:t xml:space="preserve"> :</w:t>
+      </w:r>
+      <w:proofErr w:type="gramEnd"/>
+      <w:r>
+        <w:rPr>
+          <w:rFonts w:ascii="Cambria" w:eastAsia="MS Mincho" w:hAnsi="Cambria" w:hint="eastAsia"/>
+          <w:lang w:eastAsia="ja-JP"/>
+        </w:rPr>
+        <w:t xml:space="preserve"> </w:t>
       </w:r>
       <w:r>
         <w:rPr>
@@ -4962,7 +6384,23 @@
           <w:rFonts w:ascii="Cambria" w:eastAsia="MS Mincho" w:hAnsi="Cambria"/>
           <w:lang w:eastAsia="ja-JP"/>
         </w:rPr>
-        <w:t>eriodically check if the sending queue in JobManager is empty. If not, send the queueing job</w:t>
+        <w:t xml:space="preserve">eriodically check if the sending queue in </w:t>
+      </w:r>
+      <w:proofErr w:type="spellStart"/>
+      <w:r>
+        <w:rPr>
+          <w:rFonts w:ascii="Cambria" w:eastAsia="MS Mincho" w:hAnsi="Cambria"/>
+          <w:lang w:eastAsia="ja-JP"/>
+        </w:rPr>
+        <w:t>JobManager</w:t>
+      </w:r>
+      <w:proofErr w:type="spellEnd"/>
+      <w:r>
+        <w:rPr>
+          <w:rFonts w:ascii="Cambria" w:eastAsia="MS Mincho" w:hAnsi="Cambria"/>
+          <w:lang w:eastAsia="ja-JP"/>
+        </w:rPr>
+        <w:t xml:space="preserve"> is empty. If not, send the queueing job</w:t>
       </w:r>
       <w:r>
         <w:rPr>
@@ -4992,6 +6430,8 @@
           <w:lang w:eastAsia="ja-JP"/>
         </w:rPr>
       </w:pPr>
+      <w:proofErr w:type="spellStart"/>
+      <w:proofErr w:type="gramStart"/>
       <w:r>
         <w:rPr>
           <w:rFonts w:ascii="Cambria" w:eastAsia="MS Mincho" w:hAnsi="Cambria" w:hint="eastAsia"/>
@@ -4999,12 +6439,21 @@
         </w:rPr>
         <w:t>JobInfo</w:t>
       </w:r>
-      <w:r>
-        <w:rPr>
-          <w:rFonts w:ascii="Cambria" w:eastAsia="MS Mincho" w:hAnsi="Cambria" w:hint="eastAsia"/>
-          <w:lang w:eastAsia="ja-JP"/>
-        </w:rPr>
-        <w:t xml:space="preserve"> : </w:t>
+      <w:proofErr w:type="spellEnd"/>
+      <w:r>
+        <w:rPr>
+          <w:rFonts w:ascii="Cambria" w:eastAsia="MS Mincho" w:hAnsi="Cambria" w:hint="eastAsia"/>
+          <w:lang w:eastAsia="ja-JP"/>
+        </w:rPr>
+        <w:t xml:space="preserve"> :</w:t>
+      </w:r>
+      <w:proofErr w:type="gramEnd"/>
+      <w:r>
+        <w:rPr>
+          <w:rFonts w:ascii="Cambria" w:eastAsia="MS Mincho" w:hAnsi="Cambria" w:hint="eastAsia"/>
+          <w:lang w:eastAsia="ja-JP"/>
+        </w:rPr>
+        <w:t xml:space="preserve"> </w:t>
       </w:r>
       <w:r>
         <w:rPr>
@@ -5048,6 +6497,7 @@
         </w:rPr>
         <w:t xml:space="preserve"> </w:t>
       </w:r>
+      <w:proofErr w:type="spellStart"/>
       <w:r>
         <w:rPr>
           <w:rFonts w:ascii="Cambria" w:eastAsia="MS Mincho" w:hAnsi="Cambria" w:hint="eastAsia"/>
@@ -5055,6 +6505,7 @@
         </w:rPr>
         <w:t>JobManager</w:t>
       </w:r>
+      <w:proofErr w:type="spellEnd"/>
       <w:r>
         <w:rPr>
           <w:rFonts w:ascii="Cambria" w:eastAsia="MS Mincho" w:hAnsi="Cambria" w:hint="eastAsia"/>
@@ -5161,14 +6612,32 @@
           <w:rFonts w:ascii="Cambria" w:eastAsia="MS Mincho" w:hAnsi="Cambria" w:hint="eastAsia"/>
           <w:lang w:eastAsia="ja-JP"/>
         </w:rPr>
-        <w:t xml:space="preserve"> GlobalInfo</w:t>
-      </w:r>
-      <w:r>
-        <w:rPr>
-          <w:rFonts w:ascii="Cambria" w:eastAsia="MS Mincho" w:hAnsi="Cambria" w:hint="eastAsia"/>
-          <w:lang w:eastAsia="ja-JP"/>
-        </w:rPr>
-        <w:t xml:space="preserve"> : class to s</w:t>
+        <w:t xml:space="preserve"> </w:t>
+      </w:r>
+      <w:proofErr w:type="spellStart"/>
+      <w:proofErr w:type="gramStart"/>
+      <w:r>
+        <w:rPr>
+          <w:rFonts w:ascii="Cambria" w:eastAsia="MS Mincho" w:hAnsi="Cambria" w:hint="eastAsia"/>
+          <w:lang w:eastAsia="ja-JP"/>
+        </w:rPr>
+        <w:t>GlobalInfo</w:t>
+      </w:r>
+      <w:proofErr w:type="spellEnd"/>
+      <w:r>
+        <w:rPr>
+          <w:rFonts w:ascii="Cambria" w:eastAsia="MS Mincho" w:hAnsi="Cambria" w:hint="eastAsia"/>
+          <w:lang w:eastAsia="ja-JP"/>
+        </w:rPr>
+        <w:t xml:space="preserve"> :</w:t>
+      </w:r>
+      <w:proofErr w:type="gramEnd"/>
+      <w:r>
+        <w:rPr>
+          <w:rFonts w:ascii="Cambria" w:eastAsia="MS Mincho" w:hAnsi="Cambria" w:hint="eastAsia"/>
+          <w:lang w:eastAsia="ja-JP"/>
+        </w:rPr>
+        <w:t xml:space="preserve"> class to s</w:t>
       </w:r>
       <w:r>
         <w:rPr>
@@ -5196,14 +6665,32 @@
           <w:rFonts w:ascii="Cambria" w:eastAsia="MS Mincho" w:hAnsi="Cambria" w:hint="eastAsia"/>
           <w:lang w:eastAsia="ja-JP"/>
         </w:rPr>
-        <w:t xml:space="preserve"> MapReduce</w:t>
-      </w:r>
-      <w:r>
-        <w:rPr>
-          <w:rFonts w:ascii="Cambria" w:eastAsia="MS Mincho" w:hAnsi="Cambria" w:hint="eastAsia"/>
-          <w:lang w:eastAsia="ja-JP"/>
-        </w:rPr>
-        <w:t xml:space="preserve"> : </w:t>
+        <w:t xml:space="preserve"> </w:t>
+      </w:r>
+      <w:proofErr w:type="spellStart"/>
+      <w:proofErr w:type="gramStart"/>
+      <w:r>
+        <w:rPr>
+          <w:rFonts w:ascii="Cambria" w:eastAsia="MS Mincho" w:hAnsi="Cambria" w:hint="eastAsia"/>
+          <w:lang w:eastAsia="ja-JP"/>
+        </w:rPr>
+        <w:t>MapReduce</w:t>
+      </w:r>
+      <w:proofErr w:type="spellEnd"/>
+      <w:r>
+        <w:rPr>
+          <w:rFonts w:ascii="Cambria" w:eastAsia="MS Mincho" w:hAnsi="Cambria" w:hint="eastAsia"/>
+          <w:lang w:eastAsia="ja-JP"/>
+        </w:rPr>
+        <w:t xml:space="preserve"> :</w:t>
+      </w:r>
+      <w:proofErr w:type="gramEnd"/>
+      <w:r>
+        <w:rPr>
+          <w:rFonts w:ascii="Cambria" w:eastAsia="MS Mincho" w:hAnsi="Cambria" w:hint="eastAsia"/>
+          <w:lang w:eastAsia="ja-JP"/>
+        </w:rPr>
+        <w:t xml:space="preserve"> </w:t>
       </w:r>
       <w:r>
         <w:rPr>
@@ -5238,14 +6725,30 @@
           <w:rFonts w:ascii="Cambria" w:eastAsia="MS Mincho" w:hAnsi="Cambria" w:hint="eastAsia"/>
           <w:lang w:eastAsia="ja-JP"/>
         </w:rPr>
-        <w:t xml:space="preserve"> Master</w:t>
-      </w:r>
-      <w:r>
-        <w:rPr>
-          <w:rFonts w:ascii="Cambria" w:eastAsia="MS Mincho" w:hAnsi="Cambria" w:hint="eastAsia"/>
-          <w:lang w:eastAsia="ja-JP"/>
-        </w:rPr>
-        <w:t xml:space="preserve"> : </w:t>
+        <w:t xml:space="preserve"> </w:t>
+      </w:r>
+      <w:proofErr w:type="gramStart"/>
+      <w:r>
+        <w:rPr>
+          <w:rFonts w:ascii="Cambria" w:eastAsia="MS Mincho" w:hAnsi="Cambria" w:hint="eastAsia"/>
+          <w:lang w:eastAsia="ja-JP"/>
+        </w:rPr>
+        <w:t>Master</w:t>
+      </w:r>
+      <w:r>
+        <w:rPr>
+          <w:rFonts w:ascii="Cambria" w:eastAsia="MS Mincho" w:hAnsi="Cambria" w:hint="eastAsia"/>
+          <w:lang w:eastAsia="ja-JP"/>
+        </w:rPr>
+        <w:t xml:space="preserve"> :</w:t>
+      </w:r>
+      <w:proofErr w:type="gramEnd"/>
+      <w:r>
+        <w:rPr>
+          <w:rFonts w:ascii="Cambria" w:eastAsia="MS Mincho" w:hAnsi="Cambria" w:hint="eastAsia"/>
+          <w:lang w:eastAsia="ja-JP"/>
+        </w:rPr>
+        <w:t xml:space="preserve"> </w:t>
       </w:r>
       <w:r>
         <w:rPr>
@@ -5308,14 +6811,32 @@
           <w:rFonts w:ascii="Cambria" w:eastAsia="MS Mincho" w:hAnsi="Cambria" w:hint="eastAsia"/>
           <w:lang w:eastAsia="ja-JP"/>
         </w:rPr>
-        <w:t xml:space="preserve"> MRBase</w:t>
-      </w:r>
-      <w:r>
-        <w:rPr>
-          <w:rFonts w:ascii="Cambria" w:eastAsia="MS Mincho" w:hAnsi="Cambria" w:hint="eastAsia"/>
-          <w:lang w:eastAsia="ja-JP"/>
-        </w:rPr>
-        <w:t xml:space="preserve"> : </w:t>
+        <w:t xml:space="preserve"> </w:t>
+      </w:r>
+      <w:proofErr w:type="spellStart"/>
+      <w:proofErr w:type="gramStart"/>
+      <w:r>
+        <w:rPr>
+          <w:rFonts w:ascii="Cambria" w:eastAsia="MS Mincho" w:hAnsi="Cambria" w:hint="eastAsia"/>
+          <w:lang w:eastAsia="ja-JP"/>
+        </w:rPr>
+        <w:t>MRBase</w:t>
+      </w:r>
+      <w:proofErr w:type="spellEnd"/>
+      <w:r>
+        <w:rPr>
+          <w:rFonts w:ascii="Cambria" w:eastAsia="MS Mincho" w:hAnsi="Cambria" w:hint="eastAsia"/>
+          <w:lang w:eastAsia="ja-JP"/>
+        </w:rPr>
+        <w:t xml:space="preserve"> :</w:t>
+      </w:r>
+      <w:proofErr w:type="gramEnd"/>
+      <w:r>
+        <w:rPr>
+          <w:rFonts w:ascii="Cambria" w:eastAsia="MS Mincho" w:hAnsi="Cambria" w:hint="eastAsia"/>
+          <w:lang w:eastAsia="ja-JP"/>
+        </w:rPr>
+        <w:t xml:space="preserve"> </w:t>
       </w:r>
       <w:r>
         <w:rPr>
@@ -5385,8 +6906,17 @@
           <w:rFonts w:ascii="Cambria" w:eastAsia="MS Mincho" w:hAnsi="Cambria" w:hint="eastAsia"/>
           <w:lang w:eastAsia="ja-JP"/>
         </w:rPr>
-        <w:t xml:space="preserve"> PairContainer</w:t>
-      </w:r>
+        <w:t xml:space="preserve"> </w:t>
+      </w:r>
+      <w:proofErr w:type="spellStart"/>
+      <w:r>
+        <w:rPr>
+          <w:rFonts w:ascii="Cambria" w:eastAsia="MS Mincho" w:hAnsi="Cambria" w:hint="eastAsia"/>
+          <w:lang w:eastAsia="ja-JP"/>
+        </w:rPr>
+        <w:t>PairContainer</w:t>
+      </w:r>
+      <w:proofErr w:type="spellEnd"/>
       <w:r>
         <w:rPr>
           <w:rFonts w:ascii="Cambria" w:eastAsia="MS Mincho" w:hAnsi="Cambria" w:hint="eastAsia"/>
@@ -5420,14 +6950,30 @@
           <w:rFonts w:ascii="Cambria" w:eastAsia="MS Mincho" w:hAnsi="Cambria" w:hint="eastAsia"/>
           <w:lang w:eastAsia="ja-JP"/>
         </w:rPr>
-        <w:t xml:space="preserve"> Slave</w:t>
-      </w:r>
-      <w:r>
-        <w:rPr>
-          <w:rFonts w:ascii="Cambria" w:eastAsia="MS Mincho" w:hAnsi="Cambria" w:hint="eastAsia"/>
-          <w:lang w:eastAsia="ja-JP"/>
-        </w:rPr>
-        <w:t xml:space="preserve"> : t</w:t>
+        <w:t xml:space="preserve"> </w:t>
+      </w:r>
+      <w:proofErr w:type="gramStart"/>
+      <w:r>
+        <w:rPr>
+          <w:rFonts w:ascii="Cambria" w:eastAsia="MS Mincho" w:hAnsi="Cambria" w:hint="eastAsia"/>
+          <w:lang w:eastAsia="ja-JP"/>
+        </w:rPr>
+        <w:t>Slave</w:t>
+      </w:r>
+      <w:r>
+        <w:rPr>
+          <w:rFonts w:ascii="Cambria" w:eastAsia="MS Mincho" w:hAnsi="Cambria" w:hint="eastAsia"/>
+          <w:lang w:eastAsia="ja-JP"/>
+        </w:rPr>
+        <w:t xml:space="preserve"> :</w:t>
+      </w:r>
+      <w:proofErr w:type="gramEnd"/>
+      <w:r>
+        <w:rPr>
+          <w:rFonts w:ascii="Cambria" w:eastAsia="MS Mincho" w:hAnsi="Cambria" w:hint="eastAsia"/>
+          <w:lang w:eastAsia="ja-JP"/>
+        </w:rPr>
+        <w:t xml:space="preserve"> t</w:t>
       </w:r>
       <w:r>
         <w:rPr>
@@ -5455,14 +7001,32 @@
           <w:rFonts w:ascii="Cambria" w:eastAsia="MS Mincho" w:hAnsi="Cambria" w:hint="eastAsia"/>
           <w:lang w:eastAsia="ja-JP"/>
         </w:rPr>
-        <w:t xml:space="preserve"> SlaveTracker</w:t>
-      </w:r>
-      <w:r>
-        <w:rPr>
-          <w:rFonts w:ascii="Cambria" w:eastAsia="MS Mincho" w:hAnsi="Cambria" w:hint="eastAsia"/>
-          <w:lang w:eastAsia="ja-JP"/>
-        </w:rPr>
-        <w:t xml:space="preserve"> : </w:t>
+        <w:t xml:space="preserve"> </w:t>
+      </w:r>
+      <w:proofErr w:type="spellStart"/>
+      <w:proofErr w:type="gramStart"/>
+      <w:r>
+        <w:rPr>
+          <w:rFonts w:ascii="Cambria" w:eastAsia="MS Mincho" w:hAnsi="Cambria" w:hint="eastAsia"/>
+          <w:lang w:eastAsia="ja-JP"/>
+        </w:rPr>
+        <w:t>SlaveTracker</w:t>
+      </w:r>
+      <w:proofErr w:type="spellEnd"/>
+      <w:r>
+        <w:rPr>
+          <w:rFonts w:ascii="Cambria" w:eastAsia="MS Mincho" w:hAnsi="Cambria" w:hint="eastAsia"/>
+          <w:lang w:eastAsia="ja-JP"/>
+        </w:rPr>
+        <w:t xml:space="preserve"> :</w:t>
+      </w:r>
+      <w:proofErr w:type="gramEnd"/>
+      <w:r>
+        <w:rPr>
+          <w:rFonts w:ascii="Cambria" w:eastAsia="MS Mincho" w:hAnsi="Cambria" w:hint="eastAsia"/>
+          <w:lang w:eastAsia="ja-JP"/>
+        </w:rPr>
+        <w:t xml:space="preserve"> </w:t>
       </w:r>
       <w:r>
         <w:rPr>
@@ -5505,14 +7069,32 @@
           <w:lang w:eastAsia="ja-JP"/>
         </w:rPr>
         <w:lastRenderedPageBreak/>
-        <w:t xml:space="preserve"> SlaveWork</w:t>
-      </w:r>
-      <w:r>
-        <w:rPr>
-          <w:rFonts w:ascii="Cambria" w:eastAsia="MS Mincho" w:hAnsi="Cambria" w:hint="eastAsia"/>
-          <w:lang w:eastAsia="ja-JP"/>
-        </w:rPr>
-        <w:t xml:space="preserve"> : t</w:t>
+        <w:t xml:space="preserve"> </w:t>
+      </w:r>
+      <w:proofErr w:type="spellStart"/>
+      <w:proofErr w:type="gramStart"/>
+      <w:r>
+        <w:rPr>
+          <w:rFonts w:ascii="Cambria" w:eastAsia="MS Mincho" w:hAnsi="Cambria" w:hint="eastAsia"/>
+          <w:lang w:eastAsia="ja-JP"/>
+        </w:rPr>
+        <w:t>SlaveWork</w:t>
+      </w:r>
+      <w:proofErr w:type="spellEnd"/>
+      <w:r>
+        <w:rPr>
+          <w:rFonts w:ascii="Cambria" w:eastAsia="MS Mincho" w:hAnsi="Cambria" w:hint="eastAsia"/>
+          <w:lang w:eastAsia="ja-JP"/>
+        </w:rPr>
+        <w:t xml:space="preserve"> :</w:t>
+      </w:r>
+      <w:proofErr w:type="gramEnd"/>
+      <w:r>
+        <w:rPr>
+          <w:rFonts w:ascii="Cambria" w:eastAsia="MS Mincho" w:hAnsi="Cambria" w:hint="eastAsia"/>
+          <w:lang w:eastAsia="ja-JP"/>
+        </w:rPr>
+        <w:t xml:space="preserve"> t</w:t>
       </w:r>
       <w:r>
         <w:rPr>
@@ -5550,14 +7132,30 @@
           <w:rFonts w:ascii="Cambria" w:eastAsia="MS Mincho" w:hAnsi="Cambria" w:hint="eastAsia"/>
           <w:lang w:eastAsia="ja-JP"/>
         </w:rPr>
-        <w:t xml:space="preserve"> Listen</w:t>
-      </w:r>
-      <w:r>
-        <w:rPr>
-          <w:rFonts w:ascii="Cambria" w:eastAsia="MS Mincho" w:hAnsi="Cambria" w:hint="eastAsia"/>
-          <w:lang w:eastAsia="ja-JP"/>
-        </w:rPr>
-        <w:t xml:space="preserve"> : class u</w:t>
+        <w:t xml:space="preserve"> </w:t>
+      </w:r>
+      <w:proofErr w:type="gramStart"/>
+      <w:r>
+        <w:rPr>
+          <w:rFonts w:ascii="Cambria" w:eastAsia="MS Mincho" w:hAnsi="Cambria" w:hint="eastAsia"/>
+          <w:lang w:eastAsia="ja-JP"/>
+        </w:rPr>
+        <w:t>Listen</w:t>
+      </w:r>
+      <w:r>
+        <w:rPr>
+          <w:rFonts w:ascii="Cambria" w:eastAsia="MS Mincho" w:hAnsi="Cambria" w:hint="eastAsia"/>
+          <w:lang w:eastAsia="ja-JP"/>
+        </w:rPr>
+        <w:t xml:space="preserve"> :</w:t>
+      </w:r>
+      <w:proofErr w:type="gramEnd"/>
+      <w:r>
+        <w:rPr>
+          <w:rFonts w:ascii="Cambria" w:eastAsia="MS Mincho" w:hAnsi="Cambria" w:hint="eastAsia"/>
+          <w:lang w:eastAsia="ja-JP"/>
+        </w:rPr>
+        <w:t xml:space="preserve"> class u</w:t>
       </w:r>
       <w:r>
         <w:rPr>
@@ -5620,14 +7218,30 @@
           <w:rFonts w:ascii="Cambria" w:eastAsia="MS Mincho" w:hAnsi="Cambria" w:hint="eastAsia"/>
           <w:lang w:eastAsia="ja-JP"/>
         </w:rPr>
-        <w:t xml:space="preserve"> Message</w:t>
-      </w:r>
-      <w:r>
-        <w:rPr>
-          <w:rFonts w:ascii="Cambria" w:eastAsia="MS Mincho" w:hAnsi="Cambria" w:hint="eastAsia"/>
-          <w:lang w:eastAsia="ja-JP"/>
-        </w:rPr>
-        <w:t xml:space="preserve"> : t</w:t>
+        <w:t xml:space="preserve"> </w:t>
+      </w:r>
+      <w:proofErr w:type="gramStart"/>
+      <w:r>
+        <w:rPr>
+          <w:rFonts w:ascii="Cambria" w:eastAsia="MS Mincho" w:hAnsi="Cambria" w:hint="eastAsia"/>
+          <w:lang w:eastAsia="ja-JP"/>
+        </w:rPr>
+        <w:t>Message</w:t>
+      </w:r>
+      <w:r>
+        <w:rPr>
+          <w:rFonts w:ascii="Cambria" w:eastAsia="MS Mincho" w:hAnsi="Cambria" w:hint="eastAsia"/>
+          <w:lang w:eastAsia="ja-JP"/>
+        </w:rPr>
+        <w:t xml:space="preserve"> :</w:t>
+      </w:r>
+      <w:proofErr w:type="gramEnd"/>
+      <w:r>
+        <w:rPr>
+          <w:rFonts w:ascii="Cambria" w:eastAsia="MS Mincho" w:hAnsi="Cambria" w:hint="eastAsia"/>
+          <w:lang w:eastAsia="ja-JP"/>
+        </w:rPr>
+        <w:t xml:space="preserve"> t</w:t>
       </w:r>
       <w:r>
         <w:rPr>
@@ -5669,14 +7283,32 @@
           <w:rFonts w:ascii="Cambria" w:eastAsia="MS Mincho" w:hAnsi="Cambria" w:hint="eastAsia"/>
           <w:lang w:eastAsia="ja-JP"/>
         </w:rPr>
-        <w:t xml:space="preserve"> MsgHandler</w:t>
-      </w:r>
-      <w:r>
-        <w:rPr>
-          <w:rFonts w:ascii="Cambria" w:eastAsia="MS Mincho" w:hAnsi="Cambria" w:hint="eastAsia"/>
-          <w:lang w:eastAsia="ja-JP"/>
-        </w:rPr>
-        <w:t xml:space="preserve"> : </w:t>
+        <w:t xml:space="preserve"> </w:t>
+      </w:r>
+      <w:proofErr w:type="spellStart"/>
+      <w:proofErr w:type="gramStart"/>
+      <w:r>
+        <w:rPr>
+          <w:rFonts w:ascii="Cambria" w:eastAsia="MS Mincho" w:hAnsi="Cambria" w:hint="eastAsia"/>
+          <w:lang w:eastAsia="ja-JP"/>
+        </w:rPr>
+        <w:t>MsgHandler</w:t>
+      </w:r>
+      <w:proofErr w:type="spellEnd"/>
+      <w:r>
+        <w:rPr>
+          <w:rFonts w:ascii="Cambria" w:eastAsia="MS Mincho" w:hAnsi="Cambria" w:hint="eastAsia"/>
+          <w:lang w:eastAsia="ja-JP"/>
+        </w:rPr>
+        <w:t xml:space="preserve"> :</w:t>
+      </w:r>
+      <w:proofErr w:type="gramEnd"/>
+      <w:r>
+        <w:rPr>
+          <w:rFonts w:ascii="Cambria" w:eastAsia="MS Mincho" w:hAnsi="Cambria" w:hint="eastAsia"/>
+          <w:lang w:eastAsia="ja-JP"/>
+        </w:rPr>
+        <w:t xml:space="preserve"> </w:t>
       </w:r>
       <w:r>
         <w:rPr>
@@ -5732,21 +7364,55 @@
           <w:rFonts w:ascii="Cambria" w:eastAsia="MS Mincho" w:hAnsi="Cambria" w:hint="eastAsia"/>
           <w:lang w:eastAsia="ja-JP"/>
         </w:rPr>
-        <w:t xml:space="preserve"> NetworkFailInterface</w:t>
-      </w:r>
-      <w:r>
-        <w:rPr>
-          <w:rFonts w:ascii="Cambria" w:eastAsia="MS Mincho" w:hAnsi="Cambria" w:hint="eastAsia"/>
-          <w:lang w:eastAsia="ja-JP"/>
-        </w:rPr>
-        <w:t xml:space="preserve"> : i</w:t>
-      </w:r>
-      <w:r>
-        <w:rPr>
-          <w:rFonts w:ascii="Cambria" w:eastAsia="MS Mincho" w:hAnsi="Cambria"/>
-          <w:lang w:eastAsia="ja-JP"/>
-        </w:rPr>
-        <w:t>mplement this interface to handle the situation where a connection to sid is down.</w:t>
+        <w:t xml:space="preserve"> </w:t>
+      </w:r>
+      <w:proofErr w:type="spellStart"/>
+      <w:proofErr w:type="gramStart"/>
+      <w:r>
+        <w:rPr>
+          <w:rFonts w:ascii="Cambria" w:eastAsia="MS Mincho" w:hAnsi="Cambria" w:hint="eastAsia"/>
+          <w:lang w:eastAsia="ja-JP"/>
+        </w:rPr>
+        <w:t>NetworkFailInterface</w:t>
+      </w:r>
+      <w:proofErr w:type="spellEnd"/>
+      <w:r>
+        <w:rPr>
+          <w:rFonts w:ascii="Cambria" w:eastAsia="MS Mincho" w:hAnsi="Cambria" w:hint="eastAsia"/>
+          <w:lang w:eastAsia="ja-JP"/>
+        </w:rPr>
+        <w:t xml:space="preserve"> :</w:t>
+      </w:r>
+      <w:proofErr w:type="gramEnd"/>
+      <w:r>
+        <w:rPr>
+          <w:rFonts w:ascii="Cambria" w:eastAsia="MS Mincho" w:hAnsi="Cambria" w:hint="eastAsia"/>
+          <w:lang w:eastAsia="ja-JP"/>
+        </w:rPr>
+        <w:t xml:space="preserve"> i</w:t>
+      </w:r>
+      <w:r>
+        <w:rPr>
+          <w:rFonts w:ascii="Cambria" w:eastAsia="MS Mincho" w:hAnsi="Cambria"/>
+          <w:lang w:eastAsia="ja-JP"/>
+        </w:rPr>
+        <w:t xml:space="preserve">mplement this interface to handle the situation where a connection to </w:t>
+      </w:r>
+      <w:proofErr w:type="spellStart"/>
+      <w:r>
+        <w:rPr>
+          <w:rFonts w:ascii="Cambria" w:eastAsia="MS Mincho" w:hAnsi="Cambria"/>
+          <w:lang w:eastAsia="ja-JP"/>
+        </w:rPr>
+        <w:t>sid</w:t>
+      </w:r>
+      <w:proofErr w:type="spellEnd"/>
+      <w:r>
+        <w:rPr>
+          <w:rFonts w:ascii="Cambria" w:eastAsia="MS Mincho" w:hAnsi="Cambria"/>
+          <w:lang w:eastAsia="ja-JP"/>
+        </w:rPr>
+        <w:t xml:space="preserve"> is down.</w:t>
       </w:r>
     </w:p>
     <w:p>
@@ -5767,14 +7433,32 @@
           <w:rFonts w:ascii="Cambria" w:eastAsia="MS Mincho" w:hAnsi="Cambria" w:hint="eastAsia"/>
           <w:lang w:eastAsia="ja-JP"/>
         </w:rPr>
-        <w:t xml:space="preserve"> NetworkHelper</w:t>
-      </w:r>
-      <w:r>
-        <w:rPr>
-          <w:rFonts w:ascii="Cambria" w:eastAsia="MS Mincho" w:hAnsi="Cambria" w:hint="eastAsia"/>
-          <w:lang w:eastAsia="ja-JP"/>
-        </w:rPr>
-        <w:t xml:space="preserve"> : </w:t>
+        <w:t xml:space="preserve"> </w:t>
+      </w:r>
+      <w:proofErr w:type="spellStart"/>
+      <w:proofErr w:type="gramStart"/>
+      <w:r>
+        <w:rPr>
+          <w:rFonts w:ascii="Cambria" w:eastAsia="MS Mincho" w:hAnsi="Cambria" w:hint="eastAsia"/>
+          <w:lang w:eastAsia="ja-JP"/>
+        </w:rPr>
+        <w:t>NetworkHelper</w:t>
+      </w:r>
+      <w:proofErr w:type="spellEnd"/>
+      <w:r>
+        <w:rPr>
+          <w:rFonts w:ascii="Cambria" w:eastAsia="MS Mincho" w:hAnsi="Cambria" w:hint="eastAsia"/>
+          <w:lang w:eastAsia="ja-JP"/>
+        </w:rPr>
+        <w:t xml:space="preserve"> :</w:t>
+      </w:r>
+      <w:proofErr w:type="gramEnd"/>
+      <w:r>
+        <w:rPr>
+          <w:rFonts w:ascii="Cambria" w:eastAsia="MS Mincho" w:hAnsi="Cambria" w:hint="eastAsia"/>
+          <w:lang w:eastAsia="ja-JP"/>
+        </w:rPr>
+        <w:t xml:space="preserve"> </w:t>
       </w:r>
       <w:r>
         <w:rPr>
@@ -5807,1534 +7491,13 @@
     </w:p>
     <w:p>
       <w:pPr>
-        <w:pStyle w:val="2"/>
-        <w:rPr>
-          <w:rFonts w:ascii="Cambria" w:hAnsi="Cambria"/>
-        </w:rPr>
-      </w:pPr>
-      <w:r>
-        <w:rPr>
-          <w:rFonts w:ascii="Cambria" w:hAnsi="Cambria"/>
-        </w:rPr>
-        <w:t>Development environment</w:t>
-      </w:r>
-    </w:p>
-    <w:p>
-      <w:pPr>
-        <w:rPr>
-          <w:rFonts w:ascii="Cambria" w:hAnsi="Cambria"/>
-        </w:rPr>
-      </w:pPr>
-      <w:r>
-        <w:rPr>
-          <w:rFonts w:ascii="Cambria" w:hAnsi="Cambria"/>
-        </w:rPr>
-        <w:t xml:space="preserve">This project is developed with Eclipse IDE for Java Developers, Luna Release (4.4.0), JDK 8u20. If you want to write a </w:t>
-      </w:r>
-      <w:r>
-        <w:rPr>
-          <w:rFonts w:ascii="Cambria" w:eastAsia="MS Mincho" w:hAnsi="Cambria" w:hint="eastAsia"/>
-          <w:lang w:eastAsia="ja-JP"/>
-        </w:rPr>
-        <w:t>new example</w:t>
-      </w:r>
-      <w:r>
-        <w:rPr>
-          <w:rFonts w:ascii="Cambria" w:hAnsi="Cambria"/>
-        </w:rPr>
-        <w:t xml:space="preserve"> </w:t>
-      </w:r>
-      <w:r>
-        <w:rPr>
-          <w:rFonts w:ascii="Cambria" w:eastAsia="MS Mincho" w:hAnsi="Cambria" w:hint="eastAsia"/>
-          <w:lang w:eastAsia="ja-JP"/>
-        </w:rPr>
-        <w:t>implementing interface</w:t>
-      </w:r>
-      <w:r>
-        <w:rPr>
-          <w:rFonts w:ascii="Cambria" w:hAnsi="Cambria"/>
-        </w:rPr>
-        <w:t xml:space="preserve"> </w:t>
-      </w:r>
-      <w:r>
-        <w:rPr>
-          <w:rFonts w:ascii="Cambria" w:eastAsia="MS Mincho" w:hAnsi="Cambria" w:hint="eastAsia"/>
-          <w:lang w:eastAsia="ja-JP"/>
-        </w:rPr>
-        <w:t>MRBase</w:t>
-      </w:r>
-      <w:r>
-        <w:rPr>
-          <w:rFonts w:ascii="Cambria" w:hAnsi="Cambria"/>
-        </w:rPr>
-        <w:t>, you should work in the same environment.</w:t>
-      </w:r>
-    </w:p>
-    <w:p>
-      <w:pPr>
-        <w:rPr>
-          <w:rFonts w:ascii="Cambria" w:hAnsi="Cambria"/>
-        </w:rPr>
-      </w:pPr>
-    </w:p>
-    <w:p>
-      <w:pPr>
-        <w:pStyle w:val="1"/>
-        <w:rPr>
-          <w:rFonts w:ascii="Cambria" w:hAnsi="Cambria"/>
-        </w:rPr>
-      </w:pPr>
-      <w:r>
-        <w:rPr>
-          <w:rFonts w:ascii="Cambria" w:hAnsi="Cambria"/>
-        </w:rPr>
-        <w:t>Test with our examples</w:t>
-      </w:r>
-    </w:p>
-    <w:p>
-      <w:pPr>
-        <w:rPr>
-          <w:rFonts w:ascii="Cambria" w:eastAsia="MS Mincho" w:hAnsi="Cambria" w:cs="Arial"/>
-          <w:color w:val="000000"/>
-          <w:lang w:eastAsia="ja-JP"/>
-        </w:rPr>
-      </w:pPr>
-      <w:r>
-        <w:rPr>
-          <w:rFonts w:ascii="Cambria" w:eastAsia="MS Mincho" w:hAnsi="Cambria" w:cs="Arial" w:hint="eastAsia"/>
-          <w:color w:val="000000"/>
-          <w:lang w:eastAsia="ja-JP"/>
-        </w:rPr>
-        <w:t xml:space="preserve">We have </w:t>
-      </w:r>
-      <w:r>
-        <w:rPr>
-          <w:rFonts w:ascii="Cambria" w:eastAsia="MS Mincho" w:hAnsi="Cambria" w:cs="Arial"/>
-          <w:color w:val="000000"/>
-          <w:lang w:eastAsia="ja-JP"/>
-        </w:rPr>
-        <w:t>provided</w:t>
-      </w:r>
-      <w:r>
-        <w:rPr>
-          <w:rFonts w:ascii="Cambria" w:eastAsia="MS Mincho" w:hAnsi="Cambria" w:cs="Arial" w:hint="eastAsia"/>
-          <w:color w:val="000000"/>
-          <w:lang w:eastAsia="ja-JP"/>
-        </w:rPr>
-        <w:t xml:space="preserve"> two examples. </w:t>
-      </w:r>
-    </w:p>
-    <w:p>
-      <w:pPr>
-        <w:rPr>
-          <w:rFonts w:ascii="Cambria" w:eastAsia="MS Mincho" w:hAnsi="Cambria" w:cs="Arial"/>
-          <w:color w:val="000000"/>
-          <w:lang w:eastAsia="ja-JP"/>
-        </w:rPr>
-      </w:pPr>
-      <w:r>
-        <w:rPr>
-          <w:rFonts w:ascii="Cambria" w:eastAsia="MS Mincho" w:hAnsi="Cambria" w:cs="Arial" w:hint="eastAsia"/>
-          <w:color w:val="000000"/>
-          <w:lang w:eastAsia="ja-JP"/>
-        </w:rPr>
-        <w:t xml:space="preserve">One </w:t>
-      </w:r>
-      <w:r>
-        <w:rPr>
-          <w:rFonts w:ascii="Cambria" w:eastAsia="MS Mincho" w:hAnsi="Cambria" w:cs="Arial" w:hint="eastAsia"/>
-          <w:color w:val="000000"/>
-          <w:lang w:eastAsia="ja-JP"/>
-        </w:rPr>
-        <w:t xml:space="preserve">example </w:t>
-      </w:r>
-      <w:r>
-        <w:rPr>
-          <w:rFonts w:ascii="Cambria" w:eastAsia="MS Mincho" w:hAnsi="Cambria" w:cs="Arial" w:hint="eastAsia"/>
-          <w:color w:val="000000"/>
-          <w:lang w:eastAsia="ja-JP"/>
-        </w:rPr>
-        <w:t>is the classic WordCounter</w:t>
-      </w:r>
-      <w:r>
-        <w:rPr>
-          <w:rFonts w:ascii="Cambria" w:eastAsia="MS Mincho" w:hAnsi="Cambria" w:cs="Arial" w:hint="eastAsia"/>
-          <w:color w:val="000000"/>
-          <w:lang w:eastAsia="ja-JP"/>
-        </w:rPr>
-        <w:t>. I</w:t>
-      </w:r>
-      <w:r>
-        <w:rPr>
-          <w:rFonts w:ascii="Cambria" w:eastAsia="MS Mincho" w:hAnsi="Cambria" w:cs="Arial" w:hint="eastAsia"/>
-          <w:color w:val="000000"/>
-          <w:lang w:eastAsia="ja-JP"/>
-        </w:rPr>
-        <w:t xml:space="preserve">n the map phase </w:t>
-      </w:r>
-      <w:r>
-        <w:rPr>
-          <w:rFonts w:ascii="Cambria" w:eastAsia="MS Mincho" w:hAnsi="Cambria" w:cs="Arial" w:hint="eastAsia"/>
-          <w:color w:val="000000"/>
-          <w:lang w:eastAsia="ja-JP"/>
-        </w:rPr>
-        <w:t xml:space="preserve">every word is emitted with count </w:t>
-      </w:r>
-      <w:r>
-        <w:rPr>
-          <w:rFonts w:ascii="Cambria" w:eastAsia="MS Mincho" w:hAnsi="Cambria" w:cs="Arial"/>
-          <w:color w:val="000000"/>
-          <w:lang w:eastAsia="ja-JP"/>
-        </w:rPr>
-        <w:t>“</w:t>
-      </w:r>
-      <w:r>
-        <w:rPr>
-          <w:rFonts w:ascii="Cambria" w:eastAsia="MS Mincho" w:hAnsi="Cambria" w:cs="Arial" w:hint="eastAsia"/>
-          <w:color w:val="000000"/>
-          <w:lang w:eastAsia="ja-JP"/>
-        </w:rPr>
-        <w:t>1</w:t>
-      </w:r>
-      <w:r>
-        <w:rPr>
-          <w:rFonts w:ascii="Cambria" w:eastAsia="MS Mincho" w:hAnsi="Cambria" w:cs="Arial"/>
-          <w:color w:val="000000"/>
-          <w:lang w:eastAsia="ja-JP"/>
-        </w:rPr>
-        <w:t>”</w:t>
-      </w:r>
-      <w:r>
-        <w:rPr>
-          <w:rFonts w:ascii="Cambria" w:eastAsia="MS Mincho" w:hAnsi="Cambria" w:cs="Arial" w:hint="eastAsia"/>
-          <w:color w:val="000000"/>
-          <w:lang w:eastAsia="ja-JP"/>
-        </w:rPr>
-        <w:t>. I</w:t>
-      </w:r>
-      <w:r>
-        <w:rPr>
-          <w:rFonts w:ascii="Cambria" w:eastAsia="MS Mincho" w:hAnsi="Cambria" w:cs="Arial" w:hint="eastAsia"/>
-          <w:color w:val="000000"/>
-          <w:lang w:eastAsia="ja-JP"/>
-        </w:rPr>
-        <w:t>n the reduce phase, the count of the same word is ac</w:t>
-      </w:r>
-      <w:r>
-        <w:rPr>
-          <w:rFonts w:ascii="Cambria" w:eastAsia="MS Mincho" w:hAnsi="Cambria" w:cs="Arial" w:hint="eastAsia"/>
-          <w:color w:val="000000"/>
-          <w:lang w:eastAsia="ja-JP"/>
-        </w:rPr>
-        <w:t>c</w:t>
-      </w:r>
+        <w:rPr>
+          <w:rFonts w:ascii="Cambria" w:eastAsia="MS Mincho" w:hAnsi="Cambria" w:hint="eastAsia"/>
+          <w:lang w:eastAsia="ja-JP"/>
+        </w:rPr>
+      </w:pPr>
       <w:bookmarkStart w:id="0" w:name="_GoBack"/>
       <w:bookmarkEnd w:id="0"/>
-      <w:r>
-        <w:rPr>
-          <w:rFonts w:ascii="Cambria" w:eastAsia="MS Mincho" w:hAnsi="Cambria" w:cs="Arial" w:hint="eastAsia"/>
-          <w:color w:val="000000"/>
-          <w:lang w:eastAsia="ja-JP"/>
-        </w:rPr>
-        <w:t xml:space="preserve">umulated. </w:t>
-      </w:r>
-    </w:p>
-    <w:p>
-      <w:pPr>
-        <w:rPr>
-          <w:rFonts w:ascii="Cambria" w:eastAsia="MS Mincho" w:hAnsi="Cambria" w:cs="Arial"/>
-          <w:color w:val="000000"/>
-          <w:lang w:eastAsia="ja-JP"/>
-        </w:rPr>
-      </w:pPr>
-      <w:r>
-        <w:rPr>
-          <w:rFonts w:ascii="Cambria" w:eastAsia="MS Mincho" w:hAnsi="Cambria" w:cs="Arial" w:hint="eastAsia"/>
-          <w:color w:val="000000"/>
-          <w:lang w:eastAsia="ja-JP"/>
-        </w:rPr>
-        <w:t xml:space="preserve">The </w:t>
-      </w:r>
-      <w:r>
-        <w:rPr>
-          <w:rFonts w:ascii="Cambria" w:eastAsia="MS Mincho" w:hAnsi="Cambria" w:cs="Arial" w:hint="eastAsia"/>
-          <w:color w:val="000000"/>
-          <w:lang w:eastAsia="ja-JP"/>
-        </w:rPr>
-        <w:t>other</w:t>
-      </w:r>
-      <w:r>
-        <w:rPr>
-          <w:rFonts w:ascii="Cambria" w:eastAsia="MS Mincho" w:hAnsi="Cambria" w:cs="Arial" w:hint="eastAsia"/>
-          <w:color w:val="000000"/>
-          <w:lang w:eastAsia="ja-JP"/>
-        </w:rPr>
-        <w:t xml:space="preserve"> is </w:t>
-      </w:r>
-      <w:r>
-        <w:rPr>
-          <w:rFonts w:ascii="Cambria" w:eastAsia="MS Mincho" w:hAnsi="Cambria" w:cs="Arial" w:hint="eastAsia"/>
-          <w:color w:val="000000"/>
-          <w:lang w:eastAsia="ja-JP"/>
-        </w:rPr>
-        <w:t>a new Twitter example</w:t>
-      </w:r>
-      <w:r>
-        <w:rPr>
-          <w:rFonts w:ascii="Cambria" w:eastAsia="MS Mincho" w:hAnsi="Cambria" w:cs="Arial" w:hint="eastAsia"/>
-          <w:color w:val="000000"/>
-          <w:lang w:eastAsia="ja-JP"/>
-        </w:rPr>
-        <w:t>.</w:t>
-      </w:r>
-      <w:r>
-        <w:rPr>
-          <w:rFonts w:ascii="Cambria" w:eastAsia="MS Mincho" w:hAnsi="Cambria" w:cs="Arial" w:hint="eastAsia"/>
-          <w:color w:val="000000"/>
-          <w:lang w:eastAsia="ja-JP"/>
-        </w:rPr>
-        <w:t xml:space="preserve"> </w:t>
-      </w:r>
-      <w:r>
-        <w:rPr>
-          <w:rFonts w:ascii="Cambria" w:eastAsia="MS Mincho" w:hAnsi="Cambria" w:cs="Arial" w:hint="eastAsia"/>
-          <w:color w:val="000000"/>
-          <w:lang w:eastAsia="ja-JP"/>
-        </w:rPr>
-        <w:t>In</w:t>
-      </w:r>
-      <w:r>
-        <w:rPr>
-          <w:rFonts w:ascii="Cambria" w:eastAsia="MS Mincho" w:hAnsi="Cambria" w:cs="Arial" w:hint="eastAsia"/>
-          <w:color w:val="000000"/>
-          <w:lang w:eastAsia="ja-JP"/>
-        </w:rPr>
-        <w:t xml:space="preserve"> the map phase, the userId and photoNum posted </w:t>
-      </w:r>
-      <w:r>
-        <w:rPr>
-          <w:rFonts w:ascii="Cambria" w:eastAsia="MS Mincho" w:hAnsi="Cambria" w:cs="Arial" w:hint="eastAsia"/>
-          <w:color w:val="000000"/>
-          <w:lang w:eastAsia="ja-JP"/>
-        </w:rPr>
-        <w:t xml:space="preserve">are extracted </w:t>
-      </w:r>
-      <w:r>
-        <w:rPr>
-          <w:rFonts w:ascii="Cambria" w:eastAsia="MS Mincho" w:hAnsi="Cambria" w:cs="Arial" w:hint="eastAsia"/>
-          <w:color w:val="000000"/>
-          <w:lang w:eastAsia="ja-JP"/>
-        </w:rPr>
-        <w:t>from</w:t>
-      </w:r>
-      <w:r>
-        <w:rPr>
-          <w:rFonts w:ascii="Cambria" w:eastAsia="MS Mincho" w:hAnsi="Cambria" w:cs="Arial" w:hint="eastAsia"/>
-          <w:color w:val="000000"/>
-          <w:lang w:eastAsia="ja-JP"/>
-        </w:rPr>
-        <w:t xml:space="preserve"> the Twitter record</w:t>
-      </w:r>
-      <w:r>
-        <w:rPr>
-          <w:rFonts w:ascii="Cambria" w:eastAsia="MS Mincho" w:hAnsi="Cambria" w:cs="Arial" w:hint="eastAsia"/>
-          <w:color w:val="000000"/>
-          <w:lang w:eastAsia="ja-JP"/>
-        </w:rPr>
-        <w:t xml:space="preserve">. </w:t>
-      </w:r>
-      <w:r>
-        <w:rPr>
-          <w:rFonts w:ascii="Cambria" w:eastAsia="MS Mincho" w:hAnsi="Cambria" w:cs="Arial" w:hint="eastAsia"/>
-          <w:color w:val="000000"/>
-          <w:lang w:eastAsia="ja-JP"/>
-        </w:rPr>
-        <w:t xml:space="preserve">In the reduce phase, the photoNum of the same userId is accumulated. </w:t>
-      </w:r>
-    </w:p>
-    <w:p>
-      <w:pPr>
-        <w:pStyle w:val="2"/>
-        <w:rPr>
-          <w:rFonts w:ascii="Cambria" w:hAnsi="Cambria"/>
-        </w:rPr>
-      </w:pPr>
-      <w:r>
-        <w:rPr>
-          <w:rFonts w:ascii="Cambria" w:hAnsi="Cambria"/>
-        </w:rPr>
-        <w:t>Test environment</w:t>
-      </w:r>
-    </w:p>
-    <w:p>
-      <w:pPr>
-        <w:rPr>
-          <w:rFonts w:ascii="Cambria" w:hAnsi="Cambria"/>
-        </w:rPr>
-      </w:pPr>
-      <w:r>
-        <w:rPr>
-          <w:rFonts w:ascii="Cambria" w:hAnsi="Cambria"/>
-        </w:rPr>
-        <w:t>A server at unix.andrew.cmu.edu, unix machines connected to AFS</w:t>
-      </w:r>
-    </w:p>
-    <w:p>
-      <w:pPr>
-        <w:pStyle w:val="2"/>
-        <w:rPr>
-          <w:rFonts w:ascii="Cambria" w:hAnsi="Cambria"/>
-        </w:rPr>
-      </w:pPr>
-      <w:r>
-        <w:rPr>
-          <w:rFonts w:ascii="Cambria" w:hAnsi="Cambria"/>
-        </w:rPr>
-        <w:t>Deploy and run</w:t>
-      </w:r>
-    </w:p>
-    <w:p>
-      <w:pPr>
-        <w:pStyle w:val="a5"/>
-        <w:numPr>
-          <w:ilvl w:val="0"/>
-          <w:numId w:val="4"/>
-        </w:numPr>
-        <w:ind w:leftChars="0"/>
-        <w:rPr>
-          <w:rFonts w:ascii="Cambria" w:hAnsi="Cambria"/>
-        </w:rPr>
-      </w:pPr>
-      <w:r>
-        <w:rPr>
-          <w:rFonts w:ascii="Cambria" w:hAnsi="Cambria"/>
-        </w:rPr>
-        <w:t>Open three Terminals and connect them to a server connected to AFS</w:t>
-      </w:r>
-      <w:r>
-        <w:rPr>
-          <w:rFonts w:ascii="Cambria" w:hAnsi="Cambria"/>
-        </w:rPr>
-        <w:t xml:space="preserve"> using </w:t>
-      </w:r>
-      <w:r>
-        <w:rPr>
-          <w:rFonts w:ascii="Cambria" w:hAnsi="Cambria"/>
-        </w:rPr>
-        <w:lastRenderedPageBreak/>
-        <w:t xml:space="preserve">ssh. </w:t>
-      </w:r>
-      <w:r>
-        <w:rPr>
-          <w:rFonts w:ascii="Cambria" w:hAnsi="Cambria"/>
-        </w:rPr>
-        <w:t xml:space="preserve">Make sure they have the same login user (saving the troubles brought by file permission). </w:t>
-      </w:r>
-    </w:p>
-    <w:p>
-      <w:pPr>
-        <w:pStyle w:val="a5"/>
-        <w:numPr>
-          <w:ilvl w:val="0"/>
-          <w:numId w:val="4"/>
-        </w:numPr>
-        <w:ind w:leftChars="0"/>
-        <w:rPr>
-          <w:rFonts w:ascii="Cambria" w:hAnsi="Cambria"/>
-        </w:rPr>
-      </w:pPr>
-      <w:r>
-        <w:rPr>
-          <w:rFonts w:ascii="Cambria" w:hAnsi="Cambria"/>
-        </w:rPr>
-        <w:t xml:space="preserve">Change directory to </w:t>
-      </w:r>
-      <w:r>
-        <w:rPr>
-          <w:rFonts w:ascii="Cambria" w:hAnsi="Cambria"/>
-        </w:rPr>
-        <w:t>.</w:t>
-      </w:r>
-      <w:r>
-        <w:rPr>
-          <w:rFonts w:ascii="Cambria" w:hAnsi="Cambria"/>
-        </w:rPr>
-        <w:t>/src/</w:t>
-      </w:r>
-      <w:r>
-        <w:rPr>
-          <w:rFonts w:ascii="Cambria" w:hAnsi="Cambria"/>
-        </w:rPr>
-        <w:t>. (</w:t>
-      </w:r>
-      <w:r>
-        <w:rPr>
-          <w:rFonts w:ascii="Cambria" w:hAnsi="Cambria"/>
-        </w:rPr>
-        <w:t>for convenience, we denote ProcessMigration/ as ./)</w:t>
-      </w:r>
-      <w:r>
-        <w:rPr>
-          <w:rFonts w:ascii="Cambria" w:hAnsi="Cambria"/>
-        </w:rPr>
-        <w:t xml:space="preserve"> in three Terminals.</w:t>
-      </w:r>
-    </w:p>
-    <w:p>
-      <w:pPr>
-        <w:pStyle w:val="a5"/>
-        <w:numPr>
-          <w:ilvl w:val="0"/>
-          <w:numId w:val="4"/>
-        </w:numPr>
-        <w:ind w:leftChars="0"/>
-        <w:rPr>
-          <w:rFonts w:ascii="Cambria" w:hAnsi="Cambria"/>
-        </w:rPr>
-      </w:pPr>
-      <w:r>
-        <w:rPr>
-          <w:rFonts w:ascii="Cambria" w:hAnsi="Cambria"/>
-        </w:rPr>
-        <w:t>T</w:t>
-      </w:r>
-      <w:r>
-        <w:rPr>
-          <w:rFonts w:ascii="Cambria" w:hAnsi="Cambria"/>
-        </w:rPr>
-        <w:t xml:space="preserve">ype “make” and then “make run” in </w:t>
-      </w:r>
-      <w:r>
-        <w:rPr>
-          <w:rFonts w:ascii="Cambria" w:hAnsi="Cambria"/>
-        </w:rPr>
-        <w:t>the three Terminals.</w:t>
-      </w:r>
-    </w:p>
-    <w:p>
-      <w:pPr>
-        <w:pStyle w:val="a5"/>
-        <w:numPr>
-          <w:ilvl w:val="0"/>
-          <w:numId w:val="4"/>
-        </w:numPr>
-        <w:ind w:leftChars="0"/>
-        <w:rPr>
-          <w:rFonts w:ascii="Cambria" w:hAnsi="Cambria"/>
-        </w:rPr>
-      </w:pPr>
-      <w:r>
-        <w:rPr>
-          <w:rFonts w:ascii="Cambria" w:hAnsi="Cambria"/>
-        </w:rPr>
-        <w:t>In one Terminal, type “server” to become a server. And you will get an echo showing the IP and port (say, 192.168.0.1:6777). In</w:t>
-      </w:r>
-      <w:r>
-        <w:rPr>
-          <w:rFonts w:ascii="Cambria" w:hAnsi="Cambria"/>
-        </w:rPr>
-        <w:t xml:space="preserve"> the</w:t>
-      </w:r>
-      <w:r>
-        <w:rPr>
-          <w:rFonts w:ascii="Cambria" w:hAnsi="Cambria"/>
-        </w:rPr>
-        <w:t xml:space="preserve"> other two, type “client 192.168.0.1 6777) and they will connect to that server.</w:t>
-      </w:r>
-    </w:p>
-    <w:p>
-      <w:pPr>
-        <w:pStyle w:val="a5"/>
-        <w:numPr>
-          <w:ilvl w:val="0"/>
-          <w:numId w:val="4"/>
-        </w:numPr>
-        <w:ind w:leftChars="0"/>
-        <w:rPr>
-          <w:rFonts w:ascii="Cambria" w:hAnsi="Cambria"/>
-        </w:rPr>
-      </w:pPr>
-      <w:r>
-        <w:rPr>
-          <w:rFonts w:ascii="Cambria" w:hAnsi="Cambria"/>
-        </w:rPr>
-        <w:t>In Client A, type “create NonIOProcess” to create a migratable process without IO operations.</w:t>
-      </w:r>
-    </w:p>
-    <w:p>
-      <w:pPr>
-        <w:pStyle w:val="a5"/>
-        <w:numPr>
-          <w:ilvl w:val="0"/>
-          <w:numId w:val="4"/>
-        </w:numPr>
-        <w:ind w:leftChars="0"/>
-        <w:rPr>
-          <w:rFonts w:ascii="Cambria" w:hAnsi="Cambria"/>
-        </w:rPr>
-      </w:pPr>
-      <w:r>
-        <w:rPr>
-          <w:rFonts w:ascii="Cambria" w:hAnsi="Cambria"/>
-        </w:rPr>
-        <w:t xml:space="preserve">In </w:t>
-      </w:r>
-      <w:r>
-        <w:rPr>
-          <w:rFonts w:ascii="Cambria" w:hAnsi="Cambria"/>
-        </w:rPr>
-        <w:t>Client B, type “create IOProcess</w:t>
-      </w:r>
-      <w:r>
-        <w:rPr>
-          <w:rFonts w:ascii="Cambria" w:hAnsi="Cambria"/>
-        </w:rPr>
-        <w:t xml:space="preserve"> input.txt output.txt</w:t>
-      </w:r>
-      <w:r>
-        <w:rPr>
-          <w:rFonts w:ascii="Cambria" w:hAnsi="Cambria"/>
-        </w:rPr>
-        <w:t>” to create a migratable process with IO operations.</w:t>
-      </w:r>
-      <w:r>
-        <w:rPr>
-          <w:rFonts w:ascii="Cambria" w:hAnsi="Cambria"/>
-        </w:rPr>
-        <w:t xml:space="preserve"> Note: input.txt and output.txt should have absolute path</w:t>
-      </w:r>
-      <w:r>
-        <w:rPr>
-          <w:rFonts w:ascii="Cambria" w:hAnsi="Cambria"/>
-        </w:rPr>
-        <w:t>.</w:t>
-      </w:r>
-    </w:p>
-    <w:p>
-      <w:pPr>
-        <w:pStyle w:val="a5"/>
-        <w:numPr>
-          <w:ilvl w:val="0"/>
-          <w:numId w:val="4"/>
-        </w:numPr>
-        <w:ind w:leftChars="0"/>
-        <w:rPr>
-          <w:rFonts w:ascii="Cambria" w:hAnsi="Cambria"/>
-        </w:rPr>
-      </w:pPr>
-      <w:r>
-        <w:rPr>
-          <w:rFonts w:ascii="Cambria" w:hAnsi="Cambria"/>
-        </w:rPr>
-        <w:t>In</w:t>
-      </w:r>
-      <w:r>
-        <w:rPr>
-          <w:rFonts w:ascii="Cambria" w:hAnsi="Cambria"/>
-        </w:rPr>
-        <w:t xml:space="preserve"> server</w:t>
-      </w:r>
-      <w:r>
-        <w:rPr>
-          <w:rFonts w:ascii="Cambria" w:hAnsi="Cambria"/>
-        </w:rPr>
-        <w:t>, type “ps” to show all the running processes on all clients.</w:t>
-      </w:r>
-      <w:r>
-        <w:rPr>
-          <w:rFonts w:ascii="Cambria" w:hAnsi="Cambria"/>
-        </w:rPr>
-        <w:t xml:space="preserve"> In the two clients, type “ps” to show all the local running processes.</w:t>
-      </w:r>
-    </w:p>
-    <w:p>
-      <w:pPr>
-        <w:pStyle w:val="a5"/>
-        <w:numPr>
-          <w:ilvl w:val="0"/>
-          <w:numId w:val="4"/>
-        </w:numPr>
-        <w:ind w:leftChars="0"/>
-        <w:rPr>
-          <w:rFonts w:ascii="Cambria" w:hAnsi="Cambria"/>
-        </w:rPr>
-      </w:pPr>
-      <w:r>
-        <w:rPr>
-          <w:rFonts w:ascii="Cambria" w:hAnsi="Cambria"/>
-        </w:rPr>
-        <w:t xml:space="preserve">In server, type “migrate </w:t>
-      </w:r>
-      <w:r>
-        <w:rPr>
-          <w:rFonts w:ascii="Cambria" w:hAnsi="Cambria"/>
-        </w:rPr>
-        <w:t>1 0 0” to migrate the</w:t>
-      </w:r>
-      <w:r>
-        <w:rPr>
-          <w:rFonts w:ascii="Cambria" w:hAnsi="Cambria"/>
-        </w:rPr>
-        <w:t xml:space="preserve"> IO</w:t>
-      </w:r>
-      <w:r>
-        <w:rPr>
-          <w:rFonts w:ascii="Cambria" w:hAnsi="Cambria"/>
-        </w:rPr>
-        <w:t xml:space="preserve"> process on Client B (cid 1) to Client A (cid 0).</w:t>
-      </w:r>
-    </w:p>
-    <w:p>
-      <w:pPr>
-        <w:pStyle w:val="a5"/>
-        <w:numPr>
-          <w:ilvl w:val="0"/>
-          <w:numId w:val="4"/>
-        </w:numPr>
-        <w:ind w:leftChars="0"/>
-        <w:rPr>
-          <w:rFonts w:ascii="Cambria" w:hAnsi="Cambria"/>
-        </w:rPr>
-      </w:pPr>
-      <w:r>
-        <w:rPr>
-          <w:rFonts w:ascii="Cambria" w:hAnsi="Cambria"/>
-        </w:rPr>
-        <w:t>In server, type “migrate 0 0 1” to migrate the non-IO process on Client A to Client B.</w:t>
-      </w:r>
-    </w:p>
-    <w:p>
-      <w:pPr>
-        <w:pStyle w:val="a5"/>
-        <w:numPr>
-          <w:ilvl w:val="0"/>
-          <w:numId w:val="4"/>
-        </w:numPr>
-        <w:ind w:leftChars="0"/>
-        <w:rPr>
-          <w:rFonts w:ascii="Cambria" w:hAnsi="Cambria"/>
-        </w:rPr>
-      </w:pPr>
-      <w:r>
-        <w:rPr>
-          <w:rFonts w:ascii="Cambria" w:hAnsi="Cambria"/>
-        </w:rPr>
-        <w:t>In server, type “ps” to show all the running process on all clients after migration.</w:t>
-      </w:r>
-      <w:r>
-        <w:rPr>
-          <w:rFonts w:ascii="Cambria" w:hAnsi="Cambria"/>
-        </w:rPr>
-        <w:t xml:space="preserve"> </w:t>
-      </w:r>
-      <w:r>
-        <w:rPr>
-          <w:rFonts w:ascii="Cambria" w:hAnsi="Cambria"/>
-        </w:rPr>
-        <w:t>In the two clients, type “ps” to show all the local running processes.</w:t>
-      </w:r>
-    </w:p>
-    <w:p>
-      <w:pPr>
-        <w:pStyle w:val="a5"/>
-        <w:numPr>
-          <w:ilvl w:val="0"/>
-          <w:numId w:val="4"/>
-        </w:numPr>
-        <w:ind w:leftChars="0"/>
-        <w:rPr>
-          <w:rFonts w:ascii="Cambria" w:hAnsi="Cambria"/>
-        </w:rPr>
-      </w:pPr>
-      <w:r>
-        <w:rPr>
-          <w:rFonts w:ascii="Cambria" w:hAnsi="Cambria"/>
-        </w:rPr>
-        <w:t xml:space="preserve">Wait for IOProcess to finish on Client A. When it shows “JOB COMPLETED”, the IOProcess finishes all the IO operations. </w:t>
-      </w:r>
-    </w:p>
-    <w:p>
-      <w:pPr>
-        <w:pStyle w:val="a5"/>
-        <w:numPr>
-          <w:ilvl w:val="0"/>
-          <w:numId w:val="4"/>
-        </w:numPr>
-        <w:ind w:leftChars="0"/>
-        <w:rPr>
-          <w:rFonts w:ascii="Cambria" w:hAnsi="Cambria"/>
-        </w:rPr>
-      </w:pPr>
-      <w:r>
-        <w:rPr>
-          <w:rFonts w:ascii="Cambria" w:hAnsi="Cambria"/>
-        </w:rPr>
-        <w:t>In server, type “exit” to exit server. All other clients connected to this server will exit automatically.</w:t>
-      </w:r>
-    </w:p>
-    <w:p>
-      <w:pPr>
-        <w:pStyle w:val="2"/>
-        <w:rPr>
-          <w:rFonts w:ascii="Cambria" w:hAnsi="Cambria"/>
-        </w:rPr>
-      </w:pPr>
-      <w:r>
-        <w:rPr>
-          <w:rFonts w:ascii="Cambria" w:hAnsi="Cambria"/>
-        </w:rPr>
-        <w:t xml:space="preserve">Understand the </w:t>
-      </w:r>
-      <w:r>
-        <w:rPr>
-          <w:rFonts w:ascii="Cambria" w:hAnsi="Cambria"/>
-        </w:rPr>
-        <w:t>test result</w:t>
-      </w:r>
-    </w:p>
-    <w:p>
-      <w:pPr>
-        <w:rPr>
-          <w:rFonts w:ascii="Cambria" w:hAnsi="Cambria"/>
-        </w:rPr>
-      </w:pPr>
-      <w:r>
-        <w:rPr>
-          <w:rFonts w:ascii="Cambria" w:hAnsi="Cambria"/>
-        </w:rPr>
-        <w:t>The result consist</w:t>
-      </w:r>
-      <w:r>
-        <w:rPr>
-          <w:rFonts w:ascii="Cambria" w:eastAsia="MS Mincho" w:hAnsi="Cambria" w:hint="eastAsia"/>
-          <w:lang w:eastAsia="ja-JP"/>
-        </w:rPr>
-        <w:t>s</w:t>
-      </w:r>
-      <w:r>
-        <w:rPr>
-          <w:rFonts w:ascii="Cambria" w:hAnsi="Cambria"/>
-        </w:rPr>
-        <w:t xml:space="preserve"> of </w:t>
-      </w:r>
-      <w:r>
-        <w:rPr>
-          <w:rFonts w:ascii="Cambria" w:hAnsi="Cambria"/>
-        </w:rPr>
-        <w:t>three</w:t>
-      </w:r>
-      <w:r>
-        <w:rPr>
-          <w:rFonts w:ascii="Cambria" w:hAnsi="Cambria"/>
-        </w:rPr>
-        <w:t xml:space="preserve"> parts: </w:t>
-      </w:r>
-    </w:p>
-    <w:p>
-      <w:pPr>
-        <w:pStyle w:val="a5"/>
-        <w:numPr>
-          <w:ilvl w:val="0"/>
-          <w:numId w:val="7"/>
-        </w:numPr>
-        <w:ind w:leftChars="0"/>
-        <w:rPr>
-          <w:rFonts w:ascii="Cambria" w:hAnsi="Cambria"/>
-        </w:rPr>
-      </w:pPr>
-      <w:r>
-        <w:rPr>
-          <w:rFonts w:ascii="Cambria" w:hAnsi="Cambria"/>
-        </w:rPr>
-        <w:t>Migration status</w:t>
-      </w:r>
-      <w:r>
-        <w:rPr>
-          <w:rFonts w:ascii="Cambria" w:hAnsi="Cambria"/>
-        </w:rPr>
-        <w:t xml:space="preserve">: </w:t>
-      </w:r>
-      <w:r>
-        <w:rPr>
-          <w:rFonts w:ascii="Cambria" w:hAnsi="Cambria"/>
-        </w:rPr>
-        <w:t>In step 7, you can see the NonIOProcess running on Client A and IOProcess on Client B. In step 10, you can see NonIOProcess running on Client B and IOProcess on Client A. This means that the two processes have been migrated to each other client.</w:t>
-      </w:r>
-    </w:p>
-    <w:p>
-      <w:pPr>
-        <w:pStyle w:val="a5"/>
-        <w:numPr>
-          <w:ilvl w:val="0"/>
-          <w:numId w:val="7"/>
-        </w:numPr>
-        <w:ind w:leftChars="0"/>
-        <w:rPr>
-          <w:rFonts w:ascii="Cambria" w:hAnsi="Cambria"/>
-        </w:rPr>
-      </w:pPr>
-      <w:r>
-        <w:rPr>
-          <w:rFonts w:ascii="Cambria" w:hAnsi="Cambria"/>
-        </w:rPr>
-        <w:t>Process status</w:t>
-      </w:r>
-      <w:r>
-        <w:rPr>
-          <w:rFonts w:ascii="Cambria" w:hAnsi="Cambria"/>
-        </w:rPr>
-        <w:t xml:space="preserve">: </w:t>
-      </w:r>
-      <w:r>
-        <w:rPr>
-          <w:rFonts w:ascii="Cambria" w:hAnsi="Cambria"/>
-        </w:rPr>
-        <w:t xml:space="preserve">In step 9, </w:t>
-      </w:r>
-      <w:r>
-        <w:rPr>
-          <w:rFonts w:ascii="Cambria" w:hAnsi="Cambria"/>
-        </w:rPr>
-        <w:t xml:space="preserve">we can see an echo from NonIOProcess </w:t>
-      </w:r>
-      <w:r>
-        <w:rPr>
-          <w:rFonts w:ascii="Cambria" w:hAnsi="Cambria"/>
-        </w:rPr>
-        <w:t>saying its counter, like “NonIOProcess : suspend(), cnt = xxx” on Client A. After migration, we</w:t>
-      </w:r>
-      <w:r>
-        <w:rPr>
-          <w:rFonts w:ascii="Cambria" w:hAnsi="Cambria"/>
-        </w:rPr>
-        <w:t xml:space="preserve"> can see an echo like “NonIOProcess : run() begin, cnt = yyy”, where yyy = xxx + 1. This means the </w:t>
-      </w:r>
-      <w:r>
-        <w:rPr>
-          <w:rFonts w:ascii="Cambria" w:hAnsi="Cambria"/>
-        </w:rPr>
-        <w:t>suspended work before migration is resumed after migration.</w:t>
-      </w:r>
-    </w:p>
-    <w:p>
-      <w:pPr>
-        <w:pStyle w:val="a5"/>
-        <w:numPr>
-          <w:ilvl w:val="0"/>
-          <w:numId w:val="7"/>
-        </w:numPr>
-        <w:ind w:leftChars="0"/>
-        <w:rPr>
-          <w:rFonts w:ascii="Cambria" w:hAnsi="Cambria"/>
-        </w:rPr>
-      </w:pPr>
-      <w:r>
-        <w:rPr>
-          <w:rFonts w:ascii="Cambria" w:hAnsi="Cambria"/>
-        </w:rPr>
-        <w:t xml:space="preserve">IO status: </w:t>
-      </w:r>
-      <w:r>
-        <w:rPr>
-          <w:rFonts w:ascii="Cambria" w:hAnsi="Cambria"/>
-        </w:rPr>
-        <w:t>In IOProcess, we read</w:t>
-      </w:r>
-      <w:r>
-        <w:rPr>
-          <w:rFonts w:ascii="Cambria" w:hAnsi="Cambria"/>
-        </w:rPr>
-        <w:t xml:space="preserve"> a shuffled alphabet</w:t>
-      </w:r>
-      <w:r>
-        <w:rPr>
-          <w:rFonts w:ascii="Cambria" w:hAnsi="Cambria"/>
-        </w:rPr>
-        <w:t xml:space="preserve"> one character by one character</w:t>
-      </w:r>
-      <w:r>
-        <w:rPr>
-          <w:rFonts w:ascii="Cambria" w:hAnsi="Cambria"/>
-        </w:rPr>
-        <w:t xml:space="preserve"> from input.txt, sort them and write them to output.txt, and repeat this </w:t>
-      </w:r>
-      <w:r>
-        <w:rPr>
-          <w:rFonts w:ascii="Cambria" w:hAnsi="Cambria"/>
-        </w:rPr>
-        <w:lastRenderedPageBreak/>
-        <w:t xml:space="preserve">procedure 8 times. </w:t>
-      </w:r>
-      <w:r>
-        <w:rPr>
-          <w:rFonts w:ascii="Cambria" w:hAnsi="Cambria"/>
-        </w:rPr>
-        <w:t>So, o</w:t>
-      </w:r>
-      <w:r>
-        <w:rPr>
-          <w:rFonts w:ascii="Cambria" w:hAnsi="Cambria"/>
-        </w:rPr>
-        <w:t xml:space="preserve">pen output.txt, and you can see </w:t>
-      </w:r>
-      <w:r>
-        <w:rPr>
-          <w:rFonts w:ascii="Cambria" w:hAnsi="Cambria"/>
-        </w:rPr>
-        <w:t xml:space="preserve">8 set of ordered alphabets in it. This means the IO operations </w:t>
-      </w:r>
-      <w:r>
-        <w:rPr>
-          <w:rFonts w:ascii="Cambria" w:hAnsi="Cambria"/>
-        </w:rPr>
-        <w:t>works fine during migration.</w:t>
-      </w:r>
-    </w:p>
-    <w:p>
-      <w:pPr>
-        <w:pStyle w:val="1"/>
-        <w:rPr>
-          <w:rFonts w:ascii="Cambria" w:hAnsi="Cambria"/>
-        </w:rPr>
-      </w:pPr>
-      <w:r>
-        <w:rPr>
-          <w:rFonts w:ascii="Cambria" w:hAnsi="Cambria"/>
-        </w:rPr>
-        <w:t>W</w:t>
-      </w:r>
-      <w:r>
-        <w:rPr>
-          <w:rFonts w:ascii="Cambria" w:hAnsi="Cambria"/>
-        </w:rPr>
-        <w:t>riting customized test class</w:t>
-      </w:r>
-    </w:p>
-    <w:p>
-      <w:pPr>
-        <w:rPr>
-          <w:rFonts w:ascii="Cambria" w:hAnsi="Cambria"/>
-        </w:rPr>
-      </w:pPr>
-      <w:r>
-        <w:rPr>
-          <w:rFonts w:ascii="Cambria" w:hAnsi="Cambria"/>
-        </w:rPr>
-        <w:t>By implementing the MigratableProcess class, you can write your own process class to test TransactionInputFileStream, TransactionOutputFileStream and other migration features.</w:t>
-      </w:r>
-    </w:p>
-    <w:p>
-      <w:pPr>
-        <w:pStyle w:val="2"/>
-        <w:rPr>
-          <w:rFonts w:ascii="Cambria" w:hAnsi="Cambria"/>
-        </w:rPr>
-      </w:pPr>
-      <w:r>
-        <w:rPr>
-          <w:rFonts w:ascii="Cambria" w:hAnsi="Cambria"/>
-        </w:rPr>
-        <w:t>Developer environment</w:t>
-      </w:r>
-    </w:p>
-    <w:p>
-      <w:pPr>
-        <w:rPr>
-          <w:rFonts w:ascii="Cambria" w:hAnsi="Cambria"/>
-        </w:rPr>
-      </w:pPr>
-      <w:r>
-        <w:rPr>
-          <w:rFonts w:ascii="Cambria" w:hAnsi="Cambria"/>
-        </w:rPr>
-        <w:t>You can write the class anywhere you want, as long as you inherit from MigratableProcess and implement the three abstract methods.</w:t>
-      </w:r>
-      <w:r>
-        <w:rPr>
-          <w:rFonts w:ascii="Cambria" w:hAnsi="Cambria"/>
-        </w:rPr>
-        <w:t xml:space="preserve"> However, it’s strongly recommended to develop in the same environment as ours.</w:t>
-      </w:r>
-    </w:p>
-    <w:p>
-      <w:pPr>
-        <w:pStyle w:val="2"/>
-        <w:rPr>
-          <w:rFonts w:ascii="Cambria" w:hAnsi="Cambria"/>
-        </w:rPr>
-      </w:pPr>
-      <w:r>
-        <w:rPr>
-          <w:rFonts w:ascii="Cambria" w:hAnsi="Cambria"/>
-        </w:rPr>
-        <w:t>Understand our interfaces and framework</w:t>
-      </w:r>
-    </w:p>
-    <w:p>
-      <w:pPr>
-        <w:rPr>
-          <w:rFonts w:ascii="Cambria" w:hAnsi="Cambria"/>
-        </w:rPr>
-      </w:pPr>
-      <w:r>
-        <w:rPr>
-          <w:rFonts w:ascii="Cambria" w:hAnsi="Cambria"/>
-        </w:rPr>
-        <w:t xml:space="preserve">To run your test class under our framework, you must inherit your test class from MigratableProcess. </w:t>
-      </w:r>
-      <w:r>
-        <w:rPr>
-          <w:rFonts w:ascii="Cambria" w:hAnsi="Cambria"/>
-        </w:rPr>
-        <w:t>In MigratableProcess, there are three abstract classes</w:t>
-      </w:r>
-      <w:r>
-        <w:rPr>
-          <w:rFonts w:ascii="Cambria" w:hAnsi="Cambria"/>
-        </w:rPr>
-        <w:t xml:space="preserve"> that you have to override in your own class</w:t>
-      </w:r>
-      <w:r>
-        <w:rPr>
-          <w:rFonts w:ascii="Cambria" w:hAnsi="Cambria"/>
-        </w:rPr>
-        <w:t>:</w:t>
-      </w:r>
-    </w:p>
-    <w:p>
-      <w:pPr>
-        <w:pStyle w:val="a5"/>
-        <w:numPr>
-          <w:ilvl w:val="0"/>
-          <w:numId w:val="5"/>
-        </w:numPr>
-        <w:ind w:leftChars="0"/>
-        <w:rPr>
-          <w:rFonts w:ascii="Cambria" w:hAnsi="Cambria"/>
-        </w:rPr>
-      </w:pPr>
-      <w:r>
-        <w:rPr>
-          <w:rFonts w:ascii="Cambria" w:hAnsi="Cambria"/>
-        </w:rPr>
-        <w:t>suspend():</w:t>
-      </w:r>
-      <w:r>
-        <w:rPr>
-          <w:rFonts w:ascii="Cambria" w:hAnsi="Cambria"/>
-        </w:rPr>
-        <w:t xml:space="preserve"> This method will be called before the object is serialized. It affords an opportunity for the process to enter a known safe state. </w:t>
-      </w:r>
-    </w:p>
-    <w:p>
-      <w:pPr>
-        <w:pStyle w:val="a5"/>
-        <w:numPr>
-          <w:ilvl w:val="0"/>
-          <w:numId w:val="5"/>
-        </w:numPr>
-        <w:ind w:leftChars="0"/>
-        <w:rPr>
-          <w:rFonts w:ascii="Cambria" w:hAnsi="Cambria"/>
-        </w:rPr>
-      </w:pPr>
-      <w:r>
-        <w:rPr>
-          <w:rFonts w:ascii="Cambria" w:hAnsi="Cambria"/>
-        </w:rPr>
-        <w:t>resume()</w:t>
-      </w:r>
-      <w:r>
-        <w:rPr>
-          <w:rFonts w:ascii="Cambria" w:hAnsi="Cambria"/>
-        </w:rPr>
-        <w:t>:This method will be called after migration. Resume all the work that was suspended.</w:t>
-      </w:r>
-    </w:p>
-    <w:p>
-      <w:pPr>
-        <w:pStyle w:val="a5"/>
-        <w:numPr>
-          <w:ilvl w:val="0"/>
-          <w:numId w:val="5"/>
-        </w:numPr>
-        <w:ind w:leftChars="0"/>
-        <w:rPr>
-          <w:rFonts w:ascii="Cambria" w:hAnsi="Cambria"/>
-        </w:rPr>
-      </w:pPr>
-      <w:r>
-        <w:rPr>
-          <w:rFonts w:ascii="Cambria" w:hAnsi="Cambria"/>
-        </w:rPr>
-        <w:t>toString()</w:t>
-      </w:r>
-      <w:r>
-        <w:rPr>
-          <w:rFonts w:ascii="Cambria" w:hAnsi="Cambria"/>
-        </w:rPr>
-        <w:t>:This method is used for debugging. It can print the class name of the process as well as the original set of arguments with which it was called.</w:t>
-      </w:r>
-    </w:p>
-    <w:p>
-      <w:pPr>
-        <w:rPr>
-          <w:rFonts w:ascii="Cambria" w:hAnsi="Cambria"/>
-        </w:rPr>
-      </w:pPr>
-    </w:p>
-    <w:p>
-      <w:pPr>
-        <w:rPr>
-          <w:rFonts w:ascii="Cambria" w:hAnsi="Cambria"/>
-        </w:rPr>
-      </w:pPr>
-      <w:r>
-        <w:rPr>
-          <w:rFonts w:ascii="Cambria" w:hAnsi="Cambria"/>
-        </w:rPr>
-        <w:t xml:space="preserve">Besides, here </w:t>
-      </w:r>
-      <w:r>
-        <w:rPr>
-          <w:rFonts w:ascii="Cambria" w:hAnsi="Cambria"/>
-        </w:rPr>
-        <w:t>is</w:t>
-      </w:r>
-      <w:r>
-        <w:rPr>
-          <w:rFonts w:ascii="Cambria" w:hAnsi="Cambria"/>
-        </w:rPr>
-        <w:t xml:space="preserve"> some other things should be noted: </w:t>
-      </w:r>
-      <w:r>
-        <w:rPr>
-          <w:rFonts w:ascii="Cambria" w:hAnsi="Cambria"/>
-        </w:rPr>
-        <w:t>(assume your class file is GregProcess.java)</w:t>
-      </w:r>
-    </w:p>
-    <w:p>
-      <w:pPr>
-        <w:pStyle w:val="a5"/>
-        <w:numPr>
-          <w:ilvl w:val="0"/>
-          <w:numId w:val="6"/>
-        </w:numPr>
-        <w:ind w:leftChars="0"/>
-        <w:rPr>
-          <w:rFonts w:ascii="Cambria" w:hAnsi="Cambria"/>
-        </w:rPr>
-      </w:pPr>
-      <w:r>
-        <w:rPr>
-          <w:rFonts w:ascii="Cambria" w:hAnsi="Cambria"/>
-        </w:rPr>
-        <w:t>T</w:t>
-      </w:r>
-      <w:r>
-        <w:rPr>
-          <w:rFonts w:ascii="Cambria" w:hAnsi="Cambria"/>
-        </w:rPr>
-        <w:t>he constructor of your test class should have</w:t>
-      </w:r>
-      <w:r>
-        <w:rPr>
-          <w:rFonts w:ascii="Cambria" w:hAnsi="Cambria"/>
-        </w:rPr>
-        <w:t xml:space="preserve"> exactly</w:t>
-      </w:r>
-      <w:r>
-        <w:rPr>
-          <w:rFonts w:ascii="Cambria" w:hAnsi="Cambria"/>
-        </w:rPr>
-        <w:t xml:space="preserve"> one argument with type String[], no matter you need it or not. </w:t>
-      </w:r>
-    </w:p>
-    <w:p>
-      <w:pPr>
-        <w:pStyle w:val="a5"/>
-        <w:numPr>
-          <w:ilvl w:val="0"/>
-          <w:numId w:val="6"/>
-        </w:numPr>
-        <w:ind w:leftChars="0"/>
-        <w:rPr>
-          <w:rFonts w:ascii="Cambria" w:hAnsi="Cambria"/>
-        </w:rPr>
-      </w:pPr>
-      <w:r>
-        <w:rPr>
-          <w:rFonts w:ascii="Cambria" w:hAnsi="Cambria"/>
-        </w:rPr>
-        <w:t>You can design some test methods to be called after GregProcess has been instantiated</w:t>
-      </w:r>
-      <w:r>
-        <w:rPr>
-          <w:rFonts w:ascii="Cambria" w:hAnsi="Cambria"/>
-        </w:rPr>
-        <w:t>.</w:t>
-      </w:r>
-      <w:r>
-        <w:rPr>
-          <w:rFonts w:ascii="Cambria" w:hAnsi="Cambria"/>
-        </w:rPr>
-        <w:t xml:space="preserve"> This method should have exactly one argument with type String[]. </w:t>
-      </w:r>
-    </w:p>
-    <w:p>
-      <w:pPr>
-        <w:pStyle w:val="a5"/>
-        <w:numPr>
-          <w:ilvl w:val="0"/>
-          <w:numId w:val="6"/>
-        </w:numPr>
-        <w:ind w:leftChars="0"/>
-        <w:rPr>
-          <w:rFonts w:ascii="Cambria" w:hAnsi="Cambria"/>
-        </w:rPr>
-      </w:pPr>
-      <w:r>
-        <w:rPr>
-          <w:rFonts w:ascii="Cambria" w:hAnsi="Cambria"/>
-        </w:rPr>
-        <w:t xml:space="preserve">At the beginning of GregProcess.java, you should </w:t>
-      </w:r>
-      <w:r>
-        <w:rPr>
-          <w:rFonts w:ascii="Cambria" w:hAnsi="Cambria"/>
-        </w:rPr>
-        <w:t>declare the package by typing “package edu.cmu.andrew.ds.ps;”.</w:t>
-      </w:r>
-    </w:p>
-    <w:p>
-      <w:pPr>
-        <w:pStyle w:val="a5"/>
-        <w:numPr>
-          <w:ilvl w:val="0"/>
-          <w:numId w:val="6"/>
-        </w:numPr>
-        <w:ind w:leftChars="0"/>
-        <w:rPr>
-          <w:rFonts w:ascii="Cambria" w:hAnsi="Cambria"/>
-        </w:rPr>
-      </w:pPr>
-      <w:r>
-        <w:rPr>
-          <w:rFonts w:ascii="Cambria" w:hAnsi="Cambria"/>
-        </w:rPr>
-        <w:t>In the suspend() method</w:t>
-      </w:r>
-    </w:p>
-    <w:p>
-      <w:pPr>
-        <w:rPr>
-          <w:rFonts w:ascii="Cambria" w:hAnsi="Cambria"/>
-        </w:rPr>
-      </w:pPr>
-    </w:p>
-    <w:p>
-      <w:pPr>
-        <w:pStyle w:val="2"/>
-        <w:rPr>
-          <w:rFonts w:ascii="Cambria" w:hAnsi="Cambria"/>
-        </w:rPr>
-      </w:pPr>
-      <w:r>
-        <w:rPr>
-          <w:rFonts w:ascii="Cambria" w:hAnsi="Cambria"/>
-        </w:rPr>
-        <w:lastRenderedPageBreak/>
-        <w:t>Deploy and run</w:t>
-      </w:r>
-    </w:p>
-    <w:p>
-      <w:pPr>
-        <w:rPr>
-          <w:rFonts w:ascii="Cambria" w:hAnsi="Cambria"/>
-        </w:rPr>
-      </w:pPr>
-      <w:r>
-        <w:rPr>
-          <w:rFonts w:ascii="Cambria" w:hAnsi="Cambria"/>
-        </w:rPr>
-        <w:t xml:space="preserve">Once you finish your work, copy your test class file (GregProcess.java) to the directory “./src/edu/cmu/andrew/ds/ps/”. And then, edit ./src/Makefile by adding “./edu/cmu/andrew/ds/ps/GregProcess.java” to “CLASSES”. </w:t>
-      </w:r>
-    </w:p>
-    <w:p>
-      <w:pPr>
-        <w:rPr>
-          <w:rFonts w:ascii="Cambria" w:hAnsi="Cambria"/>
-        </w:rPr>
-      </w:pPr>
-    </w:p>
-    <w:p>
-      <w:pPr>
-        <w:rPr>
-          <w:rFonts w:ascii="Cambria" w:hAnsi="Cambria"/>
-        </w:rPr>
-      </w:pPr>
-      <w:r>
-        <w:rPr>
-          <w:rFonts w:ascii="Cambria" w:hAnsi="Cambria"/>
-        </w:rPr>
-        <w:t xml:space="preserve">Now, change directory to ./src/ and type </w:t>
-      </w:r>
-      <w:r>
-        <w:rPr>
-          <w:rFonts w:ascii="Cambria" w:hAnsi="Cambria"/>
-        </w:rPr>
-        <w:t>the following command</w:t>
-      </w:r>
-      <w:r>
-        <w:rPr>
-          <w:rFonts w:ascii="Cambria" w:hAnsi="Cambria"/>
-        </w:rPr>
-        <w:t>s</w:t>
-      </w:r>
-      <w:r>
-        <w:rPr>
-          <w:rFonts w:ascii="Cambria" w:hAnsi="Cambria"/>
-        </w:rPr>
-        <w:t xml:space="preserve"> to run the whole program:</w:t>
-      </w:r>
-    </w:p>
-    <w:p>
-      <w:pPr>
-        <w:rPr>
-          <w:rFonts w:ascii="Cambria" w:hAnsi="Cambria"/>
-        </w:rPr>
-      </w:pPr>
-      <w:r>
-        <w:rPr>
-          <w:rFonts w:ascii="Cambria" w:hAnsi="Cambria"/>
-        </w:rPr>
-        <w:tab/>
-        <w:t>&gt; make</w:t>
-      </w:r>
-    </w:p>
-    <w:p>
-      <w:pPr>
-        <w:rPr>
-          <w:rFonts w:ascii="Cambria" w:hAnsi="Cambria"/>
-        </w:rPr>
-      </w:pPr>
-      <w:r>
-        <w:rPr>
-          <w:rFonts w:ascii="Cambria" w:hAnsi="Cambria"/>
-        </w:rPr>
-        <w:tab/>
-        <w:t>&gt; make run</w:t>
-      </w:r>
-    </w:p>
-    <w:p>
-      <w:pPr>
-        <w:rPr>
-          <w:rFonts w:ascii="Cambria" w:hAnsi="Cambria"/>
-        </w:rPr>
-      </w:pPr>
-    </w:p>
-    <w:p>
-      <w:pPr>
-        <w:rPr>
-          <w:rFonts w:ascii="Cambria" w:hAnsi="Cambria"/>
-        </w:rPr>
-      </w:pPr>
-      <w:r>
-        <w:rPr>
-          <w:rFonts w:ascii="Cambria" w:hAnsi="Cambria"/>
-        </w:rPr>
-        <w:t xml:space="preserve">In the </w:t>
-      </w:r>
-      <w:r>
-        <w:rPr>
-          <w:rFonts w:ascii="Cambria" w:hAnsi="Cambria"/>
-        </w:rPr>
-        <w:t>client, after you connect to a server, you can type the following command to create a new instance of your process:</w:t>
-      </w:r>
-    </w:p>
-    <w:p>
-      <w:pPr>
-        <w:rPr>
-          <w:rFonts w:ascii="Cambria" w:hAnsi="Cambria"/>
-        </w:rPr>
-      </w:pPr>
-      <w:r>
-        <w:rPr>
-          <w:rFonts w:ascii="Cambria" w:hAnsi="Cambria"/>
-        </w:rPr>
-        <w:tab/>
-        <w:t>create GregProcess [ANY OPTIONAL ARGUMENT TO CONSTRUCTOR]</w:t>
-      </w:r>
-    </w:p>
-    <w:p>
-      <w:pPr>
-        <w:rPr>
-          <w:rFonts w:ascii="Cambria" w:hAnsi="Cambria"/>
-        </w:rPr>
-      </w:pPr>
-    </w:p>
-    <w:p>
-      <w:pPr>
-        <w:rPr>
-          <w:rFonts w:ascii="Cambria" w:hAnsi="Cambria"/>
-        </w:rPr>
-      </w:pPr>
-      <w:r>
-        <w:rPr>
-          <w:rFonts w:ascii="Cambria" w:hAnsi="Cambria"/>
-        </w:rPr>
-        <w:t>You can also call any method in GregProcess to test by typing:</w:t>
-      </w:r>
-    </w:p>
-    <w:p>
-      <w:pPr>
-        <w:rPr>
-          <w:rFonts w:ascii="Cambria" w:hAnsi="Cambria"/>
-        </w:rPr>
-      </w:pPr>
-      <w:r>
-        <w:rPr>
-          <w:rFonts w:ascii="Cambria" w:hAnsi="Cambria"/>
-        </w:rPr>
-        <w:tab/>
-        <w:t>call PID METHOD_NAME [ANY OPTIONAL ARGUMENT]</w:t>
-      </w:r>
-    </w:p>
-    <w:p>
-      <w:pPr>
-        <w:rPr>
-          <w:rFonts w:ascii="Cambria" w:hAnsi="Cambria"/>
-        </w:rPr>
-      </w:pPr>
-      <w:r>
-        <w:rPr>
-          <w:rFonts w:ascii="Cambria" w:hAnsi="Cambria"/>
-        </w:rPr>
-        <w:t>where PID is the pid of that instance.</w:t>
-      </w:r>
-    </w:p>
-    <w:p>
-      <w:pPr>
-        <w:rPr>
-          <w:rFonts w:ascii="Cambria" w:hAnsi="Cambria"/>
-        </w:rPr>
-      </w:pPr>
-    </w:p>
-    <w:p>
-      <w:pPr>
-        <w:rPr>
-          <w:rFonts w:ascii="Cambria" w:eastAsia="MS Mincho" w:hAnsi="Cambria" w:hint="eastAsia"/>
-          <w:lang w:eastAsia="ja-JP"/>
-        </w:rPr>
-      </w:pPr>
-      <w:r>
-        <w:rPr>
-          <w:rFonts w:ascii="Cambria" w:hAnsi="Cambria"/>
-        </w:rPr>
-        <w:t>Use all these interfaces to test our framework.</w:t>
-      </w:r>
     </w:p>
     <w:sectPr>
       <w:pgSz w:w="12240" w:h="15840"/>

</xml_diff>